<commit_message>
agregue ejercicio 1 y2
</commit_message>
<xml_diff>
--- a/INFORME.docx
+++ b/INFORME.docx
@@ -1,6 +1,6 @@
 
 <file path=word/document.xml><?xml version="1.0" encoding="utf-8"?>
-<w:document xmlns:wpc="http://schemas.microsoft.com/office/word/2010/wordprocessingCanvas" xmlns:cx="http://schemas.microsoft.com/office/drawing/2014/chartex" xmlns:cx1="http://schemas.microsoft.com/office/drawing/2015/9/8/chartex" xmlns:cx2="http://schemas.microsoft.com/office/drawing/2015/10/21/chartex" xmlns:cx3="http://schemas.microsoft.com/office/drawing/2016/5/9/chartex" xmlns:cx4="http://schemas.microsoft.com/office/drawing/2016/5/10/chartex" xmlns:cx5="http://schemas.microsoft.com/office/drawing/2016/5/11/chartex" xmlns:cx6="http://schemas.microsoft.com/office/drawing/2016/5/12/chartex" xmlns:cx7="http://schemas.microsoft.com/office/drawing/2016/5/13/chartex" xmlns:cx8="http://schemas.microsoft.com/office/drawing/2016/5/14/chartex" xmlns:mc="http://schemas.openxmlformats.org/markup-compatibility/2006" xmlns:aink="http://schemas.microsoft.com/office/drawing/2016/ink" xmlns:am3d="http://schemas.microsoft.com/office/drawing/2017/model3d" xmlns:o="urn:schemas-microsoft-com:office:office" xmlns:r="http://schemas.openxmlformats.org/officeDocument/2006/relationships" xmlns:m="http://schemas.openxmlformats.org/officeDocument/2006/math" xmlns:v="urn:schemas-microsoft-com:vml" xmlns:wp14="http://schemas.microsoft.com/office/word/2010/wordprocessingDrawing" xmlns:wp="http://schemas.openxmlformats.org/drawingml/2006/wordprocessingDrawing" xmlns:w10="urn:schemas-microsoft-com:office:word" xmlns:w="http://schemas.openxmlformats.org/wordprocessingml/2006/main" xmlns:w14="http://schemas.microsoft.com/office/word/2010/wordml" xmlns:w15="http://schemas.microsoft.com/office/word/2012/wordml" xmlns:w16cex="http://schemas.microsoft.com/office/word/2018/wordml/cex" xmlns:w16cid="http://schemas.microsoft.com/office/word/2016/wordml/cid" xmlns:w16="http://schemas.microsoft.com/office/word/2018/wordml" xmlns:w16sdtdh="http://schemas.microsoft.com/office/word/2020/wordml/sdtdatahash" xmlns:w16se="http://schemas.microsoft.com/office/word/2015/wordml/symex" xmlns:wpg="http://schemas.microsoft.com/office/word/2010/wordprocessingGroup" xmlns:wpi="http://schemas.microsoft.com/office/word/2010/wordprocessingInk" xmlns:wne="http://schemas.microsoft.com/office/word/2006/wordml" xmlns:wps="http://schemas.microsoft.com/office/word/2010/wordprocessingShape" mc:Ignorable="w14 w15 w16se w16cid w16 w16cex w16sdtdh wp14">
+<w:document xmlns:wpc="http://schemas.microsoft.com/office/word/2010/wordprocessingCanvas" xmlns:cx="http://schemas.microsoft.com/office/drawing/2014/chartex" xmlns:mc="http://schemas.openxmlformats.org/markup-compatibility/2006" xmlns:o="urn:schemas-microsoft-com:office:office" xmlns:r="http://schemas.openxmlformats.org/officeDocument/2006/relationships" xmlns:m="http://schemas.openxmlformats.org/officeDocument/2006/math" xmlns:v="urn:schemas-microsoft-com:vml" xmlns:wp14="http://schemas.microsoft.com/office/word/2010/wordprocessingDrawing" xmlns:wp="http://schemas.openxmlformats.org/drawingml/2006/wordprocessingDrawing" xmlns:w10="urn:schemas-microsoft-com:office:word" xmlns:w="http://schemas.openxmlformats.org/wordprocessingml/2006/main" xmlns:w14="http://schemas.microsoft.com/office/word/2010/wordml" xmlns:w15="http://schemas.microsoft.com/office/word/2012/wordml" xmlns:w16se="http://schemas.microsoft.com/office/word/2015/wordml/symex" xmlns:wpg="http://schemas.microsoft.com/office/word/2010/wordprocessingGroup" xmlns:wpi="http://schemas.microsoft.com/office/word/2010/wordprocessingInk" xmlns:wne="http://schemas.microsoft.com/office/word/2006/wordml" xmlns:wps="http://schemas.microsoft.com/office/word/2010/wordprocessingShape" mc:Ignorable="w14 w15 w16se wp14">
   <w:body>
     <w:p>
       <w:pPr>
@@ -322,7 +322,7 @@
               </wp:anchor>
             </w:drawing>
           </mc:Choice>
-          <mc:Fallback xmlns:oel="http://schemas.microsoft.com/office/2019/extlst">
+          <mc:Fallback xmlns:cx1="http://schemas.microsoft.com/office/drawing/2015/9/8/chartex" xmlns:cx2="http://schemas.microsoft.com/office/drawing/2015/10/21/chartex" xmlns:cx3="http://schemas.microsoft.com/office/drawing/2016/5/9/chartex" xmlns:cx4="http://schemas.microsoft.com/office/drawing/2016/5/10/chartex" xmlns:cx5="http://schemas.microsoft.com/office/drawing/2016/5/11/chartex" xmlns:cx6="http://schemas.microsoft.com/office/drawing/2016/5/12/chartex" xmlns:cx7="http://schemas.microsoft.com/office/drawing/2016/5/13/chartex" xmlns:cx8="http://schemas.microsoft.com/office/drawing/2016/5/14/chartex" xmlns:aink="http://schemas.microsoft.com/office/drawing/2016/ink" xmlns:am3d="http://schemas.microsoft.com/office/drawing/2017/model3d" xmlns:w16cex="http://schemas.microsoft.com/office/word/2018/wordml/cex" xmlns:w16cid="http://schemas.microsoft.com/office/word/2016/wordml/cid" xmlns:w16="http://schemas.microsoft.com/office/word/2018/wordml" xmlns:w16sdtdh="http://schemas.microsoft.com/office/word/2020/wordml/sdtdatahash" xmlns:oel="http://schemas.microsoft.com/office/2019/extlst">
             <w:pict>
               <v:line w14:anchorId="36B0B7A2" id="Conector recto 100" o:spid="_x0000_s1026" style="position:absolute;flip:y;z-index:251659264;visibility:visible;mso-wrap-style:square;mso-wrap-distance-left:9pt;mso-wrap-distance-top:0;mso-wrap-distance-right:9pt;mso-wrap-distance-bottom:0;mso-position-horizontal:absolute;mso-position-horizontal-relative:text;mso-position-vertical:absolute;mso-position-vertical-relative:text" from="2.7pt,5.8pt" to="442.2pt,6.55pt" o:gfxdata="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" strokecolor="black [3200]" strokeweight="1.5pt">
                 <v:stroke joinstyle="miter"/>
@@ -430,7 +430,7 @@
               </wp:anchor>
             </w:drawing>
           </mc:Choice>
-          <mc:Fallback xmlns:oel="http://schemas.microsoft.com/office/2019/extlst">
+          <mc:Fallback xmlns:cx1="http://schemas.microsoft.com/office/drawing/2015/9/8/chartex" xmlns:cx2="http://schemas.microsoft.com/office/drawing/2015/10/21/chartex" xmlns:cx3="http://schemas.microsoft.com/office/drawing/2016/5/9/chartex" xmlns:cx4="http://schemas.microsoft.com/office/drawing/2016/5/10/chartex" xmlns:cx5="http://schemas.microsoft.com/office/drawing/2016/5/11/chartex" xmlns:cx6="http://schemas.microsoft.com/office/drawing/2016/5/12/chartex" xmlns:cx7="http://schemas.microsoft.com/office/drawing/2016/5/13/chartex" xmlns:cx8="http://schemas.microsoft.com/office/drawing/2016/5/14/chartex" xmlns:aink="http://schemas.microsoft.com/office/drawing/2016/ink" xmlns:am3d="http://schemas.microsoft.com/office/drawing/2017/model3d" xmlns:w16cex="http://schemas.microsoft.com/office/word/2018/wordml/cex" xmlns:w16cid="http://schemas.microsoft.com/office/word/2016/wordml/cid" xmlns:w16="http://schemas.microsoft.com/office/word/2018/wordml" xmlns:w16sdtdh="http://schemas.microsoft.com/office/word/2020/wordml/sdtdatahash" xmlns:oel="http://schemas.microsoft.com/office/2019/extlst">
             <w:pict>
               <v:line w14:anchorId="04D555F2" id="Conector recto 107" o:spid="_x0000_s1026" style="position:absolute;flip:y;z-index:251660288;visibility:visible;mso-wrap-style:square;mso-wrap-distance-left:9pt;mso-wrap-distance-top:0;mso-wrap-distance-right:9pt;mso-wrap-distance-bottom:0;mso-position-horizontal:absolute;mso-position-horizontal-relative:text;mso-position-vertical:absolute;mso-position-vertical-relative:text" from="4.2pt,8.5pt" to="443.7pt,9.25pt" o:gfxdata="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" strokecolor="black [3200]" strokeweight="1.5pt">
                 <v:stroke joinstyle="miter"/>
@@ -976,6 +976,8 @@
         </w:rPr>
       </w:pPr>
       <w:bookmarkStart w:id="0" w:name="_Toc44348498"/>
+      <w:bookmarkStart w:id="1" w:name="_GoBack"/>
+      <w:bookmarkEnd w:id="1"/>
       <w:r>
         <w:rPr>
           <w:rFonts w:ascii="Times New Roman" w:hAnsi="Times New Roman" w:cs="Times New Roman"/>
@@ -1054,7 +1056,7 @@
             <w:rPr>
               <w:rFonts w:asciiTheme="minorHAnsi" w:eastAsiaTheme="minorEastAsia" w:hAnsiTheme="minorHAnsi" w:cstheme="minorBidi"/>
               <w:noProof/>
-              <w:lang w:val="es-PE" w:eastAsia="es-PE"/>
+              <w:lang w:val="en-US"/>
             </w:rPr>
           </w:pPr>
           <w:r>
@@ -1075,7 +1077,7 @@
             </w:rPr>
             <w:fldChar w:fldCharType="separate"/>
           </w:r>
-          <w:hyperlink w:anchor="_Toc105426045" w:history="1">
+          <w:hyperlink w:anchor="_Toc105537644" w:history="1">
             <w:r>
               <w:rPr>
                 <w:rStyle w:val="Hipervnculo"/>
@@ -1102,7 +1104,7 @@
                 <w:noProof/>
                 <w:webHidden/>
               </w:rPr>
-              <w:instrText xml:space="preserve"> PAGEREF _Toc105426045 \h </w:instrText>
+              <w:instrText xml:space="preserve"> PAGEREF _Toc105537644 \h </w:instrText>
             </w:r>
             <w:r>
               <w:rPr>
@@ -1142,15 +1144,85 @@
             <w:rPr>
               <w:rFonts w:asciiTheme="minorHAnsi" w:eastAsiaTheme="minorEastAsia" w:hAnsiTheme="minorHAnsi" w:cstheme="minorBidi"/>
               <w:noProof/>
-              <w:lang w:val="es-PE" w:eastAsia="es-PE"/>
+              <w:lang w:val="en-US"/>
             </w:rPr>
           </w:pPr>
-          <w:hyperlink w:anchor="_Toc105426046" w:history="1">
+          <w:hyperlink w:anchor="_Toc105537645" w:history="1">
             <w:r>
               <w:rPr>
                 <w:rStyle w:val="Hipervnculo"/>
                 <w:noProof/>
               </w:rPr>
+              <w:t>LO TERMINAN XD</w:t>
+            </w:r>
+            <w:r>
+              <w:rPr>
+                <w:noProof/>
+                <w:webHidden/>
+              </w:rPr>
+              <w:tab/>
+            </w:r>
+            <w:r>
+              <w:rPr>
+                <w:noProof/>
+                <w:webHidden/>
+              </w:rPr>
+              <w:fldChar w:fldCharType="begin"/>
+            </w:r>
+            <w:r>
+              <w:rPr>
+                <w:noProof/>
+                <w:webHidden/>
+              </w:rPr>
+              <w:instrText xml:space="preserve"> PAGEREF _Toc105537645 \h </w:instrText>
+            </w:r>
+            <w:r>
+              <w:rPr>
+                <w:noProof/>
+                <w:webHidden/>
+              </w:rPr>
+            </w:r>
+            <w:r>
+              <w:rPr>
+                <w:noProof/>
+                <w:webHidden/>
+              </w:rPr>
+              <w:fldChar w:fldCharType="separate"/>
+            </w:r>
+            <w:r>
+              <w:rPr>
+                <w:noProof/>
+                <w:webHidden/>
+              </w:rPr>
+              <w:t>3</w:t>
+            </w:r>
+            <w:r>
+              <w:rPr>
+                <w:noProof/>
+                <w:webHidden/>
+              </w:rPr>
+              <w:fldChar w:fldCharType="end"/>
+            </w:r>
+          </w:hyperlink>
+        </w:p>
+        <w:p>
+          <w:pPr>
+            <w:pStyle w:val="TDC1"/>
+            <w:tabs>
+              <w:tab w:val="right" w:leader="dot" w:pos="8494"/>
+            </w:tabs>
+            <w:rPr>
+              <w:rFonts w:asciiTheme="minorHAnsi" w:eastAsiaTheme="minorEastAsia" w:hAnsiTheme="minorHAnsi" w:cstheme="minorBidi"/>
+              <w:noProof/>
+              <w:lang w:val="en-US"/>
+            </w:rPr>
+          </w:pPr>
+          <w:hyperlink w:anchor="_Toc105537646" w:history="1">
+            <w:r>
+              <w:rPr>
+                <w:rStyle w:val="Hipervnculo"/>
+                <w:noProof/>
+              </w:rPr>
               <w:t>DESARROLLO DEL LABORATORIO</w:t>
             </w:r>
             <w:r>
@@ -1172,7 +1244,7 @@
                 <w:noProof/>
                 <w:webHidden/>
               </w:rPr>
-              <w:instrText xml:space="preserve"> PAGEREF _Toc105426046 \h </w:instrText>
+              <w:instrText xml:space="preserve"> PAGEREF _Toc105537646 \h </w:instrText>
             </w:r>
             <w:r>
               <w:rPr>
@@ -1213,10 +1285,10 @@
             <w:rPr>
               <w:rFonts w:asciiTheme="minorHAnsi" w:eastAsiaTheme="minorEastAsia" w:hAnsiTheme="minorHAnsi" w:cstheme="minorBidi"/>
               <w:noProof/>
-              <w:lang w:val="es-PE" w:eastAsia="es-PE"/>
+              <w:lang w:val="en-US"/>
             </w:rPr>
           </w:pPr>
-          <w:hyperlink w:anchor="_Toc105426047" w:history="1">
+          <w:hyperlink w:anchor="_Toc105537647" w:history="1">
             <w:r>
               <w:rPr>
                 <w:rStyle w:val="Hipervnculo"/>
@@ -1229,7 +1301,7 @@
               <w:rPr>
                 <w:rFonts w:asciiTheme="minorHAnsi" w:eastAsiaTheme="minorEastAsia" w:hAnsiTheme="minorHAnsi" w:cstheme="minorBidi"/>
                 <w:noProof/>
-                <w:lang w:val="es-PE" w:eastAsia="es-PE"/>
+                <w:lang w:val="en-US"/>
               </w:rPr>
               <w:tab/>
             </w:r>
@@ -1260,7 +1332,7 @@
                 <w:noProof/>
                 <w:webHidden/>
               </w:rPr>
-              <w:instrText xml:space="preserve"> PAGEREF _Toc105426047 \h </w:instrText>
+              <w:instrText xml:space="preserve"> PAGEREF _Toc105537647 \h </w:instrText>
             </w:r>
             <w:r>
               <w:rPr>
@@ -1301,10 +1373,10 @@
             <w:rPr>
               <w:rFonts w:asciiTheme="minorHAnsi" w:eastAsiaTheme="minorEastAsia" w:hAnsiTheme="minorHAnsi" w:cstheme="minorBidi"/>
               <w:noProof/>
-              <w:lang w:val="es-PE" w:eastAsia="es-PE"/>
+              <w:lang w:val="en-US"/>
             </w:rPr>
           </w:pPr>
-          <w:hyperlink w:anchor="_Toc105426048" w:history="1">
+          <w:hyperlink w:anchor="_Toc105537648" w:history="1">
             <w:r>
               <w:rPr>
                 <w:rStyle w:val="Hipervnculo"/>
@@ -1316,7 +1388,7 @@
               <w:rPr>
                 <w:rFonts w:asciiTheme="minorHAnsi" w:eastAsiaTheme="minorEastAsia" w:hAnsiTheme="minorHAnsi" w:cstheme="minorBidi"/>
                 <w:noProof/>
-                <w:lang w:val="es-PE" w:eastAsia="es-PE"/>
+                <w:lang w:val="en-US"/>
               </w:rPr>
               <w:tab/>
             </w:r>
@@ -1354,7 +1426,7 @@
                 <w:noProof/>
                 <w:webHidden/>
               </w:rPr>
-              <w:instrText xml:space="preserve"> PAGEREF _Toc105426048 \h </w:instrText>
+              <w:instrText xml:space="preserve"> PAGEREF _Toc105537648 \h </w:instrText>
             </w:r>
             <w:r>
               <w:rPr>
@@ -1395,10 +1467,10 @@
             <w:rPr>
               <w:rFonts w:asciiTheme="minorHAnsi" w:eastAsiaTheme="minorEastAsia" w:hAnsiTheme="minorHAnsi" w:cstheme="minorBidi"/>
               <w:noProof/>
-              <w:lang w:val="es-PE" w:eastAsia="es-PE"/>
+              <w:lang w:val="en-US"/>
             </w:rPr>
           </w:pPr>
-          <w:hyperlink w:anchor="_Toc105426049" w:history="1">
+          <w:hyperlink w:anchor="_Toc105537649" w:history="1">
             <w:r>
               <w:rPr>
                 <w:rStyle w:val="Hipervnculo"/>
@@ -1410,7 +1482,7 @@
               <w:rPr>
                 <w:rFonts w:asciiTheme="minorHAnsi" w:eastAsiaTheme="minorEastAsia" w:hAnsiTheme="minorHAnsi" w:cstheme="minorBidi"/>
                 <w:noProof/>
-                <w:lang w:val="es-PE" w:eastAsia="es-PE"/>
+                <w:lang w:val="en-US"/>
               </w:rPr>
               <w:tab/>
             </w:r>
@@ -1448,7 +1520,7 @@
                 <w:noProof/>
                 <w:webHidden/>
               </w:rPr>
-              <w:instrText xml:space="preserve"> PAGEREF _Toc105426049 \h </w:instrText>
+              <w:instrText xml:space="preserve"> PAGEREF _Toc105537649 \h </w:instrText>
             </w:r>
             <w:r>
               <w:rPr>
@@ -1489,10 +1561,10 @@
             <w:rPr>
               <w:rFonts w:asciiTheme="minorHAnsi" w:eastAsiaTheme="minorEastAsia" w:hAnsiTheme="minorHAnsi" w:cstheme="minorBidi"/>
               <w:noProof/>
-              <w:lang w:val="es-PE" w:eastAsia="es-PE"/>
+              <w:lang w:val="en-US"/>
             </w:rPr>
           </w:pPr>
-          <w:hyperlink w:anchor="_Toc105426050" w:history="1">
+          <w:hyperlink w:anchor="_Toc105537650" w:history="1">
             <w:r>
               <w:rPr>
                 <w:rStyle w:val="Hipervnculo"/>
@@ -1504,7 +1576,7 @@
               <w:rPr>
                 <w:rFonts w:asciiTheme="minorHAnsi" w:eastAsiaTheme="minorEastAsia" w:hAnsiTheme="minorHAnsi" w:cstheme="minorBidi"/>
                 <w:noProof/>
-                <w:lang w:val="es-PE" w:eastAsia="es-PE"/>
+                <w:lang w:val="en-US"/>
               </w:rPr>
               <w:tab/>
             </w:r>
@@ -1534,7 +1606,7 @@
                 <w:noProof/>
                 <w:webHidden/>
               </w:rPr>
-              <w:instrText xml:space="preserve"> PAGEREF _Toc105426050 \h </w:instrText>
+              <w:instrText xml:space="preserve"> PAGEREF _Toc105537650 \h </w:instrText>
             </w:r>
             <w:r>
               <w:rPr>
@@ -1575,10 +1647,10 @@
             <w:rPr>
               <w:rFonts w:asciiTheme="minorHAnsi" w:eastAsiaTheme="minorEastAsia" w:hAnsiTheme="minorHAnsi" w:cstheme="minorBidi"/>
               <w:noProof/>
-              <w:lang w:val="es-PE" w:eastAsia="es-PE"/>
+              <w:lang w:val="en-US"/>
             </w:rPr>
           </w:pPr>
-          <w:hyperlink w:anchor="_Toc105426051" w:history="1">
+          <w:hyperlink w:anchor="_Toc105537651" w:history="1">
             <w:r>
               <w:rPr>
                 <w:rStyle w:val="Hipervnculo"/>
@@ -1590,7 +1662,7 @@
               <w:rPr>
                 <w:rFonts w:asciiTheme="minorHAnsi" w:eastAsiaTheme="minorEastAsia" w:hAnsiTheme="minorHAnsi" w:cstheme="minorBidi"/>
                 <w:noProof/>
-                <w:lang w:val="es-PE" w:eastAsia="es-PE"/>
+                <w:lang w:val="en-US"/>
               </w:rPr>
               <w:tab/>
             </w:r>
@@ -1620,7 +1692,7 @@
                 <w:noProof/>
                 <w:webHidden/>
               </w:rPr>
-              <w:instrText xml:space="preserve"> PAGEREF _Toc105426051 \h </w:instrText>
+              <w:instrText xml:space="preserve"> PAGEREF _Toc105537651 \h </w:instrText>
             </w:r>
             <w:r>
               <w:rPr>
@@ -1661,10 +1733,10 @@
             <w:rPr>
               <w:rFonts w:asciiTheme="minorHAnsi" w:eastAsiaTheme="minorEastAsia" w:hAnsiTheme="minorHAnsi" w:cstheme="minorBidi"/>
               <w:noProof/>
-              <w:lang w:val="es-PE" w:eastAsia="es-PE"/>
+              <w:lang w:val="en-US"/>
             </w:rPr>
           </w:pPr>
-          <w:hyperlink w:anchor="_Toc105426052" w:history="1">
+          <w:hyperlink w:anchor="_Toc105537652" w:history="1">
             <w:r>
               <w:rPr>
                 <w:rStyle w:val="Hipervnculo"/>
@@ -1677,7 +1749,7 @@
               <w:rPr>
                 <w:rFonts w:asciiTheme="minorHAnsi" w:eastAsiaTheme="minorEastAsia" w:hAnsiTheme="minorHAnsi" w:cstheme="minorBidi"/>
                 <w:noProof/>
-                <w:lang w:val="es-PE" w:eastAsia="es-PE"/>
+                <w:lang w:val="en-US"/>
               </w:rPr>
               <w:tab/>
             </w:r>
@@ -1708,7 +1780,7 @@
                 <w:noProof/>
                 <w:webHidden/>
               </w:rPr>
-              <w:instrText xml:space="preserve"> PAGEREF _Toc105426052 \h </w:instrText>
+              <w:instrText xml:space="preserve"> PAGEREF _Toc105537652 \h </w:instrText>
             </w:r>
             <w:r>
               <w:rPr>
@@ -1749,10 +1821,10 @@
             <w:rPr>
               <w:rFonts w:asciiTheme="minorHAnsi" w:eastAsiaTheme="minorEastAsia" w:hAnsiTheme="minorHAnsi" w:cstheme="minorBidi"/>
               <w:noProof/>
-              <w:lang w:val="es-PE" w:eastAsia="es-PE"/>
+              <w:lang w:val="en-US"/>
             </w:rPr>
           </w:pPr>
-          <w:hyperlink w:anchor="_Toc105426053" w:history="1">
+          <w:hyperlink w:anchor="_Toc105537653" w:history="1">
             <w:r>
               <w:rPr>
                 <w:rStyle w:val="Hipervnculo"/>
@@ -1764,7 +1836,7 @@
               <w:rPr>
                 <w:rFonts w:asciiTheme="minorHAnsi" w:eastAsiaTheme="minorEastAsia" w:hAnsiTheme="minorHAnsi" w:cstheme="minorBidi"/>
                 <w:noProof/>
-                <w:lang w:val="es-PE" w:eastAsia="es-PE"/>
+                <w:lang w:val="en-US"/>
               </w:rPr>
               <w:tab/>
             </w:r>
@@ -1802,7 +1874,7 @@
                 <w:noProof/>
                 <w:webHidden/>
               </w:rPr>
-              <w:instrText xml:space="preserve"> PAGEREF _Toc105426053 \h </w:instrText>
+              <w:instrText xml:space="preserve"> PAGEREF _Toc105537653 \h </w:instrText>
             </w:r>
             <w:r>
               <w:rPr>
@@ -1843,10 +1915,10 @@
             <w:rPr>
               <w:rFonts w:asciiTheme="minorHAnsi" w:eastAsiaTheme="minorEastAsia" w:hAnsiTheme="minorHAnsi" w:cstheme="minorBidi"/>
               <w:noProof/>
-              <w:lang w:val="es-PE" w:eastAsia="es-PE"/>
+              <w:lang w:val="en-US"/>
             </w:rPr>
           </w:pPr>
-          <w:hyperlink w:anchor="_Toc105426054" w:history="1">
+          <w:hyperlink w:anchor="_Toc105537654" w:history="1">
             <w:r>
               <w:rPr>
                 <w:rStyle w:val="Hipervnculo"/>
@@ -1858,7 +1930,7 @@
               <w:rPr>
                 <w:rFonts w:asciiTheme="minorHAnsi" w:eastAsiaTheme="minorEastAsia" w:hAnsiTheme="minorHAnsi" w:cstheme="minorBidi"/>
                 <w:noProof/>
-                <w:lang w:val="es-PE" w:eastAsia="es-PE"/>
+                <w:lang w:val="en-US"/>
               </w:rPr>
               <w:tab/>
             </w:r>
@@ -1896,7 +1968,7 @@
                 <w:noProof/>
                 <w:webHidden/>
               </w:rPr>
-              <w:instrText xml:space="preserve"> PAGEREF _Toc105426054 \h </w:instrText>
+              <w:instrText xml:space="preserve"> PAGEREF _Toc105537654 \h </w:instrText>
             </w:r>
             <w:r>
               <w:rPr>
@@ -1937,10 +2009,10 @@
             <w:rPr>
               <w:rFonts w:asciiTheme="minorHAnsi" w:eastAsiaTheme="minorEastAsia" w:hAnsiTheme="minorHAnsi" w:cstheme="minorBidi"/>
               <w:noProof/>
-              <w:lang w:val="es-PE" w:eastAsia="es-PE"/>
+              <w:lang w:val="en-US"/>
             </w:rPr>
           </w:pPr>
-          <w:hyperlink w:anchor="_Toc105426055" w:history="1">
+          <w:hyperlink w:anchor="_Toc105537655" w:history="1">
             <w:r>
               <w:rPr>
                 <w:rStyle w:val="Hipervnculo"/>
@@ -1952,7 +2024,7 @@
               <w:rPr>
                 <w:rFonts w:asciiTheme="minorHAnsi" w:eastAsiaTheme="minorEastAsia" w:hAnsiTheme="minorHAnsi" w:cstheme="minorBidi"/>
                 <w:noProof/>
-                <w:lang w:val="es-PE" w:eastAsia="es-PE"/>
+                <w:lang w:val="en-US"/>
               </w:rPr>
               <w:tab/>
             </w:r>
@@ -1982,7 +2054,7 @@
                 <w:noProof/>
                 <w:webHidden/>
               </w:rPr>
-              <w:instrText xml:space="preserve"> PAGEREF _Toc105426055 \h </w:instrText>
+              <w:instrText xml:space="preserve"> PAGEREF _Toc105537655 \h </w:instrText>
             </w:r>
             <w:r>
               <w:rPr>
@@ -2023,10 +2095,10 @@
             <w:rPr>
               <w:rFonts w:asciiTheme="minorHAnsi" w:eastAsiaTheme="minorEastAsia" w:hAnsiTheme="minorHAnsi" w:cstheme="minorBidi"/>
               <w:noProof/>
-              <w:lang w:val="es-PE" w:eastAsia="es-PE"/>
+              <w:lang w:val="en-US"/>
             </w:rPr>
           </w:pPr>
-          <w:hyperlink w:anchor="_Toc105426056" w:history="1">
+          <w:hyperlink w:anchor="_Toc105537656" w:history="1">
             <w:r>
               <w:rPr>
                 <w:rStyle w:val="Hipervnculo"/>
@@ -2038,7 +2110,7 @@
               <w:rPr>
                 <w:rFonts w:asciiTheme="minorHAnsi" w:eastAsiaTheme="minorEastAsia" w:hAnsiTheme="minorHAnsi" w:cstheme="minorBidi"/>
                 <w:noProof/>
-                <w:lang w:val="es-PE" w:eastAsia="es-PE"/>
+                <w:lang w:val="en-US"/>
               </w:rPr>
               <w:tab/>
             </w:r>
@@ -2068,7 +2140,7 @@
                 <w:noProof/>
                 <w:webHidden/>
               </w:rPr>
-              <w:instrText xml:space="preserve"> PAGEREF _Toc105426056 \h </w:instrText>
+              <w:instrText xml:space="preserve"> PAGEREF _Toc105537656 \h </w:instrText>
             </w:r>
             <w:r>
               <w:rPr>
@@ -2088,7 +2160,7 @@
                 <w:noProof/>
                 <w:webHidden/>
               </w:rPr>
-              <w:t>9</w:t>
+              <w:t>10</w:t>
             </w:r>
             <w:r>
               <w:rPr>
@@ -2109,10 +2181,10 @@
             <w:rPr>
               <w:rFonts w:asciiTheme="minorHAnsi" w:eastAsiaTheme="minorEastAsia" w:hAnsiTheme="minorHAnsi" w:cstheme="minorBidi"/>
               <w:noProof/>
-              <w:lang w:val="es-PE" w:eastAsia="es-PE"/>
+              <w:lang w:val="en-US"/>
             </w:rPr>
           </w:pPr>
-          <w:hyperlink w:anchor="_Toc105426057" w:history="1">
+          <w:hyperlink w:anchor="_Toc105537657" w:history="1">
             <w:r>
               <w:rPr>
                 <w:rStyle w:val="Hipervnculo"/>
@@ -2125,7 +2197,7 @@
               <w:rPr>
                 <w:rFonts w:asciiTheme="minorHAnsi" w:eastAsiaTheme="minorEastAsia" w:hAnsiTheme="minorHAnsi" w:cstheme="minorBidi"/>
                 <w:noProof/>
-                <w:lang w:val="es-PE" w:eastAsia="es-PE"/>
+                <w:lang w:val="en-US"/>
               </w:rPr>
               <w:tab/>
             </w:r>
@@ -2156,7 +2228,7 @@
                 <w:noProof/>
                 <w:webHidden/>
               </w:rPr>
-              <w:instrText xml:space="preserve"> PAGEREF _Toc105426057 \h </w:instrText>
+              <w:instrText xml:space="preserve"> PAGEREF _Toc105537657 \h </w:instrText>
             </w:r>
             <w:r>
               <w:rPr>
@@ -2176,7 +2248,7 @@
                 <w:noProof/>
                 <w:webHidden/>
               </w:rPr>
-              <w:t>10</w:t>
+              <w:t>11</w:t>
             </w:r>
             <w:r>
               <w:rPr>
@@ -2197,10 +2269,10 @@
             <w:rPr>
               <w:rFonts w:asciiTheme="minorHAnsi" w:eastAsiaTheme="minorEastAsia" w:hAnsiTheme="minorHAnsi" w:cstheme="minorBidi"/>
               <w:noProof/>
-              <w:lang w:val="es-PE" w:eastAsia="es-PE"/>
+              <w:lang w:val="en-US"/>
             </w:rPr>
           </w:pPr>
-          <w:hyperlink w:anchor="_Toc105426058" w:history="1">
+          <w:hyperlink w:anchor="_Toc105537658" w:history="1">
             <w:r>
               <w:rPr>
                 <w:rStyle w:val="Hipervnculo"/>
@@ -2213,7 +2285,7 @@
               <w:rPr>
                 <w:rFonts w:asciiTheme="minorHAnsi" w:eastAsiaTheme="minorEastAsia" w:hAnsiTheme="minorHAnsi" w:cstheme="minorBidi"/>
                 <w:noProof/>
-                <w:lang w:val="es-PE" w:eastAsia="es-PE"/>
+                <w:lang w:val="en-US"/>
               </w:rPr>
               <w:tab/>
             </w:r>
@@ -2244,7 +2316,7 @@
                 <w:noProof/>
                 <w:webHidden/>
               </w:rPr>
-              <w:instrText xml:space="preserve"> PAGEREF _Toc105426058 \h </w:instrText>
+              <w:instrText xml:space="preserve"> PAGEREF _Toc105537658 \h </w:instrText>
             </w:r>
             <w:r>
               <w:rPr>
@@ -2264,7 +2336,7 @@
                 <w:noProof/>
                 <w:webHidden/>
               </w:rPr>
-              <w:t>11</w:t>
+              <w:t>12</w:t>
             </w:r>
             <w:r>
               <w:rPr>
@@ -2285,10 +2357,10 @@
             <w:rPr>
               <w:rFonts w:asciiTheme="minorHAnsi" w:eastAsiaTheme="minorEastAsia" w:hAnsiTheme="minorHAnsi" w:cstheme="minorBidi"/>
               <w:noProof/>
-              <w:lang w:val="es-PE" w:eastAsia="es-PE"/>
+              <w:lang w:val="en-US"/>
             </w:rPr>
           </w:pPr>
-          <w:hyperlink w:anchor="_Toc105426059" w:history="1">
+          <w:hyperlink w:anchor="_Toc105537659" w:history="1">
             <w:r>
               <w:rPr>
                 <w:rStyle w:val="Hipervnculo"/>
@@ -2301,7 +2373,7 @@
               <w:rPr>
                 <w:rFonts w:asciiTheme="minorHAnsi" w:eastAsiaTheme="minorEastAsia" w:hAnsiTheme="minorHAnsi" w:cstheme="minorBidi"/>
                 <w:noProof/>
-                <w:lang w:val="es-PE" w:eastAsia="es-PE"/>
+                <w:lang w:val="en-US"/>
               </w:rPr>
               <w:tab/>
             </w:r>
@@ -2332,7 +2404,7 @@
                 <w:noProof/>
                 <w:webHidden/>
               </w:rPr>
-              <w:instrText xml:space="preserve"> PAGEREF _Toc105426059 \h </w:instrText>
+              <w:instrText xml:space="preserve"> PAGEREF _Toc105537659 \h </w:instrText>
             </w:r>
             <w:r>
               <w:rPr>
@@ -2352,7 +2424,7 @@
                 <w:noProof/>
                 <w:webHidden/>
               </w:rPr>
-              <w:t>11</w:t>
+              <w:t>12</w:t>
             </w:r>
             <w:r>
               <w:rPr>
@@ -2372,10 +2444,10 @@
             <w:rPr>
               <w:rFonts w:asciiTheme="minorHAnsi" w:eastAsiaTheme="minorEastAsia" w:hAnsiTheme="minorHAnsi" w:cstheme="minorBidi"/>
               <w:noProof/>
-              <w:lang w:val="es-PE" w:eastAsia="es-PE"/>
+              <w:lang w:val="en-US"/>
             </w:rPr>
           </w:pPr>
-          <w:hyperlink w:anchor="_Toc105426060" w:history="1">
+          <w:hyperlink w:anchor="_Toc105537660" w:history="1">
             <w:r>
               <w:rPr>
                 <w:rStyle w:val="Hipervnculo"/>
@@ -2402,7 +2474,7 @@
                 <w:noProof/>
                 <w:webHidden/>
               </w:rPr>
-              <w:instrText xml:space="preserve"> PAGEREF _Toc105426060 \h </w:instrText>
+              <w:instrText xml:space="preserve"> PAGEREF _Toc105537660 \h </w:instrText>
             </w:r>
             <w:r>
               <w:rPr>
@@ -2422,7 +2494,7 @@
                 <w:noProof/>
                 <w:webHidden/>
               </w:rPr>
-              <w:t>12</w:t>
+              <w:t>13</w:t>
             </w:r>
             <w:r>
               <w:rPr>
@@ -2442,10 +2514,10 @@
             <w:rPr>
               <w:rFonts w:asciiTheme="minorHAnsi" w:eastAsiaTheme="minorEastAsia" w:hAnsiTheme="minorHAnsi" w:cstheme="minorBidi"/>
               <w:noProof/>
-              <w:lang w:val="es-PE" w:eastAsia="es-PE"/>
+              <w:lang w:val="en-US"/>
             </w:rPr>
           </w:pPr>
-          <w:hyperlink w:anchor="_Toc105426061" w:history="1">
+          <w:hyperlink w:anchor="_Toc105537661" w:history="1">
             <w:r>
               <w:rPr>
                 <w:rStyle w:val="Hipervnculo"/>
@@ -2472,7 +2544,7 @@
                 <w:noProof/>
                 <w:webHidden/>
               </w:rPr>
-              <w:instrText xml:space="preserve"> PAGEREF _Toc105426061 \h </w:instrText>
+              <w:instrText xml:space="preserve"> PAGEREF _Toc105537661 \h </w:instrText>
             </w:r>
             <w:r>
               <w:rPr>
@@ -2492,7 +2564,7 @@
                 <w:noProof/>
                 <w:webHidden/>
               </w:rPr>
-              <w:t>13</w:t>
+              <w:t>14</w:t>
             </w:r>
             <w:r>
               <w:rPr>
@@ -2542,16 +2614,16 @@
       <w:pPr>
         <w:pStyle w:val="Ttulo1"/>
       </w:pPr>
-      <w:bookmarkStart w:id="1" w:name="_Toc509912475"/>
-      <w:bookmarkStart w:id="2" w:name="_Toc44348499"/>
-      <w:bookmarkStart w:id="3" w:name="_Toc105426045"/>
+      <w:bookmarkStart w:id="2" w:name="_Toc509912475"/>
+      <w:bookmarkStart w:id="3" w:name="_Toc44348499"/>
+      <w:bookmarkStart w:id="4" w:name="_Toc105537644"/>
       <w:r>
         <w:lastRenderedPageBreak/>
         <w:t>RESUMEN</w:t>
       </w:r>
-      <w:bookmarkEnd w:id="1"/>
       <w:bookmarkEnd w:id="2"/>
       <w:bookmarkEnd w:id="3"/>
+      <w:bookmarkEnd w:id="4"/>
     </w:p>
     <w:p>
       <w:pPr>
@@ -2576,7 +2648,7 @@
           <w:lang w:val="es-PE"/>
         </w:rPr>
       </w:pPr>
-      <w:bookmarkStart w:id="4" w:name="_Toc285535801"/>
+      <w:bookmarkStart w:id="5" w:name="_Toc285535801"/>
       <w:r>
         <w:rPr>
           <w:rFonts w:ascii="Times New Roman" w:hAnsi="Times New Roman" w:cs="Times New Roman"/>
@@ -2587,10 +2659,10 @@
         </w:rPr>
         <w:tab/>
       </w:r>
-      <w:bookmarkStart w:id="5" w:name="_Toc410627895"/>
-    </w:p>
-    <w:bookmarkEnd w:id="4"/>
+      <w:bookmarkStart w:id="6" w:name="_Toc410627895"/>
+    </w:p>
     <w:bookmarkEnd w:id="5"/>
+    <w:bookmarkEnd w:id="6"/>
     <w:p>
       <w:pPr>
         <w:numPr>
@@ -2615,8 +2687,12 @@
       </w:pPr>
       <w:r>
         <w:tab/>
+      </w:r>
+      <w:bookmarkStart w:id="7" w:name="_Toc105537645"/>
+      <w:r>
         <w:t>LO TERMINAN XD</w:t>
       </w:r>
+      <w:bookmarkEnd w:id="7"/>
     </w:p>
     <w:p>
       <w:pPr>
@@ -2625,25 +2701,25 @@
       <w:r>
         <w:br w:type="page"/>
       </w:r>
-      <w:bookmarkStart w:id="6" w:name="_Toc44348500"/>
-      <w:bookmarkStart w:id="7" w:name="_Toc105426046"/>
-      <w:bookmarkStart w:id="8" w:name="_Toc285535805"/>
-      <w:bookmarkStart w:id="9" w:name="_Toc410627900"/>
-      <w:bookmarkStart w:id="10" w:name="_Toc509912477"/>
+      <w:bookmarkStart w:id="8" w:name="_Toc44348500"/>
+      <w:bookmarkStart w:id="9" w:name="_Toc285535805"/>
+      <w:bookmarkStart w:id="10" w:name="_Toc410627900"/>
+      <w:bookmarkStart w:id="11" w:name="_Toc509912477"/>
+      <w:bookmarkStart w:id="12" w:name="_Toc105537646"/>
       <w:r>
         <w:lastRenderedPageBreak/>
         <w:t>DESARROLLO DEL LABORATORIO</w:t>
       </w:r>
-      <w:bookmarkEnd w:id="6"/>
-      <w:bookmarkEnd w:id="7"/>
+      <w:bookmarkEnd w:id="8"/>
+      <w:bookmarkEnd w:id="12"/>
       <w:r>
         <w:t xml:space="preserve"> </w:t>
       </w:r>
-      <w:bookmarkStart w:id="11" w:name="_Toc285535806"/>
-      <w:bookmarkStart w:id="12" w:name="_Toc410627901"/>
-      <w:bookmarkEnd w:id="8"/>
+      <w:bookmarkStart w:id="13" w:name="_Toc285535806"/>
+      <w:bookmarkStart w:id="14" w:name="_Toc410627901"/>
       <w:bookmarkEnd w:id="9"/>
       <w:bookmarkEnd w:id="10"/>
+      <w:bookmarkEnd w:id="11"/>
     </w:p>
     <w:p>
       <w:pPr>
@@ -2652,8 +2728,8 @@
           <w:rFonts w:cs="Times New Roman"/>
         </w:rPr>
       </w:pPr>
-      <w:bookmarkStart w:id="13" w:name="_Toc44348501"/>
-      <w:bookmarkStart w:id="14" w:name="_Toc105426047"/>
+      <w:bookmarkStart w:id="15" w:name="_Toc44348501"/>
+      <w:bookmarkStart w:id="16" w:name="_Toc105537647"/>
       <w:r>
         <w:rPr>
           <w:rFonts w:cs="Times New Roman"/>
@@ -2666,14 +2742,14 @@
         </w:rPr>
         <w:t>de la experiencia</w:t>
       </w:r>
-      <w:bookmarkEnd w:id="13"/>
-      <w:bookmarkEnd w:id="14"/>
+      <w:bookmarkEnd w:id="15"/>
+      <w:bookmarkEnd w:id="16"/>
     </w:p>
     <w:p>
       <w:pPr>
         <w:pStyle w:val="Ttulo3"/>
       </w:pPr>
-      <w:bookmarkStart w:id="15" w:name="_Toc105426048"/>
+      <w:bookmarkStart w:id="17" w:name="_Toc105537648"/>
       <w:proofErr w:type="spellStart"/>
       <w:r>
         <w:rPr>
@@ -2685,296 +2761,109 @@
       <w:r>
         <w:t>o 1</w:t>
       </w:r>
-      <w:bookmarkEnd w:id="15"/>
-    </w:p>
-    <w:p>
-      <w:pPr>
-        <w:ind w:firstLine="720"/>
-        <w:rPr>
-          <w:rFonts w:ascii="Times New Roman" w:hAnsi="Times New Roman" w:cs="Times New Roman"/>
-          <w:b/>
-          <w:bCs/>
-        </w:rPr>
-      </w:pPr>
-    </w:p>
-    <w:p>
-      <w:pPr>
-        <w:rPr>
-          <w:rFonts w:ascii="Times New Roman" w:hAnsi="Times New Roman" w:cs="Times New Roman"/>
-        </w:rPr>
-      </w:pPr>
-    </w:p>
-    <w:p>
-      <w:pPr>
-        <w:rPr>
-          <w:rFonts w:ascii="Times New Roman" w:hAnsi="Times New Roman" w:cs="Times New Roman"/>
-        </w:rPr>
-      </w:pPr>
-    </w:p>
-    <w:p>
-      <w:pPr>
-        <w:rPr>
-          <w:rFonts w:ascii="Times New Roman" w:hAnsi="Times New Roman" w:cs="Times New Roman"/>
-        </w:rPr>
-      </w:pPr>
-    </w:p>
-    <w:p>
-      <w:pPr>
-        <w:rPr>
-          <w:rFonts w:ascii="Times New Roman" w:hAnsi="Times New Roman" w:cs="Times New Roman"/>
-        </w:rPr>
-      </w:pPr>
-    </w:p>
-    <w:p>
-      <w:pPr>
-        <w:rPr>
-          <w:rFonts w:ascii="Times New Roman" w:hAnsi="Times New Roman" w:cs="Times New Roman"/>
-        </w:rPr>
-      </w:pPr>
-    </w:p>
-    <w:p>
-      <w:pPr>
-        <w:rPr>
-          <w:rFonts w:ascii="Times New Roman" w:hAnsi="Times New Roman" w:cs="Times New Roman"/>
-        </w:rPr>
-      </w:pPr>
-    </w:p>
-    <w:p>
-      <w:pPr>
-        <w:rPr>
-          <w:rFonts w:ascii="Times New Roman" w:hAnsi="Times New Roman" w:cs="Times New Roman"/>
-        </w:rPr>
-      </w:pPr>
-    </w:p>
-    <w:p>
-      <w:pPr>
-        <w:rPr>
-          <w:rFonts w:ascii="Times New Roman" w:hAnsi="Times New Roman" w:cs="Times New Roman"/>
-        </w:rPr>
-      </w:pPr>
-    </w:p>
-    <w:p>
-      <w:pPr>
-        <w:rPr>
-          <w:rFonts w:ascii="Times New Roman" w:hAnsi="Times New Roman" w:cs="Times New Roman"/>
-        </w:rPr>
-      </w:pPr>
-    </w:p>
-    <w:p>
-      <w:pPr>
-        <w:rPr>
-          <w:rFonts w:ascii="Times New Roman" w:hAnsi="Times New Roman" w:cs="Times New Roman"/>
-        </w:rPr>
-      </w:pPr>
-    </w:p>
-    <w:p>
-      <w:pPr>
-        <w:rPr>
-          <w:rFonts w:ascii="Times New Roman" w:hAnsi="Times New Roman" w:cs="Times New Roman"/>
-        </w:rPr>
-      </w:pPr>
-    </w:p>
-    <w:p>
-      <w:pPr>
-        <w:rPr>
-          <w:rFonts w:ascii="Times New Roman" w:hAnsi="Times New Roman" w:cs="Times New Roman"/>
-        </w:rPr>
-      </w:pPr>
-    </w:p>
-    <w:p>
-      <w:pPr>
-        <w:rPr>
-          <w:rFonts w:ascii="Times New Roman" w:hAnsi="Times New Roman" w:cs="Times New Roman"/>
-        </w:rPr>
-      </w:pPr>
-    </w:p>
-    <w:p>
-      <w:pPr>
-        <w:rPr>
-          <w:rFonts w:ascii="Times New Roman" w:hAnsi="Times New Roman" w:cs="Times New Roman"/>
-        </w:rPr>
-      </w:pPr>
-    </w:p>
-    <w:p>
-      <w:pPr>
-        <w:rPr>
-          <w:rFonts w:ascii="Times New Roman" w:hAnsi="Times New Roman" w:cs="Times New Roman"/>
-        </w:rPr>
-      </w:pPr>
-    </w:p>
-    <w:p>
-      <w:pPr>
-        <w:rPr>
-          <w:rFonts w:ascii="Times New Roman" w:hAnsi="Times New Roman" w:cs="Times New Roman"/>
-        </w:rPr>
-      </w:pPr>
-    </w:p>
-    <w:p>
-      <w:pPr>
-        <w:rPr>
-          <w:rFonts w:ascii="Times New Roman" w:hAnsi="Times New Roman" w:cs="Times New Roman"/>
-        </w:rPr>
-      </w:pPr>
-    </w:p>
-    <w:p>
-      <w:pPr>
-        <w:rPr>
-          <w:rFonts w:ascii="Times New Roman" w:hAnsi="Times New Roman" w:cs="Times New Roman"/>
-        </w:rPr>
-      </w:pPr>
-    </w:p>
-    <w:p>
-      <w:pPr>
-        <w:rPr>
-          <w:rFonts w:ascii="Times New Roman" w:hAnsi="Times New Roman" w:cs="Times New Roman"/>
-        </w:rPr>
-      </w:pPr>
-    </w:p>
-    <w:p>
-      <w:pPr>
-        <w:rPr>
-          <w:rFonts w:ascii="Times New Roman" w:hAnsi="Times New Roman" w:cs="Times New Roman"/>
-        </w:rPr>
-      </w:pPr>
-    </w:p>
-    <w:p>
-      <w:pPr>
-        <w:rPr>
-          <w:rFonts w:ascii="Times New Roman" w:hAnsi="Times New Roman" w:cs="Times New Roman"/>
-        </w:rPr>
-      </w:pPr>
-    </w:p>
-    <w:p>
-      <w:pPr>
-        <w:rPr>
-          <w:rFonts w:ascii="Times New Roman" w:hAnsi="Times New Roman" w:cs="Times New Roman"/>
-        </w:rPr>
-      </w:pPr>
-    </w:p>
-    <w:p>
-      <w:pPr>
-        <w:rPr>
-          <w:rFonts w:ascii="Times New Roman" w:hAnsi="Times New Roman" w:cs="Times New Roman"/>
-        </w:rPr>
-      </w:pPr>
-    </w:p>
-    <w:p>
-      <w:pPr>
-        <w:rPr>
-          <w:rFonts w:ascii="Times New Roman" w:hAnsi="Times New Roman" w:cs="Times New Roman"/>
-        </w:rPr>
-      </w:pPr>
-    </w:p>
-    <w:p>
-      <w:pPr>
-        <w:rPr>
-          <w:rFonts w:ascii="Times New Roman" w:hAnsi="Times New Roman" w:cs="Times New Roman"/>
-        </w:rPr>
-      </w:pPr>
-    </w:p>
-    <w:p>
-      <w:pPr>
-        <w:rPr>
-          <w:rFonts w:ascii="Times New Roman" w:hAnsi="Times New Roman" w:cs="Times New Roman"/>
-        </w:rPr>
-      </w:pPr>
-    </w:p>
-    <w:p>
-      <w:pPr>
-        <w:rPr>
-          <w:rFonts w:ascii="Times New Roman" w:hAnsi="Times New Roman" w:cs="Times New Roman"/>
-        </w:rPr>
-      </w:pPr>
-    </w:p>
-    <w:p>
-      <w:pPr>
-        <w:rPr>
-          <w:rFonts w:ascii="Times New Roman" w:hAnsi="Times New Roman" w:cs="Times New Roman"/>
-        </w:rPr>
-      </w:pPr>
-    </w:p>
-    <w:p>
-      <w:pPr>
-        <w:rPr>
-          <w:rFonts w:ascii="Times New Roman" w:hAnsi="Times New Roman" w:cs="Times New Roman"/>
-        </w:rPr>
-      </w:pPr>
-    </w:p>
-    <w:p>
-      <w:pPr>
-        <w:rPr>
-          <w:rFonts w:ascii="Times New Roman" w:hAnsi="Times New Roman" w:cs="Times New Roman"/>
-        </w:rPr>
-      </w:pPr>
-    </w:p>
-    <w:p>
-      <w:pPr>
-        <w:rPr>
-          <w:rFonts w:ascii="Times New Roman" w:hAnsi="Times New Roman" w:cs="Times New Roman"/>
-        </w:rPr>
-      </w:pPr>
-    </w:p>
-    <w:p>
-      <w:pPr>
-        <w:rPr>
-          <w:rFonts w:ascii="Times New Roman" w:hAnsi="Times New Roman" w:cs="Times New Roman"/>
-        </w:rPr>
-      </w:pPr>
-    </w:p>
-    <w:p>
-      <w:pPr>
-        <w:rPr>
-          <w:rFonts w:ascii="Times New Roman" w:hAnsi="Times New Roman" w:cs="Times New Roman"/>
-        </w:rPr>
-      </w:pPr>
-    </w:p>
-    <w:p>
-      <w:pPr>
-        <w:rPr>
-          <w:rFonts w:ascii="Times New Roman" w:hAnsi="Times New Roman" w:cs="Times New Roman"/>
-        </w:rPr>
-      </w:pPr>
-    </w:p>
-    <w:p>
-      <w:pPr>
-        <w:rPr>
-          <w:rFonts w:ascii="Times New Roman" w:hAnsi="Times New Roman" w:cs="Times New Roman"/>
-        </w:rPr>
-      </w:pPr>
-    </w:p>
-    <w:p>
-      <w:pPr>
-        <w:rPr>
-          <w:rFonts w:ascii="Times New Roman" w:hAnsi="Times New Roman" w:cs="Times New Roman"/>
-        </w:rPr>
-      </w:pPr>
-    </w:p>
-    <w:p>
-      <w:pPr>
-        <w:rPr>
-          <w:rFonts w:ascii="Times New Roman" w:hAnsi="Times New Roman" w:cs="Times New Roman"/>
-        </w:rPr>
-      </w:pPr>
-    </w:p>
-    <w:p>
-      <w:pPr>
-        <w:rPr>
-          <w:rFonts w:ascii="Times New Roman" w:hAnsi="Times New Roman" w:cs="Times New Roman"/>
-        </w:rPr>
-      </w:pPr>
-    </w:p>
-    <w:p>
-      <w:pPr>
-        <w:rPr>
-          <w:rFonts w:ascii="Times New Roman" w:hAnsi="Times New Roman" w:cs="Times New Roman"/>
-        </w:rPr>
-      </w:pPr>
+      <w:bookmarkEnd w:id="17"/>
+    </w:p>
+    <w:p>
+      <w:pPr>
+        <w:rPr>
+          <w:rFonts w:ascii="Times New Roman" w:hAnsi="Times New Roman" w:cs="Times New Roman"/>
+        </w:rPr>
+      </w:pPr>
+      <w:r>
+        <w:rPr>
+          <w:noProof/>
+          <w:lang w:val="en-US"/>
+        </w:rPr>
+        <w:drawing>
+          <wp:inline distT="0" distB="0" distL="0" distR="0" wp14:anchorId="54BE7D65" wp14:editId="32A972D8">
+            <wp:extent cx="4990012" cy="3318770"/>
+            <wp:effectExtent l="0" t="0" r="1270" b="0"/>
+            <wp:docPr id="17" name="Imagen 17"/>
+            <wp:cNvGraphicFramePr>
+              <a:graphicFrameLocks xmlns:a="http://schemas.openxmlformats.org/drawingml/2006/main" noChangeAspect="1"/>
+            </wp:cNvGraphicFramePr>
+            <a:graphic xmlns:a="http://schemas.openxmlformats.org/drawingml/2006/main">
+              <a:graphicData uri="http://schemas.openxmlformats.org/drawingml/2006/picture">
+                <pic:pic xmlns:pic="http://schemas.openxmlformats.org/drawingml/2006/picture">
+                  <pic:nvPicPr>
+                    <pic:cNvPr id="1" name=""/>
+                    <pic:cNvPicPr/>
+                  </pic:nvPicPr>
+                  <pic:blipFill>
+                    <a:blip r:embed="rId12"/>
+                    <a:stretch>
+                      <a:fillRect/>
+                    </a:stretch>
+                  </pic:blipFill>
+                  <pic:spPr>
+                    <a:xfrm>
+                      <a:off x="0" y="0"/>
+                      <a:ext cx="4995974" cy="3322735"/>
+                    </a:xfrm>
+                    <a:prstGeom prst="rect">
+                      <a:avLst/>
+                    </a:prstGeom>
+                  </pic:spPr>
+                </pic:pic>
+              </a:graphicData>
+            </a:graphic>
+          </wp:inline>
+        </w:drawing>
+      </w:r>
+    </w:p>
+    <w:p>
+      <w:pPr>
+        <w:rPr>
+          <w:rFonts w:ascii="Times New Roman" w:hAnsi="Times New Roman" w:cs="Times New Roman"/>
+        </w:rPr>
+      </w:pPr>
+      <w:r>
+        <w:rPr>
+          <w:noProof/>
+          <w:lang w:val="en-US"/>
+        </w:rPr>
+        <w:drawing>
+          <wp:inline distT="0" distB="0" distL="0" distR="0" wp14:anchorId="52776ED1" wp14:editId="1E5E43C1">
+            <wp:extent cx="4989830" cy="3347442"/>
+            <wp:effectExtent l="0" t="0" r="1270" b="5715"/>
+            <wp:docPr id="18" name="Imagen 18"/>
+            <wp:cNvGraphicFramePr>
+              <a:graphicFrameLocks xmlns:a="http://schemas.openxmlformats.org/drawingml/2006/main" noChangeAspect="1"/>
+            </wp:cNvGraphicFramePr>
+            <a:graphic xmlns:a="http://schemas.openxmlformats.org/drawingml/2006/main">
+              <a:graphicData uri="http://schemas.openxmlformats.org/drawingml/2006/picture">
+                <pic:pic xmlns:pic="http://schemas.openxmlformats.org/drawingml/2006/picture">
+                  <pic:nvPicPr>
+                    <pic:cNvPr id="1" name=""/>
+                    <pic:cNvPicPr/>
+                  </pic:nvPicPr>
+                  <pic:blipFill>
+                    <a:blip r:embed="rId13"/>
+                    <a:stretch>
+                      <a:fillRect/>
+                    </a:stretch>
+                  </pic:blipFill>
+                  <pic:spPr>
+                    <a:xfrm>
+                      <a:off x="0" y="0"/>
+                      <a:ext cx="4989830" cy="3347442"/>
+                    </a:xfrm>
+                    <a:prstGeom prst="rect">
+                      <a:avLst/>
+                    </a:prstGeom>
+                  </pic:spPr>
+                </pic:pic>
+              </a:graphicData>
+            </a:graphic>
+          </wp:inline>
+        </w:drawing>
+      </w:r>
     </w:p>
     <w:p>
       <w:pPr>
         <w:pStyle w:val="Ttulo3"/>
       </w:pPr>
-      <w:bookmarkStart w:id="16" w:name="_Toc105426049"/>
+      <w:bookmarkStart w:id="18" w:name="_Toc105537649"/>
       <w:proofErr w:type="spellStart"/>
       <w:r>
         <w:rPr>
@@ -2987,7 +2876,7 @@
       <w:r>
         <w:t>o 2</w:t>
       </w:r>
-      <w:bookmarkEnd w:id="16"/>
+      <w:bookmarkEnd w:id="18"/>
     </w:p>
     <w:p>
       <w:pPr>
@@ -3012,188 +2901,54 @@
           <w:rFonts w:ascii="Times New Roman" w:hAnsi="Times New Roman" w:cs="Times New Roman"/>
         </w:rPr>
       </w:pPr>
-    </w:p>
-    <w:p>
-      <w:pPr>
-        <w:rPr>
-          <w:rFonts w:ascii="Times New Roman" w:hAnsi="Times New Roman" w:cs="Times New Roman"/>
-        </w:rPr>
-      </w:pPr>
-    </w:p>
-    <w:p>
-      <w:pPr>
-        <w:rPr>
-          <w:rFonts w:ascii="Times New Roman" w:hAnsi="Times New Roman" w:cs="Times New Roman"/>
-        </w:rPr>
-      </w:pPr>
-    </w:p>
-    <w:p>
-      <w:pPr>
-        <w:rPr>
-          <w:rFonts w:ascii="Times New Roman" w:hAnsi="Times New Roman" w:cs="Times New Roman"/>
-        </w:rPr>
-      </w:pPr>
-    </w:p>
-    <w:p>
-      <w:pPr>
-        <w:rPr>
-          <w:rFonts w:ascii="Times New Roman" w:hAnsi="Times New Roman" w:cs="Times New Roman"/>
-        </w:rPr>
-      </w:pPr>
-    </w:p>
-    <w:p>
-      <w:pPr>
-        <w:rPr>
-          <w:rFonts w:ascii="Times New Roman" w:hAnsi="Times New Roman" w:cs="Times New Roman"/>
-        </w:rPr>
-      </w:pPr>
-    </w:p>
-    <w:p>
-      <w:pPr>
-        <w:rPr>
-          <w:rFonts w:ascii="Times New Roman" w:hAnsi="Times New Roman" w:cs="Times New Roman"/>
-        </w:rPr>
-      </w:pPr>
-    </w:p>
-    <w:p>
-      <w:pPr>
-        <w:rPr>
-          <w:rFonts w:ascii="Times New Roman" w:hAnsi="Times New Roman" w:cs="Times New Roman"/>
-        </w:rPr>
-      </w:pPr>
-    </w:p>
-    <w:p>
-      <w:pPr>
-        <w:rPr>
-          <w:rFonts w:ascii="Times New Roman" w:hAnsi="Times New Roman" w:cs="Times New Roman"/>
-        </w:rPr>
-      </w:pPr>
-    </w:p>
-    <w:p>
-      <w:pPr>
-        <w:rPr>
-          <w:rFonts w:ascii="Times New Roman" w:hAnsi="Times New Roman" w:cs="Times New Roman"/>
-        </w:rPr>
-      </w:pPr>
-    </w:p>
-    <w:p>
-      <w:pPr>
-        <w:rPr>
-          <w:rFonts w:ascii="Times New Roman" w:hAnsi="Times New Roman" w:cs="Times New Roman"/>
-        </w:rPr>
-      </w:pPr>
-    </w:p>
-    <w:p>
-      <w:pPr>
-        <w:rPr>
-          <w:rFonts w:ascii="Times New Roman" w:hAnsi="Times New Roman" w:cs="Times New Roman"/>
-        </w:rPr>
-      </w:pPr>
-    </w:p>
-    <w:p>
-      <w:pPr>
-        <w:rPr>
-          <w:rFonts w:ascii="Times New Roman" w:hAnsi="Times New Roman" w:cs="Times New Roman"/>
-        </w:rPr>
-      </w:pPr>
-    </w:p>
-    <w:p>
-      <w:pPr>
-        <w:rPr>
-          <w:rFonts w:ascii="Times New Roman" w:hAnsi="Times New Roman" w:cs="Times New Roman"/>
-        </w:rPr>
-      </w:pPr>
-    </w:p>
-    <w:p>
-      <w:pPr>
-        <w:rPr>
-          <w:rFonts w:ascii="Times New Roman" w:hAnsi="Times New Roman" w:cs="Times New Roman"/>
-        </w:rPr>
-      </w:pPr>
-    </w:p>
-    <w:p>
-      <w:pPr>
-        <w:rPr>
-          <w:rFonts w:ascii="Times New Roman" w:hAnsi="Times New Roman" w:cs="Times New Roman"/>
-        </w:rPr>
-      </w:pPr>
-    </w:p>
-    <w:p>
-      <w:pPr>
-        <w:rPr>
-          <w:rFonts w:ascii="Times New Roman" w:hAnsi="Times New Roman" w:cs="Times New Roman"/>
-        </w:rPr>
-      </w:pPr>
-    </w:p>
-    <w:p>
-      <w:pPr>
-        <w:rPr>
-          <w:rFonts w:ascii="Times New Roman" w:hAnsi="Times New Roman" w:cs="Times New Roman"/>
-        </w:rPr>
-      </w:pPr>
-    </w:p>
-    <w:p>
-      <w:pPr>
-        <w:rPr>
-          <w:rFonts w:ascii="Times New Roman" w:hAnsi="Times New Roman" w:cs="Times New Roman"/>
-        </w:rPr>
-      </w:pPr>
-    </w:p>
-    <w:p>
-      <w:pPr>
-        <w:rPr>
-          <w:rFonts w:ascii="Times New Roman" w:hAnsi="Times New Roman" w:cs="Times New Roman"/>
-        </w:rPr>
-      </w:pPr>
-    </w:p>
-    <w:p>
-      <w:pPr>
-        <w:rPr>
-          <w:rFonts w:ascii="Times New Roman" w:hAnsi="Times New Roman" w:cs="Times New Roman"/>
-        </w:rPr>
-      </w:pPr>
-    </w:p>
-    <w:p>
-      <w:pPr>
-        <w:rPr>
-          <w:rFonts w:ascii="Times New Roman" w:hAnsi="Times New Roman" w:cs="Times New Roman"/>
-        </w:rPr>
-      </w:pPr>
-    </w:p>
-    <w:p>
-      <w:pPr>
-        <w:rPr>
-          <w:rFonts w:ascii="Times New Roman" w:hAnsi="Times New Roman" w:cs="Times New Roman"/>
-        </w:rPr>
-      </w:pPr>
-    </w:p>
-    <w:p>
-      <w:pPr>
-        <w:rPr>
-          <w:rFonts w:ascii="Times New Roman" w:hAnsi="Times New Roman" w:cs="Times New Roman"/>
-        </w:rPr>
-      </w:pPr>
-    </w:p>
-    <w:p>
-      <w:pPr>
-        <w:rPr>
-          <w:rFonts w:ascii="Times New Roman" w:hAnsi="Times New Roman" w:cs="Times New Roman"/>
-        </w:rPr>
-      </w:pPr>
-    </w:p>
-    <w:p>
-      <w:pPr>
-        <w:rPr>
-          <w:rFonts w:ascii="Times New Roman" w:hAnsi="Times New Roman" w:cs="Times New Roman"/>
-        </w:rPr>
-      </w:pPr>
-    </w:p>
-    <w:p>
-      <w:pPr>
-        <w:rPr>
-          <w:rFonts w:ascii="Times New Roman" w:hAnsi="Times New Roman" w:cs="Times New Roman"/>
-        </w:rPr>
-      </w:pPr>
+      <w:r>
+        <w:rPr>
+          <w:noProof/>
+          <w:lang w:val="en-US"/>
+        </w:rPr>
+        <w:drawing>
+          <wp:inline distT="0" distB="0" distL="0" distR="0" wp14:anchorId="6DA6B478" wp14:editId="2F0729B7">
+            <wp:extent cx="5534025" cy="4493623"/>
+            <wp:effectExtent l="0" t="0" r="0" b="2540"/>
+            <wp:docPr id="12" name="Imagen 12"/>
+            <wp:cNvGraphicFramePr>
+              <a:graphicFrameLocks xmlns:a="http://schemas.openxmlformats.org/drawingml/2006/main" noChangeAspect="1"/>
+            </wp:cNvGraphicFramePr>
+            <a:graphic xmlns:a="http://schemas.openxmlformats.org/drawingml/2006/main">
+              <a:graphicData uri="http://schemas.openxmlformats.org/drawingml/2006/picture">
+                <pic:pic xmlns:pic="http://schemas.openxmlformats.org/drawingml/2006/picture">
+                  <pic:nvPicPr>
+                    <pic:cNvPr id="1" name=""/>
+                    <pic:cNvPicPr/>
+                  </pic:nvPicPr>
+                  <pic:blipFill rotWithShape="1">
+                    <a:blip r:embed="rId14"/>
+                    <a:srcRect b="3127"/>
+                    <a:stretch/>
+                  </pic:blipFill>
+                  <pic:spPr bwMode="auto">
+                    <a:xfrm>
+                      <a:off x="0" y="0"/>
+                      <a:ext cx="5534025" cy="4493623"/>
+                    </a:xfrm>
+                    <a:prstGeom prst="rect">
+                      <a:avLst/>
+                    </a:prstGeom>
+                    <a:ln>
+                      <a:noFill/>
+                    </a:ln>
+                    <a:extLst>
+                      <a:ext uri="{53640926-AAD7-44D8-BBD7-CCE9431645EC}">
+                        <a14:shadowObscured xmlns:a14="http://schemas.microsoft.com/office/drawing/2010/main"/>
+                      </a:ext>
+                    </a:extLst>
+                  </pic:spPr>
+                </pic:pic>
+              </a:graphicData>
+            </a:graphic>
+          </wp:inline>
+        </w:drawing>
+      </w:r>
     </w:p>
     <w:p>
       <w:pPr>
@@ -3318,12 +3073,12 @@
       <w:pPr>
         <w:pStyle w:val="Ttulo3"/>
       </w:pPr>
-      <w:bookmarkStart w:id="17" w:name="_Toc105426050"/>
+      <w:bookmarkStart w:id="19" w:name="_Toc105537650"/>
       <w:r>
         <w:lastRenderedPageBreak/>
         <w:t>Ejercicio 3</w:t>
       </w:r>
-      <w:bookmarkEnd w:id="17"/>
+      <w:bookmarkEnd w:id="19"/>
     </w:p>
     <w:p>
       <w:pPr>
@@ -3369,6 +3124,8 @@
           <w:rFonts w:ascii="Times New Roman" w:hAnsi="Times New Roman" w:cs="Times New Roman"/>
           <w:b/>
           <w:bCs/>
+          <w:noProof/>
+          <w:lang w:val="en-US"/>
         </w:rPr>
         <w:drawing>
           <wp:anchor distT="0" distB="0" distL="114300" distR="114300" simplePos="0" relativeHeight="251667456" behindDoc="0" locked="0" layoutInCell="1" allowOverlap="1" wp14:anchorId="339DE797" wp14:editId="1CC6F591">
@@ -3394,7 +3151,7 @@
                     <pic:cNvPicPr/>
                   </pic:nvPicPr>
                   <pic:blipFill>
-                    <a:blip r:embed="rId12">
+                    <a:blip r:embed="rId15">
                       <a:extLst>
                         <a:ext uri="{28A0092B-C50C-407E-A947-70E740481C1C}">
                           <a14:useLocalDpi xmlns:a14="http://schemas.microsoft.com/office/drawing/2010/main" val="0"/>
@@ -3475,6 +3232,8 @@
           <w:rFonts w:ascii="Times New Roman" w:hAnsi="Times New Roman" w:cs="Times New Roman"/>
           <w:b/>
           <w:bCs/>
+          <w:noProof/>
+          <w:lang w:val="en-US"/>
         </w:rPr>
         <w:drawing>
           <wp:anchor distT="0" distB="0" distL="114300" distR="114300" simplePos="0" relativeHeight="251668480" behindDoc="0" locked="0" layoutInCell="1" allowOverlap="1" wp14:anchorId="4F4885C9" wp14:editId="22DD1732">
@@ -3500,7 +3259,7 @@
                     <pic:cNvPicPr/>
                   </pic:nvPicPr>
                   <pic:blipFill>
-                    <a:blip r:embed="rId13">
+                    <a:blip r:embed="rId16">
                       <a:extLst>
                         <a:ext uri="{28A0092B-C50C-407E-A947-70E740481C1C}">
                           <a14:useLocalDpi xmlns:a14="http://schemas.microsoft.com/office/drawing/2010/main" val="0"/>
@@ -3588,12 +3347,12 @@
       <w:pPr>
         <w:pStyle w:val="Ttulo3"/>
       </w:pPr>
-      <w:bookmarkStart w:id="18" w:name="_Toc105426051"/>
+      <w:bookmarkStart w:id="20" w:name="_Toc105537651"/>
       <w:r>
         <w:lastRenderedPageBreak/>
         <w:t>Ejercicio 4</w:t>
       </w:r>
-      <w:bookmarkEnd w:id="18"/>
+      <w:bookmarkEnd w:id="20"/>
     </w:p>
     <w:p>
       <w:pPr>
@@ -3632,6 +3391,7 @@
         <w:rPr>
           <w:rFonts w:ascii="Times New Roman" w:hAnsi="Times New Roman" w:cs="Times New Roman"/>
           <w:noProof/>
+          <w:lang w:val="en-US"/>
         </w:rPr>
         <w:drawing>
           <wp:anchor distT="0" distB="0" distL="114300" distR="114300" simplePos="0" relativeHeight="251663360" behindDoc="1" locked="0" layoutInCell="1" allowOverlap="1" wp14:anchorId="76E7C478" wp14:editId="26EDD340">
@@ -3659,7 +3419,7 @@
                     </pic:cNvPicPr>
                   </pic:nvPicPr>
                   <pic:blipFill>
-                    <a:blip r:embed="rId14">
+                    <a:blip r:embed="rId17">
                       <a:extLst>
                         <a:ext uri="{28A0092B-C50C-407E-A947-70E740481C1C}">
                           <a14:useLocalDpi xmlns:a14="http://schemas.microsoft.com/office/drawing/2010/main" val="0"/>
@@ -3821,6 +3581,7 @@
         <w:rPr>
           <w:rFonts w:ascii="Times New Roman" w:hAnsi="Times New Roman" w:cs="Times New Roman"/>
           <w:noProof/>
+          <w:lang w:val="en-US"/>
         </w:rPr>
         <w:drawing>
           <wp:anchor distT="0" distB="0" distL="114300" distR="114300" simplePos="0" relativeHeight="251664384" behindDoc="0" locked="0" layoutInCell="1" allowOverlap="1" wp14:anchorId="6278CD22" wp14:editId="49EA3C9E">
@@ -3846,7 +3607,7 @@
                     <pic:cNvPicPr/>
                   </pic:nvPicPr>
                   <pic:blipFill>
-                    <a:blip r:embed="rId15">
+                    <a:blip r:embed="rId18">
                       <a:extLst>
                         <a:ext uri="{28A0092B-C50C-407E-A947-70E740481C1C}">
                           <a14:useLocalDpi xmlns:a14="http://schemas.microsoft.com/office/drawing/2010/main" val="0"/>
@@ -4034,7 +3795,7 @@
           <w:rFonts w:cs="Times New Roman"/>
         </w:rPr>
       </w:pPr>
-      <w:bookmarkStart w:id="19" w:name="_Toc105426052"/>
+      <w:bookmarkStart w:id="21" w:name="_Toc105537652"/>
       <w:r>
         <w:rPr>
           <w:rFonts w:cs="Times New Roman"/>
@@ -4042,7 +3803,7 @@
         <w:lastRenderedPageBreak/>
         <w:t>Resultados de la experiencia</w:t>
       </w:r>
-      <w:bookmarkEnd w:id="19"/>
+      <w:bookmarkEnd w:id="21"/>
     </w:p>
     <w:p>
       <w:pPr>
@@ -4056,7 +3817,7 @@
           <w:lang w:val="es-PE"/>
         </w:rPr>
       </w:pPr>
-      <w:bookmarkStart w:id="20" w:name="_Toc44348502"/>
+      <w:bookmarkStart w:id="22" w:name="_Toc44348502"/>
       <w:r>
         <w:rPr>
           <w:rFonts w:ascii="Times New Roman" w:eastAsiaTheme="minorHAnsi" w:hAnsi="Times New Roman" w:cs="Times New Roman"/>
@@ -4135,7 +3896,7 @@
       <w:pPr>
         <w:pStyle w:val="Ttulo3"/>
       </w:pPr>
-      <w:bookmarkStart w:id="21" w:name="_Toc105426053"/>
+      <w:bookmarkStart w:id="23" w:name="_Toc105537653"/>
       <w:proofErr w:type="spellStart"/>
       <w:r>
         <w:rPr>
@@ -4147,8 +3908,8 @@
       <w:r>
         <w:t>o 1</w:t>
       </w:r>
-      <w:bookmarkEnd w:id="20"/>
-      <w:bookmarkEnd w:id="21"/>
+      <w:bookmarkEnd w:id="22"/>
+      <w:bookmarkEnd w:id="23"/>
     </w:p>
     <w:p>
       <w:pPr>
@@ -4185,6 +3946,47 @@
           <w:rFonts w:ascii="Times New Roman" w:hAnsi="Times New Roman" w:cs="Times New Roman"/>
         </w:rPr>
       </w:pPr>
+      <w:r>
+        <w:rPr>
+          <w:noProof/>
+          <w:lang w:val="en-US"/>
+        </w:rPr>
+        <w:drawing>
+          <wp:inline distT="0" distB="0" distL="0" distR="0" wp14:anchorId="6131CAE4" wp14:editId="4E41840A">
+            <wp:extent cx="4895850" cy="2647950"/>
+            <wp:effectExtent l="0" t="0" r="0" b="0"/>
+            <wp:docPr id="19" name="Imagen 19"/>
+            <wp:cNvGraphicFramePr>
+              <a:graphicFrameLocks xmlns:a="http://schemas.openxmlformats.org/drawingml/2006/main" noChangeAspect="1"/>
+            </wp:cNvGraphicFramePr>
+            <a:graphic xmlns:a="http://schemas.openxmlformats.org/drawingml/2006/main">
+              <a:graphicData uri="http://schemas.openxmlformats.org/drawingml/2006/picture">
+                <pic:pic xmlns:pic="http://schemas.openxmlformats.org/drawingml/2006/picture">
+                  <pic:nvPicPr>
+                    <pic:cNvPr id="1" name=""/>
+                    <pic:cNvPicPr/>
+                  </pic:nvPicPr>
+                  <pic:blipFill>
+                    <a:blip r:embed="rId19"/>
+                    <a:stretch>
+                      <a:fillRect/>
+                    </a:stretch>
+                  </pic:blipFill>
+                  <pic:spPr>
+                    <a:xfrm>
+                      <a:off x="0" y="0"/>
+                      <a:ext cx="4895850" cy="2647950"/>
+                    </a:xfrm>
+                    <a:prstGeom prst="rect">
+                      <a:avLst/>
+                    </a:prstGeom>
+                  </pic:spPr>
+                </pic:pic>
+              </a:graphicData>
+            </a:graphic>
+          </wp:inline>
+        </w:drawing>
+      </w:r>
     </w:p>
     <w:p>
       <w:pPr>
@@ -4204,11 +4006,48 @@
     </w:p>
     <w:p>
       <w:pPr>
+        <w:rPr>
+          <w:rFonts w:ascii="Times New Roman" w:hAnsi="Times New Roman" w:cs="Times New Roman"/>
+        </w:rPr>
+      </w:pPr>
+    </w:p>
+    <w:p>
+      <w:pPr>
+        <w:pStyle w:val="Ttulo3"/>
+      </w:pPr>
+      <w:bookmarkStart w:id="24" w:name="_Toc105537654"/>
+      <w:proofErr w:type="spellStart"/>
+      <w:r>
+        <w:rPr>
+          <w:lang w:val="es-PE"/>
+        </w:rPr>
+        <w:t>Ejercici</w:t>
+      </w:r>
+      <w:proofErr w:type="spellEnd"/>
+      <w:r>
+        <w:t>o 2</w:t>
+      </w:r>
+      <w:bookmarkEnd w:id="24"/>
+    </w:p>
+    <w:p>
+      <w:pPr>
         <w:ind w:firstLine="720"/>
         <w:rPr>
           <w:rFonts w:ascii="Times New Roman" w:hAnsi="Times New Roman" w:cs="Times New Roman"/>
         </w:rPr>
       </w:pPr>
+      <w:r>
+        <w:rPr>
+          <w:rFonts w:ascii="Times New Roman" w:hAnsi="Times New Roman" w:cs="Times New Roman"/>
+        </w:rPr>
+        <w:t>El resultado obtenido fue</w:t>
+      </w:r>
+      <w:r>
+        <w:rPr>
+          <w:rFonts w:ascii="Times New Roman" w:hAnsi="Times New Roman" w:cs="Times New Roman"/>
+        </w:rPr>
+        <w:t>:</w:t>
+      </w:r>
     </w:p>
     <w:p>
       <w:pPr>
@@ -4225,6 +4064,54 @@
           <w:rFonts w:ascii="Times New Roman" w:hAnsi="Times New Roman" w:cs="Times New Roman"/>
         </w:rPr>
       </w:pPr>
+      <w:r>
+        <w:rPr>
+          <w:noProof/>
+          <w:lang w:val="en-US"/>
+        </w:rPr>
+        <w:drawing>
+          <wp:inline distT="0" distB="0" distL="0" distR="0" wp14:anchorId="5DF0874D" wp14:editId="4EB57414">
+            <wp:extent cx="3810000" cy="1109980"/>
+            <wp:effectExtent l="0" t="0" r="0" b="0"/>
+            <wp:docPr id="13" name="Imagen 13"/>
+            <wp:cNvGraphicFramePr>
+              <a:graphicFrameLocks xmlns:a="http://schemas.openxmlformats.org/drawingml/2006/main" noChangeAspect="1"/>
+            </wp:cNvGraphicFramePr>
+            <a:graphic xmlns:a="http://schemas.openxmlformats.org/drawingml/2006/main">
+              <a:graphicData uri="http://schemas.openxmlformats.org/drawingml/2006/picture">
+                <pic:pic xmlns:pic="http://schemas.openxmlformats.org/drawingml/2006/picture">
+                  <pic:nvPicPr>
+                    <pic:cNvPr id="1" name=""/>
+                    <pic:cNvPicPr/>
+                  </pic:nvPicPr>
+                  <pic:blipFill rotWithShape="1">
+                    <a:blip r:embed="rId20"/>
+                    <a:srcRect r="23200" b="62875"/>
+                    <a:stretch/>
+                  </pic:blipFill>
+                  <pic:spPr bwMode="auto">
+                    <a:xfrm>
+                      <a:off x="0" y="0"/>
+                      <a:ext cx="3811246" cy="1110343"/>
+                    </a:xfrm>
+                    <a:prstGeom prst="rect">
+                      <a:avLst/>
+                    </a:prstGeom>
+                    <a:ln>
+                      <a:noFill/>
+                    </a:ln>
+                    <a:extLst>
+                      <a:ext uri="{53640926-AAD7-44D8-BBD7-CCE9431645EC}">
+                        <a14:shadowObscured xmlns:a14="http://schemas.microsoft.com/office/drawing/2010/main"/>
+                      </a:ext>
+                    </a:extLst>
+                  </pic:spPr>
+                </pic:pic>
+              </a:graphicData>
+            </a:graphic>
+          </wp:inline>
+        </w:drawing>
+      </w:r>
     </w:p>
     <w:p>
       <w:pPr>
@@ -4241,6 +4128,48 @@
           <w:rFonts w:ascii="Times New Roman" w:hAnsi="Times New Roman" w:cs="Times New Roman"/>
         </w:rPr>
       </w:pPr>
+      <w:r>
+        <w:rPr>
+          <w:noProof/>
+          <w:lang w:val="en-US"/>
+        </w:rPr>
+        <w:lastRenderedPageBreak/>
+        <w:drawing>
+          <wp:inline distT="0" distB="0" distL="0" distR="0" wp14:anchorId="5D9790C1" wp14:editId="1A992CE2">
+            <wp:extent cx="3810000" cy="1066800"/>
+            <wp:effectExtent l="0" t="0" r="0" b="0"/>
+            <wp:docPr id="14" name="Imagen 14"/>
+            <wp:cNvGraphicFramePr>
+              <a:graphicFrameLocks xmlns:a="http://schemas.openxmlformats.org/drawingml/2006/main" noChangeAspect="1"/>
+            </wp:cNvGraphicFramePr>
+            <a:graphic xmlns:a="http://schemas.openxmlformats.org/drawingml/2006/main">
+              <a:graphicData uri="http://schemas.openxmlformats.org/drawingml/2006/picture">
+                <pic:pic xmlns:pic="http://schemas.openxmlformats.org/drawingml/2006/picture">
+                  <pic:nvPicPr>
+                    <pic:cNvPr id="1" name=""/>
+                    <pic:cNvPicPr/>
+                  </pic:nvPicPr>
+                  <pic:blipFill>
+                    <a:blip r:embed="rId21"/>
+                    <a:stretch>
+                      <a:fillRect/>
+                    </a:stretch>
+                  </pic:blipFill>
+                  <pic:spPr>
+                    <a:xfrm>
+                      <a:off x="0" y="0"/>
+                      <a:ext cx="3810000" cy="1066800"/>
+                    </a:xfrm>
+                    <a:prstGeom prst="rect">
+                      <a:avLst/>
+                    </a:prstGeom>
+                  </pic:spPr>
+                </pic:pic>
+              </a:graphicData>
+            </a:graphic>
+          </wp:inline>
+        </w:drawing>
+      </w:r>
     </w:p>
     <w:p>
       <w:pPr>
@@ -4249,6 +4178,47 @@
           <w:rFonts w:ascii="Times New Roman" w:hAnsi="Times New Roman" w:cs="Times New Roman"/>
         </w:rPr>
       </w:pPr>
+      <w:r>
+        <w:rPr>
+          <w:noProof/>
+          <w:lang w:val="en-US"/>
+        </w:rPr>
+        <w:drawing>
+          <wp:inline distT="0" distB="0" distL="0" distR="0" wp14:anchorId="48D6BCE3" wp14:editId="7119328B">
+            <wp:extent cx="3781425" cy="1057275"/>
+            <wp:effectExtent l="0" t="0" r="9525" b="9525"/>
+            <wp:docPr id="15" name="Imagen 15"/>
+            <wp:cNvGraphicFramePr>
+              <a:graphicFrameLocks xmlns:a="http://schemas.openxmlformats.org/drawingml/2006/main" noChangeAspect="1"/>
+            </wp:cNvGraphicFramePr>
+            <a:graphic xmlns:a="http://schemas.openxmlformats.org/drawingml/2006/main">
+              <a:graphicData uri="http://schemas.openxmlformats.org/drawingml/2006/picture">
+                <pic:pic xmlns:pic="http://schemas.openxmlformats.org/drawingml/2006/picture">
+                  <pic:nvPicPr>
+                    <pic:cNvPr id="1" name=""/>
+                    <pic:cNvPicPr/>
+                  </pic:nvPicPr>
+                  <pic:blipFill>
+                    <a:blip r:embed="rId22"/>
+                    <a:stretch>
+                      <a:fillRect/>
+                    </a:stretch>
+                  </pic:blipFill>
+                  <pic:spPr>
+                    <a:xfrm>
+                      <a:off x="0" y="0"/>
+                      <a:ext cx="3781425" cy="1057275"/>
+                    </a:xfrm>
+                    <a:prstGeom prst="rect">
+                      <a:avLst/>
+                    </a:prstGeom>
+                  </pic:spPr>
+                </pic:pic>
+              </a:graphicData>
+            </a:graphic>
+          </wp:inline>
+        </w:drawing>
+      </w:r>
     </w:p>
     <w:p>
       <w:pPr>
@@ -4265,6 +4235,47 @@
           <w:rFonts w:ascii="Times New Roman" w:hAnsi="Times New Roman" w:cs="Times New Roman"/>
         </w:rPr>
       </w:pPr>
+      <w:r>
+        <w:rPr>
+          <w:noProof/>
+          <w:lang w:val="en-US"/>
+        </w:rPr>
+        <w:drawing>
+          <wp:inline distT="0" distB="0" distL="0" distR="0" wp14:anchorId="14902187" wp14:editId="7862F76E">
+            <wp:extent cx="3800475" cy="1047750"/>
+            <wp:effectExtent l="0" t="0" r="9525" b="0"/>
+            <wp:docPr id="16" name="Imagen 16"/>
+            <wp:cNvGraphicFramePr>
+              <a:graphicFrameLocks xmlns:a="http://schemas.openxmlformats.org/drawingml/2006/main" noChangeAspect="1"/>
+            </wp:cNvGraphicFramePr>
+            <a:graphic xmlns:a="http://schemas.openxmlformats.org/drawingml/2006/main">
+              <a:graphicData uri="http://schemas.openxmlformats.org/drawingml/2006/picture">
+                <pic:pic xmlns:pic="http://schemas.openxmlformats.org/drawingml/2006/picture">
+                  <pic:nvPicPr>
+                    <pic:cNvPr id="1" name=""/>
+                    <pic:cNvPicPr/>
+                  </pic:nvPicPr>
+                  <pic:blipFill>
+                    <a:blip r:embed="rId23"/>
+                    <a:stretch>
+                      <a:fillRect/>
+                    </a:stretch>
+                  </pic:blipFill>
+                  <pic:spPr>
+                    <a:xfrm>
+                      <a:off x="0" y="0"/>
+                      <a:ext cx="3800475" cy="1047750"/>
+                    </a:xfrm>
+                    <a:prstGeom prst="rect">
+                      <a:avLst/>
+                    </a:prstGeom>
+                  </pic:spPr>
+                </pic:pic>
+              </a:graphicData>
+            </a:graphic>
+          </wp:inline>
+        </w:drawing>
+      </w:r>
     </w:p>
     <w:p>
       <w:pPr>
@@ -4276,38 +4287,42 @@
     </w:p>
     <w:p>
       <w:pPr>
+        <w:rPr>
+          <w:rFonts w:ascii="Times New Roman" w:hAnsi="Times New Roman" w:cs="Times New Roman"/>
+        </w:rPr>
+      </w:pPr>
+    </w:p>
+    <w:p>
+      <w:pPr>
+        <w:pStyle w:val="Ttulo3"/>
+      </w:pPr>
+      <w:bookmarkStart w:id="25" w:name="_Toc44348503"/>
+      <w:bookmarkStart w:id="26" w:name="_Toc105537655"/>
+      <w:r>
+        <w:t>Ejercicio 3</w:t>
+      </w:r>
+      <w:bookmarkEnd w:id="25"/>
+      <w:bookmarkEnd w:id="26"/>
+    </w:p>
+    <w:p>
+      <w:pPr>
         <w:ind w:firstLine="720"/>
         <w:rPr>
           <w:rFonts w:ascii="Times New Roman" w:hAnsi="Times New Roman" w:cs="Times New Roman"/>
-          <w:b/>
-          <w:bCs/>
-        </w:rPr>
-      </w:pPr>
-    </w:p>
-    <w:p>
-      <w:pPr>
-        <w:rPr>
-          <w:rFonts w:ascii="Times New Roman" w:hAnsi="Times New Roman" w:cs="Times New Roman"/>
-        </w:rPr>
-      </w:pPr>
-    </w:p>
-    <w:p>
-      <w:pPr>
-        <w:pStyle w:val="Ttulo3"/>
-      </w:pPr>
-      <w:bookmarkStart w:id="22" w:name="_Toc105426054"/>
-      <w:proofErr w:type="spellStart"/>
-      <w:r>
-        <w:rPr>
-          <w:lang w:val="es-PE"/>
-        </w:rPr>
-        <w:t>Ejercici</w:t>
-      </w:r>
-      <w:proofErr w:type="spellEnd"/>
-      <w:r>
-        <w:t>o 2</w:t>
-      </w:r>
-      <w:bookmarkEnd w:id="22"/>
+        </w:rPr>
+      </w:pPr>
+      <w:r>
+        <w:rPr>
+          <w:rFonts w:ascii="Times New Roman" w:hAnsi="Times New Roman" w:cs="Times New Roman"/>
+        </w:rPr>
+        <w:t>El resultado obtenido fue</w:t>
+      </w:r>
+      <w:r>
+        <w:rPr>
+          <w:rFonts w:ascii="Times New Roman" w:hAnsi="Times New Roman" w:cs="Times New Roman"/>
+        </w:rPr>
+        <w:t>:</w:t>
+      </w:r>
     </w:p>
     <w:p>
       <w:pPr>
@@ -4316,18 +4331,6 @@
           <w:rFonts w:ascii="Times New Roman" w:hAnsi="Times New Roman" w:cs="Times New Roman"/>
         </w:rPr>
       </w:pPr>
-      <w:r>
-        <w:rPr>
-          <w:rFonts w:ascii="Times New Roman" w:hAnsi="Times New Roman" w:cs="Times New Roman"/>
-        </w:rPr>
-        <w:t>El resultado obtenido fue</w:t>
-      </w:r>
-      <w:r>
-        <w:rPr>
-          <w:rFonts w:ascii="Times New Roman" w:hAnsi="Times New Roman" w:cs="Times New Roman"/>
-        </w:rPr>
-        <w:t>:</w:t>
-      </w:r>
     </w:p>
     <w:p>
       <w:pPr>
@@ -4336,197 +4339,11 @@
           <w:rFonts w:ascii="Times New Roman" w:hAnsi="Times New Roman" w:cs="Times New Roman"/>
         </w:rPr>
       </w:pPr>
-    </w:p>
-    <w:p>
-      <w:pPr>
-        <w:ind w:firstLine="720"/>
-        <w:rPr>
-          <w:rFonts w:ascii="Times New Roman" w:hAnsi="Times New Roman" w:cs="Times New Roman"/>
-        </w:rPr>
-      </w:pPr>
-    </w:p>
-    <w:p>
-      <w:pPr>
-        <w:ind w:firstLine="720"/>
-        <w:rPr>
-          <w:rFonts w:ascii="Times New Roman" w:hAnsi="Times New Roman" w:cs="Times New Roman"/>
-        </w:rPr>
-      </w:pPr>
-    </w:p>
-    <w:p>
-      <w:pPr>
-        <w:ind w:firstLine="720"/>
-        <w:rPr>
-          <w:rFonts w:ascii="Times New Roman" w:hAnsi="Times New Roman" w:cs="Times New Roman"/>
-        </w:rPr>
-      </w:pPr>
-    </w:p>
-    <w:p>
-      <w:pPr>
-        <w:ind w:firstLine="720"/>
-        <w:rPr>
-          <w:rFonts w:ascii="Times New Roman" w:hAnsi="Times New Roman" w:cs="Times New Roman"/>
-        </w:rPr>
-      </w:pPr>
-    </w:p>
-    <w:p>
-      <w:pPr>
-        <w:ind w:firstLine="720"/>
-        <w:rPr>
-          <w:rFonts w:ascii="Times New Roman" w:hAnsi="Times New Roman" w:cs="Times New Roman"/>
-        </w:rPr>
-      </w:pPr>
-    </w:p>
-    <w:p>
-      <w:pPr>
-        <w:ind w:firstLine="720"/>
-        <w:rPr>
-          <w:rFonts w:ascii="Times New Roman" w:hAnsi="Times New Roman" w:cs="Times New Roman"/>
-        </w:rPr>
-      </w:pPr>
-    </w:p>
-    <w:p>
-      <w:pPr>
-        <w:ind w:firstLine="720"/>
-        <w:rPr>
-          <w:rFonts w:ascii="Times New Roman" w:hAnsi="Times New Roman" w:cs="Times New Roman"/>
-        </w:rPr>
-      </w:pPr>
-    </w:p>
-    <w:p>
-      <w:pPr>
-        <w:ind w:firstLine="720"/>
-        <w:rPr>
-          <w:rFonts w:ascii="Times New Roman" w:hAnsi="Times New Roman" w:cs="Times New Roman"/>
-        </w:rPr>
-      </w:pPr>
-    </w:p>
-    <w:p>
-      <w:pPr>
-        <w:ind w:firstLine="720"/>
-        <w:rPr>
-          <w:rFonts w:ascii="Times New Roman" w:hAnsi="Times New Roman" w:cs="Times New Roman"/>
-        </w:rPr>
-      </w:pPr>
-    </w:p>
-    <w:p>
-      <w:pPr>
-        <w:ind w:firstLine="720"/>
-        <w:rPr>
-          <w:rFonts w:ascii="Times New Roman" w:hAnsi="Times New Roman" w:cs="Times New Roman"/>
-        </w:rPr>
-      </w:pPr>
-    </w:p>
-    <w:p>
-      <w:pPr>
-        <w:ind w:firstLine="720"/>
-        <w:rPr>
-          <w:rFonts w:ascii="Times New Roman" w:hAnsi="Times New Roman" w:cs="Times New Roman"/>
-        </w:rPr>
-      </w:pPr>
-    </w:p>
-    <w:p>
-      <w:pPr>
-        <w:ind w:firstLine="720"/>
-        <w:rPr>
-          <w:rFonts w:ascii="Times New Roman" w:hAnsi="Times New Roman" w:cs="Times New Roman"/>
-        </w:rPr>
-      </w:pPr>
-    </w:p>
-    <w:p>
-      <w:pPr>
-        <w:ind w:firstLine="720"/>
-        <w:rPr>
-          <w:rFonts w:ascii="Times New Roman" w:hAnsi="Times New Roman" w:cs="Times New Roman"/>
-        </w:rPr>
-      </w:pPr>
-    </w:p>
-    <w:p>
-      <w:pPr>
-        <w:ind w:firstLine="720"/>
-        <w:rPr>
-          <w:rFonts w:ascii="Times New Roman" w:hAnsi="Times New Roman" w:cs="Times New Roman"/>
-        </w:rPr>
-      </w:pPr>
-    </w:p>
-    <w:p>
-      <w:pPr>
-        <w:ind w:firstLine="720"/>
-        <w:rPr>
-          <w:rFonts w:ascii="Times New Roman" w:hAnsi="Times New Roman" w:cs="Times New Roman"/>
-          <w:b/>
-          <w:bCs/>
-        </w:rPr>
-      </w:pPr>
-    </w:p>
-    <w:p>
-      <w:pPr>
-        <w:ind w:firstLine="720"/>
-        <w:rPr>
-          <w:rFonts w:ascii="Times New Roman" w:hAnsi="Times New Roman" w:cs="Times New Roman"/>
-          <w:b/>
-          <w:bCs/>
-        </w:rPr>
-      </w:pPr>
-    </w:p>
-    <w:p>
-      <w:pPr>
-        <w:rPr>
-          <w:rFonts w:ascii="Times New Roman" w:hAnsi="Times New Roman" w:cs="Times New Roman"/>
-        </w:rPr>
-      </w:pPr>
-    </w:p>
-    <w:p>
-      <w:pPr>
-        <w:pStyle w:val="Ttulo3"/>
-      </w:pPr>
-      <w:bookmarkStart w:id="23" w:name="_Toc44348503"/>
-      <w:bookmarkStart w:id="24" w:name="_Toc105426055"/>
-      <w:r>
-        <w:lastRenderedPageBreak/>
-        <w:t>Ejercicio 3</w:t>
-      </w:r>
-      <w:bookmarkEnd w:id="23"/>
-      <w:bookmarkEnd w:id="24"/>
-    </w:p>
-    <w:p>
-      <w:pPr>
-        <w:ind w:firstLine="720"/>
-        <w:rPr>
-          <w:rFonts w:ascii="Times New Roman" w:hAnsi="Times New Roman" w:cs="Times New Roman"/>
-        </w:rPr>
-      </w:pPr>
-      <w:r>
-        <w:rPr>
-          <w:rFonts w:ascii="Times New Roman" w:hAnsi="Times New Roman" w:cs="Times New Roman"/>
-        </w:rPr>
-        <w:t>El resultado obtenido fue</w:t>
-      </w:r>
-      <w:r>
-        <w:rPr>
-          <w:rFonts w:ascii="Times New Roman" w:hAnsi="Times New Roman" w:cs="Times New Roman"/>
-        </w:rPr>
-        <w:t>:</w:t>
-      </w:r>
-    </w:p>
-    <w:p>
-      <w:pPr>
-        <w:ind w:firstLine="720"/>
-        <w:rPr>
-          <w:rFonts w:ascii="Times New Roman" w:hAnsi="Times New Roman" w:cs="Times New Roman"/>
-        </w:rPr>
-      </w:pPr>
-    </w:p>
-    <w:p>
-      <w:pPr>
-        <w:ind w:firstLine="720"/>
-        <w:rPr>
-          <w:rFonts w:ascii="Times New Roman" w:hAnsi="Times New Roman" w:cs="Times New Roman"/>
-        </w:rPr>
-      </w:pPr>
-      <w:r>
-        <w:rPr>
-          <w:rFonts w:ascii="Times New Roman" w:hAnsi="Times New Roman" w:cs="Times New Roman"/>
+      <w:r>
+        <w:rPr>
+          <w:rFonts w:ascii="Times New Roman" w:hAnsi="Times New Roman" w:cs="Times New Roman"/>
+          <w:noProof/>
+          <w:lang w:val="en-US"/>
         </w:rPr>
         <w:drawing>
           <wp:anchor distT="0" distB="0" distL="114300" distR="114300" simplePos="0" relativeHeight="251669504" behindDoc="0" locked="0" layoutInCell="1" allowOverlap="1" wp14:anchorId="75723102" wp14:editId="6CB375D0">
@@ -4552,7 +4369,7 @@
                     <pic:cNvPicPr/>
                   </pic:nvPicPr>
                   <pic:blipFill>
-                    <a:blip r:embed="rId16">
+                    <a:blip r:embed="rId24">
                       <a:extLst>
                         <a:ext uri="{28A0092B-C50C-407E-A947-70E740481C1C}">
                           <a14:useLocalDpi xmlns:a14="http://schemas.microsoft.com/office/drawing/2010/main" val="0"/>
@@ -4761,7 +4578,10 @@
           <w:rFonts w:ascii="Times New Roman" w:hAnsi="Times New Roman" w:cs="Times New Roman"/>
           <w:b/>
           <w:bCs/>
-        </w:rPr>
+          <w:noProof/>
+          <w:lang w:val="en-US"/>
+        </w:rPr>
+        <w:lastRenderedPageBreak/>
         <w:drawing>
           <wp:anchor distT="0" distB="0" distL="114300" distR="114300" simplePos="0" relativeHeight="251670528" behindDoc="0" locked="0" layoutInCell="1" allowOverlap="1" wp14:anchorId="5B968899" wp14:editId="5BCFA5BB">
             <wp:simplePos x="0" y="0"/>
@@ -4786,7 +4606,7 @@
                     <pic:cNvPicPr/>
                   </pic:nvPicPr>
                   <pic:blipFill rotWithShape="1">
-                    <a:blip r:embed="rId17">
+                    <a:blip r:embed="rId25">
                       <a:extLst>
                         <a:ext uri="{28A0092B-C50C-407E-A947-70E740481C1C}">
                           <a14:useLocalDpi xmlns:a14="http://schemas.microsoft.com/office/drawing/2010/main" val="0"/>
@@ -5054,12 +4874,11 @@
       <w:pPr>
         <w:pStyle w:val="Ttulo3"/>
       </w:pPr>
-      <w:bookmarkStart w:id="25" w:name="_Toc105426056"/>
-      <w:r>
-        <w:lastRenderedPageBreak/>
+      <w:bookmarkStart w:id="27" w:name="_Toc105537656"/>
+      <w:r>
         <w:t>Ejercicio 4</w:t>
       </w:r>
-      <w:bookmarkEnd w:id="25"/>
+      <w:bookmarkEnd w:id="27"/>
     </w:p>
     <w:p>
       <w:pPr>
@@ -5102,6 +4921,7 @@
           <w:b/>
           <w:bCs/>
           <w:noProof/>
+          <w:lang w:val="en-US"/>
         </w:rPr>
         <w:drawing>
           <wp:anchor distT="0" distB="0" distL="114300" distR="114300" simplePos="0" relativeHeight="251665408" behindDoc="0" locked="0" layoutInCell="1" allowOverlap="1" wp14:anchorId="0B3A05F6" wp14:editId="00476A6D">
@@ -5127,7 +4947,7 @@
                     <pic:cNvPicPr/>
                   </pic:nvPicPr>
                   <pic:blipFill>
-                    <a:blip r:embed="rId18">
+                    <a:blip r:embed="rId26">
                       <a:extLst>
                         <a:ext uri="{28A0092B-C50C-407E-A947-70E740481C1C}">
                           <a14:useLocalDpi xmlns:a14="http://schemas.microsoft.com/office/drawing/2010/main" val="0"/>
@@ -5287,37 +5107,6 @@
       <w:pPr>
         <w:rPr>
           <w:rFonts w:ascii="Times New Roman" w:hAnsi="Times New Roman" w:cs="Times New Roman"/>
-        </w:rPr>
-      </w:pPr>
-    </w:p>
-    <w:p>
-      <w:pPr>
-        <w:rPr>
-          <w:rFonts w:ascii="Times New Roman" w:hAnsi="Times New Roman" w:cs="Times New Roman"/>
-          <w:lang w:val="es-PE"/>
-        </w:rPr>
-      </w:pPr>
-    </w:p>
-    <w:p>
-      <w:pPr>
-        <w:rPr>
-          <w:rFonts w:ascii="Times New Roman" w:hAnsi="Times New Roman" w:cs="Times New Roman"/>
-          <w:lang w:val="es-PE"/>
-        </w:rPr>
-      </w:pPr>
-    </w:p>
-    <w:p>
-      <w:pPr>
-        <w:rPr>
-          <w:rFonts w:ascii="Times New Roman" w:hAnsi="Times New Roman" w:cs="Times New Roman"/>
-          <w:lang w:val="es-PE"/>
-        </w:rPr>
-      </w:pPr>
-    </w:p>
-    <w:p>
-      <w:pPr>
-        <w:rPr>
-          <w:rFonts w:ascii="Times New Roman" w:hAnsi="Times New Roman" w:cs="Times New Roman"/>
           <w:lang w:val="es-PE"/>
         </w:rPr>
       </w:pPr>
@@ -5329,19 +5118,20 @@
           <w:rFonts w:cs="Times New Roman"/>
         </w:rPr>
       </w:pPr>
-      <w:bookmarkStart w:id="26" w:name="_Toc44348504"/>
-      <w:bookmarkStart w:id="27" w:name="_Toc105426057"/>
+      <w:bookmarkStart w:id="28" w:name="_Toc44348504"/>
+      <w:bookmarkStart w:id="29" w:name="_Toc105537657"/>
       <w:r>
         <w:rPr>
           <w:rFonts w:cs="Times New Roman"/>
         </w:rPr>
+        <w:lastRenderedPageBreak/>
         <w:t>Desarrollo de test de comprobación</w:t>
       </w:r>
-      <w:bookmarkEnd w:id="26"/>
-      <w:bookmarkEnd w:id="27"/>
-    </w:p>
-    <w:bookmarkEnd w:id="11"/>
-    <w:bookmarkEnd w:id="12"/>
+      <w:bookmarkEnd w:id="28"/>
+      <w:bookmarkEnd w:id="29"/>
+    </w:p>
+    <w:bookmarkEnd w:id="13"/>
+    <w:bookmarkEnd w:id="14"/>
     <w:p>
       <w:pPr>
         <w:ind w:left="567"/>
@@ -5413,122 +5203,150 @@
     </w:p>
     <w:p>
       <w:pPr>
-        <w:rPr>
-          <w:rFonts w:ascii="Times New Roman" w:hAnsi="Times New Roman" w:cs="Times New Roman"/>
-        </w:rPr>
-      </w:pPr>
-    </w:p>
-    <w:p>
-      <w:pPr>
-        <w:rPr>
-          <w:rFonts w:ascii="Times New Roman" w:hAnsi="Times New Roman" w:cs="Times New Roman"/>
-        </w:rPr>
-      </w:pPr>
-    </w:p>
-    <w:p>
-      <w:pPr>
-        <w:rPr>
-          <w:rFonts w:ascii="Times New Roman" w:hAnsi="Times New Roman" w:cs="Times New Roman"/>
-        </w:rPr>
-      </w:pPr>
-    </w:p>
-    <w:p>
-      <w:pPr>
-        <w:rPr>
-          <w:rFonts w:ascii="Times New Roman" w:hAnsi="Times New Roman" w:cs="Times New Roman"/>
-        </w:rPr>
-      </w:pPr>
-    </w:p>
-    <w:p>
-      <w:pPr>
-        <w:rPr>
-          <w:rFonts w:ascii="Times New Roman" w:hAnsi="Times New Roman" w:cs="Times New Roman"/>
-        </w:rPr>
-      </w:pPr>
-    </w:p>
-    <w:p>
-      <w:pPr>
-        <w:rPr>
-          <w:rFonts w:ascii="Times New Roman" w:hAnsi="Times New Roman" w:cs="Times New Roman"/>
-        </w:rPr>
-      </w:pPr>
-    </w:p>
-    <w:p>
-      <w:pPr>
-        <w:rPr>
-          <w:rFonts w:ascii="Times New Roman" w:hAnsi="Times New Roman" w:cs="Times New Roman"/>
-        </w:rPr>
-      </w:pPr>
-    </w:p>
-    <w:p>
-      <w:pPr>
-        <w:rPr>
-          <w:rFonts w:ascii="Times New Roman" w:hAnsi="Times New Roman" w:cs="Times New Roman"/>
-        </w:rPr>
-      </w:pPr>
-    </w:p>
-    <w:p>
-      <w:pPr>
-        <w:rPr>
-          <w:rFonts w:ascii="Times New Roman" w:hAnsi="Times New Roman" w:cs="Times New Roman"/>
-        </w:rPr>
-      </w:pPr>
-    </w:p>
-    <w:p>
-      <w:pPr>
-        <w:rPr>
-          <w:rFonts w:ascii="Times New Roman" w:hAnsi="Times New Roman" w:cs="Times New Roman"/>
-        </w:rPr>
-      </w:pPr>
-    </w:p>
-    <w:p>
-      <w:pPr>
-        <w:rPr>
-          <w:rFonts w:ascii="Times New Roman" w:hAnsi="Times New Roman" w:cs="Times New Roman"/>
-        </w:rPr>
-      </w:pPr>
-    </w:p>
-    <w:p>
-      <w:pPr>
-        <w:rPr>
-          <w:rFonts w:ascii="Times New Roman" w:hAnsi="Times New Roman" w:cs="Times New Roman"/>
-        </w:rPr>
-      </w:pPr>
-    </w:p>
-    <w:p>
-      <w:pPr>
-        <w:rPr>
-          <w:rFonts w:ascii="Times New Roman" w:hAnsi="Times New Roman" w:cs="Times New Roman"/>
-        </w:rPr>
-      </w:pPr>
-    </w:p>
-    <w:p>
-      <w:pPr>
-        <w:rPr>
-          <w:rFonts w:ascii="Times New Roman" w:hAnsi="Times New Roman" w:cs="Times New Roman"/>
-        </w:rPr>
-      </w:pPr>
-    </w:p>
-    <w:p>
-      <w:pPr>
-        <w:rPr>
-          <w:rFonts w:ascii="Times New Roman" w:hAnsi="Times New Roman" w:cs="Times New Roman"/>
-        </w:rPr>
-      </w:pPr>
-    </w:p>
-    <w:p>
-      <w:pPr>
-        <w:rPr>
-          <w:rFonts w:ascii="Times New Roman" w:hAnsi="Times New Roman" w:cs="Times New Roman"/>
-        </w:rPr>
-      </w:pPr>
-    </w:p>
-    <w:p>
-      <w:pPr>
-        <w:rPr>
-          <w:rFonts w:ascii="Times New Roman" w:hAnsi="Times New Roman" w:cs="Times New Roman"/>
-        </w:rPr>
-      </w:pPr>
+        <w:spacing w:line="276" w:lineRule="auto"/>
+        <w:rPr>
+          <w:rFonts w:ascii="Times New Roman" w:hAnsi="Times New Roman" w:cs="Times New Roman"/>
+          <w:sz w:val="24"/>
+        </w:rPr>
+      </w:pPr>
+      <w:r>
+        <w:rPr>
+          <w:rFonts w:ascii="Times New Roman" w:hAnsi="Times New Roman" w:cs="Times New Roman"/>
+        </w:rPr>
+        <w:tab/>
+      </w:r>
+      <w:r>
+        <w:rPr>
+          <w:rFonts w:ascii="Times New Roman" w:hAnsi="Times New Roman" w:cs="Times New Roman"/>
+          <w:sz w:val="24"/>
+        </w:rPr>
+        <w:t>A parte del conocido “</w:t>
+      </w:r>
+      <w:proofErr w:type="spellStart"/>
+      <w:r>
+        <w:rPr>
+          <w:rFonts w:ascii="Times New Roman" w:hAnsi="Times New Roman" w:cs="Times New Roman"/>
+          <w:sz w:val="24"/>
+        </w:rPr>
+        <w:t>git</w:t>
+      </w:r>
+      <w:proofErr w:type="spellEnd"/>
+      <w:r>
+        <w:rPr>
+          <w:rFonts w:ascii="Times New Roman" w:hAnsi="Times New Roman" w:cs="Times New Roman"/>
+          <w:sz w:val="24"/>
+        </w:rPr>
+        <w:t xml:space="preserve"> </w:t>
+      </w:r>
+      <w:proofErr w:type="spellStart"/>
+      <w:r>
+        <w:rPr>
+          <w:rFonts w:ascii="Times New Roman" w:hAnsi="Times New Roman" w:cs="Times New Roman"/>
+          <w:sz w:val="24"/>
+        </w:rPr>
+        <w:t>branch</w:t>
+      </w:r>
+      <w:proofErr w:type="spellEnd"/>
+      <w:r>
+        <w:rPr>
+          <w:rFonts w:ascii="Times New Roman" w:hAnsi="Times New Roman" w:cs="Times New Roman"/>
+          <w:sz w:val="24"/>
+        </w:rPr>
+        <w:t xml:space="preserve">” para la creación de ramas, existe otro comando con el cual podemos crear una nueva rama a partir de una ya existente. Este comando se trabaja de la siguiente manera: </w:t>
+      </w:r>
+      <w:proofErr w:type="spellStart"/>
+      <w:r>
+        <w:rPr>
+          <w:rFonts w:ascii="Times New Roman" w:hAnsi="Times New Roman" w:cs="Times New Roman"/>
+          <w:b/>
+          <w:i/>
+          <w:sz w:val="24"/>
+        </w:rPr>
+        <w:t>git</w:t>
+      </w:r>
+      <w:proofErr w:type="spellEnd"/>
+      <w:r>
+        <w:rPr>
+          <w:rFonts w:ascii="Times New Roman" w:hAnsi="Times New Roman" w:cs="Times New Roman"/>
+          <w:b/>
+          <w:i/>
+          <w:sz w:val="24"/>
+        </w:rPr>
+        <w:t xml:space="preserve"> </w:t>
+      </w:r>
+      <w:proofErr w:type="spellStart"/>
+      <w:r>
+        <w:rPr>
+          <w:rFonts w:ascii="Times New Roman" w:hAnsi="Times New Roman" w:cs="Times New Roman"/>
+          <w:b/>
+          <w:i/>
+          <w:sz w:val="24"/>
+        </w:rPr>
+        <w:t>checkout</w:t>
+      </w:r>
+      <w:proofErr w:type="spellEnd"/>
+      <w:r>
+        <w:rPr>
+          <w:rFonts w:ascii="Times New Roman" w:hAnsi="Times New Roman" w:cs="Times New Roman"/>
+          <w:b/>
+          <w:i/>
+          <w:sz w:val="24"/>
+        </w:rPr>
+        <w:t xml:space="preserve"> –b “nombre de rama”</w:t>
+      </w:r>
+      <w:r>
+        <w:rPr>
+          <w:rFonts w:ascii="Times New Roman" w:hAnsi="Times New Roman" w:cs="Times New Roman"/>
+          <w:sz w:val="24"/>
+        </w:rPr>
+        <w:t xml:space="preserve">. Y significa una manera alternativa al </w:t>
+      </w:r>
+      <w:r>
+        <w:rPr>
+          <w:rFonts w:ascii="Times New Roman" w:hAnsi="Times New Roman" w:cs="Times New Roman"/>
+          <w:sz w:val="24"/>
+        </w:rPr>
+        <w:t>“</w:t>
+      </w:r>
+      <w:proofErr w:type="spellStart"/>
+      <w:r>
+        <w:rPr>
+          <w:rFonts w:ascii="Times New Roman" w:hAnsi="Times New Roman" w:cs="Times New Roman"/>
+          <w:sz w:val="24"/>
+        </w:rPr>
+        <w:t>git</w:t>
+      </w:r>
+      <w:proofErr w:type="spellEnd"/>
+      <w:r>
+        <w:rPr>
+          <w:rFonts w:ascii="Times New Roman" w:hAnsi="Times New Roman" w:cs="Times New Roman"/>
+          <w:sz w:val="24"/>
+        </w:rPr>
+        <w:t xml:space="preserve"> </w:t>
+      </w:r>
+      <w:proofErr w:type="spellStart"/>
+      <w:r>
+        <w:rPr>
+          <w:rFonts w:ascii="Times New Roman" w:hAnsi="Times New Roman" w:cs="Times New Roman"/>
+          <w:sz w:val="24"/>
+        </w:rPr>
+        <w:t>branch</w:t>
+      </w:r>
+      <w:proofErr w:type="spellEnd"/>
+      <w:r>
+        <w:rPr>
+          <w:rFonts w:ascii="Times New Roman" w:hAnsi="Times New Roman" w:cs="Times New Roman"/>
+          <w:sz w:val="24"/>
+        </w:rPr>
+        <w:t>” en</w:t>
+      </w:r>
+      <w:r>
+        <w:rPr>
+          <w:rFonts w:ascii="Times New Roman" w:hAnsi="Times New Roman" w:cs="Times New Roman"/>
+          <w:sz w:val="24"/>
+        </w:rPr>
+        <w:t xml:space="preserve"> algunos casos específicos. </w:t>
+      </w:r>
     </w:p>
     <w:p>
       <w:pPr>
@@ -5654,40 +5472,65 @@
           <w:sz w:val="24"/>
           <w:szCs w:val="24"/>
         </w:rPr>
-        <w:t xml:space="preserve">       S</w:t>
-      </w:r>
-      <w:r>
+        <w:t xml:space="preserve">       Si x es impar Entonces</w:t>
+      </w:r>
+    </w:p>
+    <w:p>
+      <w:pPr>
         <w:rPr>
           <w:rFonts w:ascii="Times New Roman" w:hAnsi="Times New Roman" w:cs="Times New Roman"/>
           <w:sz w:val="24"/>
           <w:szCs w:val="24"/>
         </w:rPr>
-        <w:t>i x es impar Entonces</w:t>
-      </w:r>
-    </w:p>
-    <w:p>
-      <w:pPr>
+      </w:pPr>
+      <w:r>
         <w:rPr>
           <w:rFonts w:ascii="Times New Roman" w:hAnsi="Times New Roman" w:cs="Times New Roman"/>
           <w:sz w:val="24"/>
           <w:szCs w:val="24"/>
         </w:rPr>
-      </w:pPr>
-      <w:r>
+        <w:tab/>
+        <w:t xml:space="preserve">   escribir " pertenece al conjunto A"</w:t>
+      </w:r>
+    </w:p>
+    <w:p>
+      <w:pPr>
+        <w:rPr>
+          <w:rFonts w:ascii="Times New Roman" w:hAnsi="Times New Roman" w:cs="Times New Roman"/>
+        </w:rPr>
+      </w:pPr>
+    </w:p>
+    <w:p>
+      <w:pPr>
+        <w:rPr>
+          <w:rFonts w:ascii="Times New Roman" w:hAnsi="Times New Roman" w:cs="Times New Roman"/>
+        </w:rPr>
+      </w:pPr>
+    </w:p>
+    <w:p>
+      <w:pPr>
+        <w:rPr>
+          <w:rFonts w:ascii="Times New Roman" w:hAnsi="Times New Roman" w:cs="Times New Roman"/>
+        </w:rPr>
+      </w:pPr>
+    </w:p>
+    <w:p>
+      <w:pPr>
+        <w:ind w:left="567"/>
         <w:rPr>
           <w:rFonts w:ascii="Times New Roman" w:hAnsi="Times New Roman" w:cs="Times New Roman"/>
           <w:sz w:val="24"/>
           <w:szCs w:val="24"/>
         </w:rPr>
-        <w:tab/>
-      </w:r>
+      </w:pPr>
+      <w:bookmarkStart w:id="30" w:name="_Toc44348507"/>
       <w:r>
         <w:rPr>
           <w:rFonts w:ascii="Times New Roman" w:hAnsi="Times New Roman" w:cs="Times New Roman"/>
           <w:sz w:val="24"/>
           <w:szCs w:val="24"/>
         </w:rPr>
-        <w:t xml:space="preserve">   </w:t>
+        <w:t xml:space="preserve">c) </w:t>
       </w:r>
       <w:r>
         <w:rPr>
@@ -5695,65 +5538,17 @@
           <w:sz w:val="24"/>
           <w:szCs w:val="24"/>
         </w:rPr>
-        <w:t>escribir " pertenece al conjunto A"</w:t>
-      </w:r>
-    </w:p>
-    <w:p>
-      <w:pPr>
-        <w:rPr>
-          <w:rFonts w:ascii="Times New Roman" w:hAnsi="Times New Roman" w:cs="Times New Roman"/>
-        </w:rPr>
-      </w:pPr>
-    </w:p>
-    <w:p>
-      <w:pPr>
-        <w:rPr>
-          <w:rFonts w:ascii="Times New Roman" w:hAnsi="Times New Roman" w:cs="Times New Roman"/>
-        </w:rPr>
-      </w:pPr>
-    </w:p>
-    <w:p>
-      <w:pPr>
-        <w:rPr>
-          <w:rFonts w:ascii="Times New Roman" w:hAnsi="Times New Roman" w:cs="Times New Roman"/>
-        </w:rPr>
-      </w:pPr>
-    </w:p>
-    <w:p>
-      <w:pPr>
-        <w:ind w:left="567"/>
+        <w:t>Explique la sentencia según.</w:t>
+      </w:r>
+      <w:r>
         <w:rPr>
           <w:rFonts w:ascii="Times New Roman" w:hAnsi="Times New Roman" w:cs="Times New Roman"/>
           <w:sz w:val="24"/>
           <w:szCs w:val="24"/>
         </w:rPr>
-      </w:pPr>
-      <w:bookmarkStart w:id="28" w:name="_Toc44348507"/>
-      <w:r>
-        <w:rPr>
-          <w:rFonts w:ascii="Times New Roman" w:hAnsi="Times New Roman" w:cs="Times New Roman"/>
-          <w:sz w:val="24"/>
-          <w:szCs w:val="24"/>
-        </w:rPr>
-        <w:t xml:space="preserve">c) </w:t>
-      </w:r>
-      <w:r>
-        <w:rPr>
-          <w:rFonts w:ascii="Times New Roman" w:hAnsi="Times New Roman" w:cs="Times New Roman"/>
-          <w:sz w:val="24"/>
-          <w:szCs w:val="24"/>
-        </w:rPr>
-        <w:t>Explique la sentencia según.</w:t>
-      </w:r>
-      <w:r>
-        <w:rPr>
-          <w:rFonts w:ascii="Times New Roman" w:hAnsi="Times New Roman" w:cs="Times New Roman"/>
-          <w:sz w:val="24"/>
-          <w:szCs w:val="24"/>
-        </w:rPr>
         <w:t xml:space="preserve"> </w:t>
       </w:r>
-      <w:bookmarkEnd w:id="28"/>
+      <w:bookmarkEnd w:id="30"/>
     </w:p>
     <w:p>
       <w:pPr>
@@ -5829,8 +5624,8 @@
         </w:rPr>
         <w:br w:type="page"/>
       </w:r>
-      <w:bookmarkStart w:id="29" w:name="_Toc285535817"/>
-      <w:bookmarkStart w:id="30" w:name="_Toc410627905"/>
+      <w:bookmarkStart w:id="31" w:name="_Toc285535817"/>
+      <w:bookmarkStart w:id="32" w:name="_Toc410627905"/>
     </w:p>
     <w:p>
       <w:pPr>
@@ -5839,10 +5634,10 @@
           <w:rFonts w:cs="Times New Roman"/>
         </w:rPr>
       </w:pPr>
-      <w:bookmarkStart w:id="31" w:name="_Toc44348510"/>
-      <w:bookmarkStart w:id="32" w:name="_Toc105426058"/>
-      <w:bookmarkEnd w:id="29"/>
-      <w:bookmarkEnd w:id="30"/>
+      <w:bookmarkStart w:id="33" w:name="_Toc44348510"/>
+      <w:bookmarkStart w:id="34" w:name="_Toc105537658"/>
+      <w:bookmarkEnd w:id="31"/>
+      <w:bookmarkEnd w:id="32"/>
       <w:r>
         <w:rPr>
           <w:rFonts w:cs="Times New Roman"/>
@@ -5850,14 +5645,14 @@
         <w:lastRenderedPageBreak/>
         <w:t>Recomendacion</w:t>
       </w:r>
-      <w:bookmarkEnd w:id="31"/>
+      <w:bookmarkEnd w:id="33"/>
       <w:r>
         <w:rPr>
           <w:rFonts w:cs="Times New Roman"/>
         </w:rPr>
         <w:t>es</w:t>
       </w:r>
-      <w:bookmarkEnd w:id="32"/>
+      <w:bookmarkEnd w:id="34"/>
     </w:p>
     <w:p/>
     <w:p/>
@@ -5887,16 +5682,16 @@
           <w:rFonts w:cs="Times New Roman"/>
         </w:rPr>
       </w:pPr>
-      <w:bookmarkStart w:id="33" w:name="_Toc44348511"/>
-      <w:bookmarkStart w:id="34" w:name="_Toc105426059"/>
+      <w:bookmarkStart w:id="35" w:name="_Toc44348511"/>
+      <w:bookmarkStart w:id="36" w:name="_Toc105537659"/>
       <w:r>
         <w:rPr>
           <w:rFonts w:cs="Times New Roman"/>
         </w:rPr>
         <w:t>Conclusiones</w:t>
       </w:r>
-      <w:bookmarkEnd w:id="33"/>
-      <w:bookmarkEnd w:id="34"/>
+      <w:bookmarkEnd w:id="35"/>
+      <w:bookmarkEnd w:id="36"/>
     </w:p>
     <w:p>
       <w:pPr>
@@ -6127,16 +5922,16 @@
       <w:pPr>
         <w:pStyle w:val="Ttulo1"/>
       </w:pPr>
-      <w:bookmarkStart w:id="35" w:name="_Toc509912479"/>
-      <w:bookmarkStart w:id="36" w:name="_Toc44348512"/>
-      <w:bookmarkStart w:id="37" w:name="_Toc105426060"/>
+      <w:bookmarkStart w:id="37" w:name="_Toc509912479"/>
+      <w:bookmarkStart w:id="38" w:name="_Toc44348512"/>
+      <w:bookmarkStart w:id="39" w:name="_Toc105537660"/>
       <w:r>
         <w:lastRenderedPageBreak/>
         <w:t>REFERENCIAS BIBLIOGRÁFICAS</w:t>
       </w:r>
-      <w:bookmarkEnd w:id="35"/>
-      <w:bookmarkEnd w:id="36"/>
       <w:bookmarkEnd w:id="37"/>
+      <w:bookmarkEnd w:id="38"/>
+      <w:bookmarkEnd w:id="39"/>
     </w:p>
     <w:sdt>
       <w:sdtPr>
@@ -6539,69 +6334,649 @@
       <w:pPr>
         <w:pStyle w:val="Ttulo1"/>
       </w:pPr>
-      <w:bookmarkStart w:id="38" w:name="_Toc509912480"/>
-      <w:bookmarkStart w:id="39" w:name="_Toc105426061"/>
+      <w:bookmarkStart w:id="40" w:name="_Toc509912480"/>
+      <w:bookmarkStart w:id="41" w:name="_Toc105537661"/>
       <w:r>
         <w:lastRenderedPageBreak/>
         <w:t>ANEXO</w:t>
       </w:r>
-      <w:bookmarkEnd w:id="38"/>
+      <w:bookmarkEnd w:id="40"/>
       <w:r>
         <w:t>S</w:t>
       </w:r>
-      <w:bookmarkEnd w:id="39"/>
+      <w:bookmarkEnd w:id="41"/>
+    </w:p>
+    <w:p>
+      <w:pPr>
+        <w:rPr>
+          <w:rFonts w:ascii="Times New Roman" w:hAnsi="Times New Roman" w:cs="Times New Roman"/>
+          <w:b/>
+          <w:bCs/>
+          <w:sz w:val="24"/>
+          <w:szCs w:val="24"/>
+          <w:lang w:val="es-PE"/>
+        </w:rPr>
+      </w:pPr>
+      <w:r>
+        <w:rPr>
+          <w:noProof/>
+          <w:lang w:val="en-US"/>
+        </w:rPr>
+        <w:drawing>
+          <wp:anchor distT="0" distB="0" distL="114300" distR="114300" simplePos="0" relativeHeight="251672576" behindDoc="0" locked="0" layoutInCell="1" allowOverlap="1" wp14:anchorId="749A7755" wp14:editId="344CA0E0">
+            <wp:simplePos x="0" y="0"/>
+            <wp:positionH relativeFrom="column">
+              <wp:posOffset>1362347</wp:posOffset>
+            </wp:positionH>
+            <wp:positionV relativeFrom="paragraph">
+              <wp:posOffset>266700</wp:posOffset>
+            </wp:positionV>
+            <wp:extent cx="3057525" cy="5810250"/>
+            <wp:effectExtent l="0" t="0" r="9525" b="0"/>
+            <wp:wrapTopAndBottom/>
+            <wp:docPr id="21" name="Imagen 21"/>
+            <wp:cNvGraphicFramePr>
+              <a:graphicFrameLocks xmlns:a="http://schemas.openxmlformats.org/drawingml/2006/main" noChangeAspect="1"/>
+            </wp:cNvGraphicFramePr>
+            <a:graphic xmlns:a="http://schemas.openxmlformats.org/drawingml/2006/main">
+              <a:graphicData uri="http://schemas.openxmlformats.org/drawingml/2006/picture">
+                <pic:pic xmlns:pic="http://schemas.openxmlformats.org/drawingml/2006/picture">
+                  <pic:nvPicPr>
+                    <pic:cNvPr id="1" name=""/>
+                    <pic:cNvPicPr/>
+                  </pic:nvPicPr>
+                  <pic:blipFill>
+                    <a:blip r:embed="rId27">
+                      <a:extLst>
+                        <a:ext uri="{28A0092B-C50C-407E-A947-70E740481C1C}">
+                          <a14:useLocalDpi xmlns:a14="http://schemas.microsoft.com/office/drawing/2010/main" val="0"/>
+                        </a:ext>
+                      </a:extLst>
+                    </a:blip>
+                    <a:stretch>
+                      <a:fillRect/>
+                    </a:stretch>
+                  </pic:blipFill>
+                  <pic:spPr>
+                    <a:xfrm>
+                      <a:off x="0" y="0"/>
+                      <a:ext cx="3057525" cy="5810250"/>
+                    </a:xfrm>
+                    <a:prstGeom prst="rect">
+                      <a:avLst/>
+                    </a:prstGeom>
+                  </pic:spPr>
+                </pic:pic>
+              </a:graphicData>
+            </a:graphic>
+            <wp14:sizeRelH relativeFrom="page">
+              <wp14:pctWidth>0</wp14:pctWidth>
+            </wp14:sizeRelH>
+            <wp14:sizeRelV relativeFrom="page">
+              <wp14:pctHeight>0</wp14:pctHeight>
+            </wp14:sizeRelV>
+          </wp:anchor>
+        </w:drawing>
+      </w:r>
+      <w:r>
+        <w:rPr>
+          <w:rFonts w:ascii="Times New Roman" w:hAnsi="Times New Roman" w:cs="Times New Roman"/>
+          <w:b/>
+          <w:bCs/>
+          <w:sz w:val="24"/>
+          <w:szCs w:val="24"/>
+          <w:lang w:val="es-PE"/>
+        </w:rPr>
+        <w:t>Diagrama de flujo ejercicio 1</w:t>
+      </w:r>
+      <w:r>
+        <w:rPr>
+          <w:rFonts w:ascii="Times New Roman" w:hAnsi="Times New Roman" w:cs="Times New Roman"/>
+          <w:b/>
+          <w:bCs/>
+          <w:sz w:val="24"/>
+          <w:szCs w:val="24"/>
+          <w:lang w:val="es-PE"/>
+        </w:rPr>
+        <w:t>.</w:t>
+      </w:r>
+    </w:p>
+    <w:p>
+      <w:pPr>
+        <w:rPr>
+          <w:rFonts w:ascii="Times New Roman" w:hAnsi="Times New Roman" w:cs="Times New Roman"/>
+          <w:b/>
+          <w:bCs/>
+          <w:sz w:val="24"/>
+          <w:szCs w:val="24"/>
+          <w:lang w:val="es-PE"/>
+        </w:rPr>
+      </w:pPr>
+    </w:p>
+    <w:p>
+      <w:pPr>
+        <w:rPr>
+          <w:rFonts w:ascii="Times New Roman" w:hAnsi="Times New Roman" w:cs="Times New Roman"/>
+          <w:b/>
+          <w:bCs/>
+          <w:sz w:val="24"/>
+          <w:szCs w:val="24"/>
+          <w:lang w:val="es-PE"/>
+        </w:rPr>
+      </w:pPr>
+      <w:r>
+        <w:rPr>
+          <w:rFonts w:ascii="Times New Roman" w:hAnsi="Times New Roman" w:cs="Times New Roman"/>
+          <w:b/>
+          <w:bCs/>
+          <w:noProof/>
+          <w:sz w:val="24"/>
+          <w:szCs w:val="24"/>
+          <w:lang w:val="en-US"/>
+        </w:rPr>
+        <w:lastRenderedPageBreak/>
+        <w:drawing>
+          <wp:anchor distT="0" distB="0" distL="114300" distR="114300" simplePos="0" relativeHeight="251673600" behindDoc="0" locked="0" layoutInCell="1" allowOverlap="1" wp14:anchorId="3E958B70" wp14:editId="1F39EFC9">
+            <wp:simplePos x="0" y="0"/>
+            <wp:positionH relativeFrom="column">
+              <wp:posOffset>1297032</wp:posOffset>
+            </wp:positionH>
+            <wp:positionV relativeFrom="paragraph">
+              <wp:posOffset>272</wp:posOffset>
+            </wp:positionV>
+            <wp:extent cx="3048000" cy="5126990"/>
+            <wp:effectExtent l="0" t="0" r="0" b="0"/>
+            <wp:wrapTopAndBottom/>
+            <wp:docPr id="23" name="Imagen 23"/>
+            <wp:cNvGraphicFramePr>
+              <a:graphicFrameLocks xmlns:a="http://schemas.openxmlformats.org/drawingml/2006/main" noChangeAspect="1"/>
+            </wp:cNvGraphicFramePr>
+            <a:graphic xmlns:a="http://schemas.openxmlformats.org/drawingml/2006/main">
+              <a:graphicData uri="http://schemas.openxmlformats.org/drawingml/2006/picture">
+                <pic:pic xmlns:pic="http://schemas.openxmlformats.org/drawingml/2006/picture">
+                  <pic:nvPicPr>
+                    <pic:cNvPr id="0" name="Picture 2"/>
+                    <pic:cNvPicPr>
+                      <a:picLocks noChangeAspect="1" noChangeArrowheads="1"/>
+                    </pic:cNvPicPr>
+                  </pic:nvPicPr>
+                  <pic:blipFill>
+                    <a:blip r:embed="rId28">
+                      <a:extLst>
+                        <a:ext uri="{28A0092B-C50C-407E-A947-70E740481C1C}">
+                          <a14:useLocalDpi xmlns:a14="http://schemas.microsoft.com/office/drawing/2010/main" val="0"/>
+                        </a:ext>
+                      </a:extLst>
+                    </a:blip>
+                    <a:srcRect/>
+                    <a:stretch>
+                      <a:fillRect/>
+                    </a:stretch>
+                  </pic:blipFill>
+                  <pic:spPr bwMode="auto">
+                    <a:xfrm>
+                      <a:off x="0" y="0"/>
+                      <a:ext cx="3048000" cy="5126990"/>
+                    </a:xfrm>
+                    <a:prstGeom prst="rect">
+                      <a:avLst/>
+                    </a:prstGeom>
+                    <a:noFill/>
+                  </pic:spPr>
+                </pic:pic>
+              </a:graphicData>
+            </a:graphic>
+            <wp14:sizeRelH relativeFrom="page">
+              <wp14:pctWidth>0</wp14:pctWidth>
+            </wp14:sizeRelH>
+            <wp14:sizeRelV relativeFrom="page">
+              <wp14:pctHeight>0</wp14:pctHeight>
+            </wp14:sizeRelV>
+          </wp:anchor>
+        </w:drawing>
+      </w:r>
+    </w:p>
+    <w:p>
+      <w:pPr>
+        <w:rPr>
+          <w:rFonts w:ascii="Times New Roman" w:hAnsi="Times New Roman" w:cs="Times New Roman"/>
+          <w:b/>
+          <w:bCs/>
+          <w:sz w:val="24"/>
+          <w:szCs w:val="24"/>
+          <w:lang w:val="es-PE"/>
+        </w:rPr>
+      </w:pPr>
+    </w:p>
+    <w:p>
+      <w:pPr>
+        <w:rPr>
+          <w:rFonts w:ascii="Times New Roman" w:hAnsi="Times New Roman" w:cs="Times New Roman"/>
+          <w:b/>
+          <w:bCs/>
+          <w:sz w:val="24"/>
+          <w:szCs w:val="24"/>
+          <w:lang w:val="es-PE"/>
+        </w:rPr>
+      </w:pPr>
+    </w:p>
+    <w:p>
+      <w:pPr>
+        <w:rPr>
+          <w:rFonts w:ascii="Times New Roman" w:hAnsi="Times New Roman" w:cs="Times New Roman"/>
+          <w:b/>
+          <w:bCs/>
+          <w:sz w:val="24"/>
+          <w:szCs w:val="24"/>
+          <w:lang w:val="es-PE"/>
+        </w:rPr>
+      </w:pPr>
+    </w:p>
+    <w:p>
+      <w:pPr>
+        <w:rPr>
+          <w:rFonts w:ascii="Times New Roman" w:hAnsi="Times New Roman" w:cs="Times New Roman"/>
+          <w:b/>
+          <w:bCs/>
+          <w:sz w:val="24"/>
+          <w:szCs w:val="24"/>
+          <w:lang w:val="es-PE"/>
+        </w:rPr>
+      </w:pPr>
+    </w:p>
+    <w:p>
+      <w:pPr>
+        <w:rPr>
+          <w:rFonts w:ascii="Times New Roman" w:hAnsi="Times New Roman" w:cs="Times New Roman"/>
+          <w:b/>
+          <w:bCs/>
+          <w:sz w:val="24"/>
+          <w:szCs w:val="24"/>
+          <w:lang w:val="es-PE"/>
+        </w:rPr>
+      </w:pPr>
+    </w:p>
+    <w:p>
+      <w:pPr>
+        <w:rPr>
+          <w:rFonts w:ascii="Times New Roman" w:hAnsi="Times New Roman" w:cs="Times New Roman"/>
+          <w:b/>
+          <w:bCs/>
+          <w:sz w:val="24"/>
+          <w:szCs w:val="24"/>
+          <w:lang w:val="es-PE"/>
+        </w:rPr>
+      </w:pPr>
+    </w:p>
+    <w:p>
+      <w:pPr>
+        <w:rPr>
+          <w:rFonts w:ascii="Times New Roman" w:hAnsi="Times New Roman" w:cs="Times New Roman"/>
+          <w:b/>
+          <w:bCs/>
+          <w:sz w:val="24"/>
+          <w:szCs w:val="24"/>
+          <w:lang w:val="es-PE"/>
+        </w:rPr>
+      </w:pPr>
+    </w:p>
+    <w:p>
+      <w:pPr>
+        <w:rPr>
+          <w:rFonts w:ascii="Times New Roman" w:hAnsi="Times New Roman" w:cs="Times New Roman"/>
+          <w:b/>
+          <w:bCs/>
+          <w:sz w:val="24"/>
+          <w:szCs w:val="24"/>
+          <w:lang w:val="es-PE"/>
+        </w:rPr>
+      </w:pPr>
+    </w:p>
+    <w:p>
+      <w:pPr>
+        <w:rPr>
+          <w:rFonts w:ascii="Times New Roman" w:hAnsi="Times New Roman" w:cs="Times New Roman"/>
+          <w:b/>
+          <w:bCs/>
+          <w:sz w:val="24"/>
+          <w:szCs w:val="24"/>
+          <w:lang w:val="es-PE"/>
+        </w:rPr>
+      </w:pPr>
+    </w:p>
+    <w:p>
+      <w:pPr>
+        <w:rPr>
+          <w:rFonts w:ascii="Times New Roman" w:hAnsi="Times New Roman" w:cs="Times New Roman"/>
+          <w:b/>
+          <w:bCs/>
+          <w:sz w:val="24"/>
+          <w:szCs w:val="24"/>
+          <w:lang w:val="es-PE"/>
+        </w:rPr>
+      </w:pPr>
+    </w:p>
+    <w:p>
+      <w:pPr>
+        <w:rPr>
+          <w:rFonts w:ascii="Times New Roman" w:hAnsi="Times New Roman" w:cs="Times New Roman"/>
+          <w:b/>
+          <w:bCs/>
+          <w:sz w:val="24"/>
+          <w:szCs w:val="24"/>
+          <w:lang w:val="es-PE"/>
+        </w:rPr>
+      </w:pPr>
+    </w:p>
+    <w:p>
+      <w:pPr>
+        <w:rPr>
+          <w:rFonts w:ascii="Times New Roman" w:hAnsi="Times New Roman" w:cs="Times New Roman"/>
+          <w:b/>
+          <w:bCs/>
+          <w:sz w:val="24"/>
+          <w:szCs w:val="24"/>
+          <w:lang w:val="es-PE"/>
+        </w:rPr>
+      </w:pPr>
+    </w:p>
+    <w:p>
+      <w:pPr>
+        <w:rPr>
+          <w:rFonts w:ascii="Times New Roman" w:hAnsi="Times New Roman" w:cs="Times New Roman"/>
+          <w:b/>
+          <w:bCs/>
+          <w:sz w:val="24"/>
+          <w:szCs w:val="24"/>
+          <w:lang w:val="es-PE"/>
+        </w:rPr>
+      </w:pPr>
+    </w:p>
+    <w:p>
+      <w:pPr>
+        <w:rPr>
+          <w:rFonts w:ascii="Times New Roman" w:hAnsi="Times New Roman" w:cs="Times New Roman"/>
+          <w:b/>
+          <w:bCs/>
+          <w:sz w:val="24"/>
+          <w:szCs w:val="24"/>
+          <w:lang w:val="es-PE"/>
+        </w:rPr>
+      </w:pPr>
+    </w:p>
+    <w:p>
+      <w:pPr>
+        <w:rPr>
+          <w:rFonts w:ascii="Times New Roman" w:hAnsi="Times New Roman" w:cs="Times New Roman"/>
+          <w:b/>
+          <w:bCs/>
+          <w:sz w:val="24"/>
+          <w:szCs w:val="24"/>
+          <w:lang w:val="es-PE"/>
+        </w:rPr>
+      </w:pPr>
+      <w:r>
+        <w:rPr>
+          <w:rFonts w:ascii="Times New Roman" w:hAnsi="Times New Roman" w:cs="Times New Roman"/>
+          <w:b/>
+          <w:bCs/>
+          <w:sz w:val="24"/>
+          <w:szCs w:val="24"/>
+          <w:lang w:val="es-PE"/>
+        </w:rPr>
+        <w:lastRenderedPageBreak/>
+        <w:t>Diagrama de flujo ejercicio 2</w:t>
+      </w:r>
+      <w:r>
+        <w:rPr>
+          <w:rFonts w:ascii="Times New Roman" w:hAnsi="Times New Roman" w:cs="Times New Roman"/>
+          <w:b/>
+          <w:bCs/>
+          <w:sz w:val="24"/>
+          <w:szCs w:val="24"/>
+          <w:lang w:val="es-PE"/>
+        </w:rPr>
+        <w:t>.</w:t>
+      </w:r>
+    </w:p>
+    <w:p>
+      <w:r>
+        <w:rPr>
+          <w:noProof/>
+          <w:lang w:val="en-US"/>
+        </w:rPr>
+        <w:drawing>
+          <wp:anchor distT="0" distB="0" distL="114300" distR="114300" simplePos="0" relativeHeight="251674624" behindDoc="0" locked="0" layoutInCell="1" allowOverlap="1" wp14:anchorId="32C5292D" wp14:editId="25F4C56A">
+            <wp:simplePos x="0" y="0"/>
+            <wp:positionH relativeFrom="column">
+              <wp:posOffset>709204</wp:posOffset>
+            </wp:positionH>
+            <wp:positionV relativeFrom="paragraph">
+              <wp:posOffset>187597</wp:posOffset>
+            </wp:positionV>
+            <wp:extent cx="4048125" cy="5410200"/>
+            <wp:effectExtent l="0" t="0" r="9525" b="0"/>
+            <wp:wrapTopAndBottom/>
+            <wp:docPr id="20" name="Imagen 20"/>
+            <wp:cNvGraphicFramePr>
+              <a:graphicFrameLocks xmlns:a="http://schemas.openxmlformats.org/drawingml/2006/main" noChangeAspect="1"/>
+            </wp:cNvGraphicFramePr>
+            <a:graphic xmlns:a="http://schemas.openxmlformats.org/drawingml/2006/main">
+              <a:graphicData uri="http://schemas.openxmlformats.org/drawingml/2006/picture">
+                <pic:pic xmlns:pic="http://schemas.openxmlformats.org/drawingml/2006/picture">
+                  <pic:nvPicPr>
+                    <pic:cNvPr id="1" name=""/>
+                    <pic:cNvPicPr/>
+                  </pic:nvPicPr>
+                  <pic:blipFill>
+                    <a:blip r:embed="rId29">
+                      <a:extLst>
+                        <a:ext uri="{28A0092B-C50C-407E-A947-70E740481C1C}">
+                          <a14:useLocalDpi xmlns:a14="http://schemas.microsoft.com/office/drawing/2010/main" val="0"/>
+                        </a:ext>
+                      </a:extLst>
+                    </a:blip>
+                    <a:stretch>
+                      <a:fillRect/>
+                    </a:stretch>
+                  </pic:blipFill>
+                  <pic:spPr>
+                    <a:xfrm>
+                      <a:off x="0" y="0"/>
+                      <a:ext cx="4048125" cy="5410200"/>
+                    </a:xfrm>
+                    <a:prstGeom prst="rect">
+                      <a:avLst/>
+                    </a:prstGeom>
+                  </pic:spPr>
+                </pic:pic>
+              </a:graphicData>
+            </a:graphic>
+            <wp14:sizeRelH relativeFrom="page">
+              <wp14:pctWidth>0</wp14:pctWidth>
+            </wp14:sizeRelH>
+            <wp14:sizeRelV relativeFrom="page">
+              <wp14:pctHeight>0</wp14:pctHeight>
+            </wp14:sizeRelV>
+          </wp:anchor>
+        </w:drawing>
+      </w:r>
     </w:p>
     <w:p/>
     <w:p/>
+    <w:p>
+      <w:pPr>
+        <w:rPr>
+          <w:rFonts w:ascii="Times New Roman" w:hAnsi="Times New Roman" w:cs="Times New Roman"/>
+          <w:b/>
+          <w:bCs/>
+          <w:sz w:val="24"/>
+          <w:szCs w:val="24"/>
+          <w:lang w:val="es-PE"/>
+        </w:rPr>
+      </w:pPr>
+    </w:p>
+    <w:p>
+      <w:pPr>
+        <w:rPr>
+          <w:rFonts w:ascii="Times New Roman" w:hAnsi="Times New Roman" w:cs="Times New Roman"/>
+          <w:b/>
+          <w:bCs/>
+          <w:sz w:val="24"/>
+          <w:szCs w:val="24"/>
+          <w:lang w:val="es-PE"/>
+        </w:rPr>
+      </w:pPr>
+    </w:p>
+    <w:p>
+      <w:pPr>
+        <w:rPr>
+          <w:rFonts w:ascii="Times New Roman" w:hAnsi="Times New Roman" w:cs="Times New Roman"/>
+          <w:b/>
+          <w:bCs/>
+          <w:sz w:val="24"/>
+          <w:szCs w:val="24"/>
+          <w:lang w:val="es-PE"/>
+        </w:rPr>
+      </w:pPr>
+    </w:p>
+    <w:p>
+      <w:pPr>
+        <w:rPr>
+          <w:rFonts w:ascii="Times New Roman" w:hAnsi="Times New Roman" w:cs="Times New Roman"/>
+          <w:b/>
+          <w:bCs/>
+          <w:sz w:val="24"/>
+          <w:szCs w:val="24"/>
+          <w:lang w:val="es-PE"/>
+        </w:rPr>
+      </w:pPr>
+    </w:p>
+    <w:p>
+      <w:pPr>
+        <w:rPr>
+          <w:rFonts w:ascii="Times New Roman" w:hAnsi="Times New Roman" w:cs="Times New Roman"/>
+          <w:b/>
+          <w:bCs/>
+          <w:sz w:val="24"/>
+          <w:szCs w:val="24"/>
+          <w:lang w:val="es-PE"/>
+        </w:rPr>
+      </w:pPr>
+    </w:p>
+    <w:p>
+      <w:pPr>
+        <w:rPr>
+          <w:rFonts w:ascii="Times New Roman" w:hAnsi="Times New Roman" w:cs="Times New Roman"/>
+          <w:b/>
+          <w:bCs/>
+          <w:sz w:val="24"/>
+          <w:szCs w:val="24"/>
+          <w:lang w:val="es-PE"/>
+        </w:rPr>
+      </w:pPr>
+    </w:p>
+    <w:p>
+      <w:pPr>
+        <w:rPr>
+          <w:rFonts w:ascii="Times New Roman" w:hAnsi="Times New Roman" w:cs="Times New Roman"/>
+          <w:b/>
+          <w:bCs/>
+          <w:sz w:val="24"/>
+          <w:szCs w:val="24"/>
+          <w:lang w:val="es-PE"/>
+        </w:rPr>
+      </w:pPr>
+    </w:p>
+    <w:p>
+      <w:pPr>
+        <w:rPr>
+          <w:rFonts w:ascii="Times New Roman" w:hAnsi="Times New Roman" w:cs="Times New Roman"/>
+          <w:b/>
+          <w:bCs/>
+          <w:sz w:val="24"/>
+          <w:szCs w:val="24"/>
+          <w:lang w:val="es-PE"/>
+        </w:rPr>
+      </w:pPr>
+    </w:p>
+    <w:p>
+      <w:pPr>
+        <w:rPr>
+          <w:rFonts w:ascii="Times New Roman" w:hAnsi="Times New Roman" w:cs="Times New Roman"/>
+          <w:b/>
+          <w:bCs/>
+          <w:sz w:val="24"/>
+          <w:szCs w:val="24"/>
+          <w:lang w:val="es-PE"/>
+        </w:rPr>
+      </w:pPr>
+    </w:p>
+    <w:p>
+      <w:pPr>
+        <w:rPr>
+          <w:rFonts w:ascii="Times New Roman" w:hAnsi="Times New Roman" w:cs="Times New Roman"/>
+          <w:b/>
+          <w:bCs/>
+          <w:sz w:val="24"/>
+          <w:szCs w:val="24"/>
+          <w:lang w:val="es-PE"/>
+        </w:rPr>
+      </w:pPr>
+    </w:p>
+    <w:p>
+      <w:pPr>
+        <w:rPr>
+          <w:rFonts w:ascii="Times New Roman" w:hAnsi="Times New Roman" w:cs="Times New Roman"/>
+          <w:b/>
+          <w:bCs/>
+          <w:sz w:val="24"/>
+          <w:szCs w:val="24"/>
+          <w:lang w:val="es-PE"/>
+        </w:rPr>
+      </w:pPr>
+      <w:r>
+        <w:rPr>
+          <w:rFonts w:ascii="Times New Roman" w:hAnsi="Times New Roman" w:cs="Times New Roman"/>
+          <w:b/>
+          <w:bCs/>
+          <w:sz w:val="24"/>
+          <w:szCs w:val="24"/>
+          <w:lang w:val="es-PE"/>
+        </w:rPr>
+        <w:lastRenderedPageBreak/>
+        <w:t xml:space="preserve">Diagrama de flujo ejercicio </w:t>
+      </w:r>
+      <w:r>
+        <w:rPr>
+          <w:rFonts w:ascii="Times New Roman" w:hAnsi="Times New Roman" w:cs="Times New Roman"/>
+          <w:b/>
+          <w:bCs/>
+          <w:sz w:val="24"/>
+          <w:szCs w:val="24"/>
+          <w:lang w:val="es-PE"/>
+        </w:rPr>
+        <w:t>3</w:t>
+      </w:r>
+      <w:r>
+        <w:rPr>
+          <w:rFonts w:ascii="Times New Roman" w:hAnsi="Times New Roman" w:cs="Times New Roman"/>
+          <w:b/>
+          <w:bCs/>
+          <w:sz w:val="24"/>
+          <w:szCs w:val="24"/>
+          <w:lang w:val="es-PE"/>
+        </w:rPr>
+        <w:t>.</w:t>
+      </w:r>
+    </w:p>
     <w:p/>
     <w:p>
-      <w:pPr>
-        <w:rPr>
-          <w:rFonts w:ascii="Times New Roman" w:hAnsi="Times New Roman" w:cs="Times New Roman"/>
-          <w:b/>
-          <w:bCs/>
-          <w:sz w:val="24"/>
-          <w:szCs w:val="24"/>
-          <w:lang w:val="es-PE"/>
-        </w:rPr>
-      </w:pPr>
-      <w:r>
-        <w:rPr>
-          <w:rFonts w:ascii="Times New Roman" w:hAnsi="Times New Roman" w:cs="Times New Roman"/>
-          <w:b/>
-          <w:bCs/>
-          <w:sz w:val="24"/>
-          <w:szCs w:val="24"/>
-          <w:lang w:val="es-PE"/>
-        </w:rPr>
-        <w:t xml:space="preserve">Diagrama de flujo ejercicio </w:t>
-      </w:r>
-      <w:r>
-        <w:rPr>
-          <w:rFonts w:ascii="Times New Roman" w:hAnsi="Times New Roman" w:cs="Times New Roman"/>
-          <w:b/>
-          <w:bCs/>
-          <w:sz w:val="24"/>
-          <w:szCs w:val="24"/>
-          <w:lang w:val="es-PE"/>
-        </w:rPr>
-        <w:t>3</w:t>
-      </w:r>
-      <w:r>
-        <w:rPr>
-          <w:rFonts w:ascii="Times New Roman" w:hAnsi="Times New Roman" w:cs="Times New Roman"/>
-          <w:b/>
-          <w:bCs/>
-          <w:sz w:val="24"/>
-          <w:szCs w:val="24"/>
-          <w:lang w:val="es-PE"/>
-        </w:rPr>
-        <w:t>.</w:t>
-      </w:r>
-    </w:p>
-    <w:p/>
-    <w:p>
-      <w:r>
+      <w:r>
+        <w:rPr>
+          <w:noProof/>
+          <w:lang w:val="en-US"/>
+        </w:rPr>
         <w:drawing>
           <wp:anchor distT="0" distB="0" distL="114300" distR="114300" simplePos="0" relativeHeight="251671552" behindDoc="0" locked="0" layoutInCell="1" allowOverlap="1" wp14:anchorId="470514A3" wp14:editId="411B1B61">
             <wp:simplePos x="0" y="0"/>
@@ -6626,7 +7001,7 @@
                     <pic:cNvPicPr/>
                   </pic:nvPicPr>
                   <pic:blipFill>
-                    <a:blip r:embed="rId19">
+                    <a:blip r:embed="rId30">
                       <a:extLst>
                         <a:ext uri="{28A0092B-C50C-407E-A947-70E740481C1C}">
                           <a14:useLocalDpi xmlns:a14="http://schemas.microsoft.com/office/drawing/2010/main" val="0"/>
@@ -6684,6 +7059,7 @@
           <w:szCs w:val="24"/>
           <w:lang w:val="es-PE"/>
         </w:rPr>
+        <w:lastRenderedPageBreak/>
         <w:t>Diagrama de flujo ejercicio 4.</w:t>
       </w:r>
     </w:p>
@@ -6704,6 +7080,7 @@
       <w:r>
         <w:rPr>
           <w:noProof/>
+          <w:lang w:val="en-US"/>
         </w:rPr>
         <w:drawing>
           <wp:anchor distT="0" distB="0" distL="114300" distR="114300" simplePos="0" relativeHeight="251666432" behindDoc="0" locked="0" layoutInCell="1" allowOverlap="1" wp14:anchorId="06EED08F" wp14:editId="74C7DDAE">
@@ -6729,7 +7106,7 @@
                     <pic:cNvPicPr/>
                   </pic:nvPicPr>
                   <pic:blipFill>
-                    <a:blip r:embed="rId20">
+                    <a:blip r:embed="rId31">
                       <a:extLst>
                         <a:ext uri="{28A0092B-C50C-407E-A947-70E740481C1C}">
                           <a14:useLocalDpi xmlns:a14="http://schemas.microsoft.com/office/drawing/2010/main" val="0"/>
@@ -6757,8 +7134,8 @@
       </w:r>
     </w:p>
     <w:sectPr>
-      <w:headerReference w:type="default" r:id="rId21"/>
-      <w:footerReference w:type="default" r:id="rId22"/>
+      <w:headerReference w:type="default" r:id="rId32"/>
+      <w:footerReference w:type="default" r:id="rId33"/>
       <w:pgSz w:w="12240" w:h="15840" w:code="1"/>
       <w:pgMar w:top="1417" w:right="1701" w:bottom="1417" w:left="1701" w:header="1440" w:footer="1440" w:gutter="0"/>
       <w:pgNumType w:start="3"/>
@@ -6771,7 +7148,7 @@
 </file>
 
 <file path=word/endnotes.xml><?xml version="1.0" encoding="utf-8"?>
-<w:endnotes xmlns:wpc="http://schemas.microsoft.com/office/word/2010/wordprocessingCanvas" xmlns:cx="http://schemas.microsoft.com/office/drawing/2014/chartex" xmlns:cx1="http://schemas.microsoft.com/office/drawing/2015/9/8/chartex" xmlns:cx2="http://schemas.microsoft.com/office/drawing/2015/10/21/chartex" xmlns:cx3="http://schemas.microsoft.com/office/drawing/2016/5/9/chartex" xmlns:cx4="http://schemas.microsoft.com/office/drawing/2016/5/10/chartex" xmlns:cx5="http://schemas.microsoft.com/office/drawing/2016/5/11/chartex" xmlns:cx6="http://schemas.microsoft.com/office/drawing/2016/5/12/chartex" xmlns:cx7="http://schemas.microsoft.com/office/drawing/2016/5/13/chartex" xmlns:cx8="http://schemas.microsoft.com/office/drawing/2016/5/14/chartex" xmlns:mc="http://schemas.openxmlformats.org/markup-compatibility/2006" xmlns:aink="http://schemas.microsoft.com/office/drawing/2016/ink" xmlns:am3d="http://schemas.microsoft.com/office/drawing/2017/model3d" xmlns:o="urn:schemas-microsoft-com:office:office" xmlns:r="http://schemas.openxmlformats.org/officeDocument/2006/relationships" xmlns:m="http://schemas.openxmlformats.org/officeDocument/2006/math" xmlns:v="urn:schemas-microsoft-com:vml" xmlns:wp14="http://schemas.microsoft.com/office/word/2010/wordprocessingDrawing" xmlns:wp="http://schemas.openxmlformats.org/drawingml/2006/wordprocessingDrawing" xmlns:w10="urn:schemas-microsoft-com:office:word" xmlns:w="http://schemas.openxmlformats.org/wordprocessingml/2006/main" xmlns:w14="http://schemas.microsoft.com/office/word/2010/wordml" xmlns:w15="http://schemas.microsoft.com/office/word/2012/wordml" xmlns:w16cex="http://schemas.microsoft.com/office/word/2018/wordml/cex" xmlns:w16cid="http://schemas.microsoft.com/office/word/2016/wordml/cid" xmlns:w16="http://schemas.microsoft.com/office/word/2018/wordml" xmlns:w16sdtdh="http://schemas.microsoft.com/office/word/2020/wordml/sdtdatahash" xmlns:w16se="http://schemas.microsoft.com/office/word/2015/wordml/symex" xmlns:wpg="http://schemas.microsoft.com/office/word/2010/wordprocessingGroup" xmlns:wpi="http://schemas.microsoft.com/office/word/2010/wordprocessingInk" xmlns:wne="http://schemas.microsoft.com/office/word/2006/wordml" xmlns:wps="http://schemas.microsoft.com/office/word/2010/wordprocessingShape" mc:Ignorable="w14 w15 w16se w16cid w16 w16cex w16sdtdh wp14">
+<w:endnotes xmlns:wpc="http://schemas.microsoft.com/office/word/2010/wordprocessingCanvas" xmlns:cx="http://schemas.microsoft.com/office/drawing/2014/chartex" xmlns:mc="http://schemas.openxmlformats.org/markup-compatibility/2006" xmlns:o="urn:schemas-microsoft-com:office:office" xmlns:r="http://schemas.openxmlformats.org/officeDocument/2006/relationships" xmlns:m="http://schemas.openxmlformats.org/officeDocument/2006/math" xmlns:v="urn:schemas-microsoft-com:vml" xmlns:wp14="http://schemas.microsoft.com/office/word/2010/wordprocessingDrawing" xmlns:wp="http://schemas.openxmlformats.org/drawingml/2006/wordprocessingDrawing" xmlns:w10="urn:schemas-microsoft-com:office:word" xmlns:w="http://schemas.openxmlformats.org/wordprocessingml/2006/main" xmlns:w14="http://schemas.microsoft.com/office/word/2010/wordml" xmlns:w15="http://schemas.microsoft.com/office/word/2012/wordml" xmlns:w16se="http://schemas.microsoft.com/office/word/2015/wordml/symex" xmlns:wpg="http://schemas.microsoft.com/office/word/2010/wordprocessingGroup" xmlns:wpi="http://schemas.microsoft.com/office/word/2010/wordprocessingInk" xmlns:wne="http://schemas.microsoft.com/office/word/2006/wordml" xmlns:wps="http://schemas.microsoft.com/office/word/2010/wordprocessingShape" mc:Ignorable="w14 w15 w16se wp14">
   <w:endnote w:type="separator" w:id="-1">
     <w:p>
       <w:r>
@@ -6790,7 +7167,7 @@
 </file>
 
 <file path=word/footer1.xml><?xml version="1.0" encoding="utf-8"?>
-<w:ftr xmlns:wpc="http://schemas.microsoft.com/office/word/2010/wordprocessingCanvas" xmlns:cx="http://schemas.microsoft.com/office/drawing/2014/chartex" xmlns:cx1="http://schemas.microsoft.com/office/drawing/2015/9/8/chartex" xmlns:cx2="http://schemas.microsoft.com/office/drawing/2015/10/21/chartex" xmlns:cx3="http://schemas.microsoft.com/office/drawing/2016/5/9/chartex" xmlns:cx4="http://schemas.microsoft.com/office/drawing/2016/5/10/chartex" xmlns:cx5="http://schemas.microsoft.com/office/drawing/2016/5/11/chartex" xmlns:cx6="http://schemas.microsoft.com/office/drawing/2016/5/12/chartex" xmlns:cx7="http://schemas.microsoft.com/office/drawing/2016/5/13/chartex" xmlns:cx8="http://schemas.microsoft.com/office/drawing/2016/5/14/chartex" xmlns:mc="http://schemas.openxmlformats.org/markup-compatibility/2006" xmlns:aink="http://schemas.microsoft.com/office/drawing/2016/ink" xmlns:am3d="http://schemas.microsoft.com/office/drawing/2017/model3d" xmlns:o="urn:schemas-microsoft-com:office:office" xmlns:r="http://schemas.openxmlformats.org/officeDocument/2006/relationships" xmlns:m="http://schemas.openxmlformats.org/officeDocument/2006/math" xmlns:v="urn:schemas-microsoft-com:vml" xmlns:wp14="http://schemas.microsoft.com/office/word/2010/wordprocessingDrawing" xmlns:wp="http://schemas.openxmlformats.org/drawingml/2006/wordprocessingDrawing" xmlns:w10="urn:schemas-microsoft-com:office:word" xmlns:w="http://schemas.openxmlformats.org/wordprocessingml/2006/main" xmlns:w14="http://schemas.microsoft.com/office/word/2010/wordml" xmlns:w15="http://schemas.microsoft.com/office/word/2012/wordml" xmlns:w16cex="http://schemas.microsoft.com/office/word/2018/wordml/cex" xmlns:w16cid="http://schemas.microsoft.com/office/word/2016/wordml/cid" xmlns:w16="http://schemas.microsoft.com/office/word/2018/wordml" xmlns:w16sdtdh="http://schemas.microsoft.com/office/word/2020/wordml/sdtdatahash" xmlns:w16se="http://schemas.microsoft.com/office/word/2015/wordml/symex" xmlns:wpg="http://schemas.microsoft.com/office/word/2010/wordprocessingGroup" xmlns:wpi="http://schemas.microsoft.com/office/word/2010/wordprocessingInk" xmlns:wne="http://schemas.microsoft.com/office/word/2006/wordml" xmlns:wps="http://schemas.microsoft.com/office/word/2010/wordprocessingShape" mc:Ignorable="w14 w15 w16se w16cid w16 w16cex w16sdtdh wp14">
+<w:ftr xmlns:wpc="http://schemas.microsoft.com/office/word/2010/wordprocessingCanvas" xmlns:cx="http://schemas.microsoft.com/office/drawing/2014/chartex" xmlns:mc="http://schemas.openxmlformats.org/markup-compatibility/2006" xmlns:o="urn:schemas-microsoft-com:office:office" xmlns:r="http://schemas.openxmlformats.org/officeDocument/2006/relationships" xmlns:m="http://schemas.openxmlformats.org/officeDocument/2006/math" xmlns:v="urn:schemas-microsoft-com:vml" xmlns:wp14="http://schemas.microsoft.com/office/word/2010/wordprocessingDrawing" xmlns:wp="http://schemas.openxmlformats.org/drawingml/2006/wordprocessingDrawing" xmlns:w10="urn:schemas-microsoft-com:office:word" xmlns:w="http://schemas.openxmlformats.org/wordprocessingml/2006/main" xmlns:w14="http://schemas.microsoft.com/office/word/2010/wordml" xmlns:w15="http://schemas.microsoft.com/office/word/2012/wordml" xmlns:w16se="http://schemas.microsoft.com/office/word/2015/wordml/symex" xmlns:wpg="http://schemas.microsoft.com/office/word/2010/wordprocessingGroup" xmlns:wpi="http://schemas.microsoft.com/office/word/2010/wordprocessingInk" xmlns:wne="http://schemas.microsoft.com/office/word/2006/wordml" xmlns:wps="http://schemas.microsoft.com/office/word/2010/wordprocessingShape" mc:Ignorable="w14 w15 w16se wp14">
   <w:p>
     <w:pPr>
       <w:pStyle w:val="Piedepgina"/>
@@ -6808,7 +7185,7 @@
 </file>
 
 <file path=word/footer2.xml><?xml version="1.0" encoding="utf-8"?>
-<w:ftr xmlns:wpc="http://schemas.microsoft.com/office/word/2010/wordprocessingCanvas" xmlns:cx="http://schemas.microsoft.com/office/drawing/2014/chartex" xmlns:cx1="http://schemas.microsoft.com/office/drawing/2015/9/8/chartex" xmlns:cx2="http://schemas.microsoft.com/office/drawing/2015/10/21/chartex" xmlns:cx3="http://schemas.microsoft.com/office/drawing/2016/5/9/chartex" xmlns:cx4="http://schemas.microsoft.com/office/drawing/2016/5/10/chartex" xmlns:cx5="http://schemas.microsoft.com/office/drawing/2016/5/11/chartex" xmlns:cx6="http://schemas.microsoft.com/office/drawing/2016/5/12/chartex" xmlns:cx7="http://schemas.microsoft.com/office/drawing/2016/5/13/chartex" xmlns:cx8="http://schemas.microsoft.com/office/drawing/2016/5/14/chartex" xmlns:mc="http://schemas.openxmlformats.org/markup-compatibility/2006" xmlns:aink="http://schemas.microsoft.com/office/drawing/2016/ink" xmlns:am3d="http://schemas.microsoft.com/office/drawing/2017/model3d" xmlns:o="urn:schemas-microsoft-com:office:office" xmlns:r="http://schemas.openxmlformats.org/officeDocument/2006/relationships" xmlns:m="http://schemas.openxmlformats.org/officeDocument/2006/math" xmlns:v="urn:schemas-microsoft-com:vml" xmlns:wp14="http://schemas.microsoft.com/office/word/2010/wordprocessingDrawing" xmlns:wp="http://schemas.openxmlformats.org/drawingml/2006/wordprocessingDrawing" xmlns:w10="urn:schemas-microsoft-com:office:word" xmlns:w="http://schemas.openxmlformats.org/wordprocessingml/2006/main" xmlns:w14="http://schemas.microsoft.com/office/word/2010/wordml" xmlns:w15="http://schemas.microsoft.com/office/word/2012/wordml" xmlns:w16cex="http://schemas.microsoft.com/office/word/2018/wordml/cex" xmlns:w16cid="http://schemas.microsoft.com/office/word/2016/wordml/cid" xmlns:w16="http://schemas.microsoft.com/office/word/2018/wordml" xmlns:w16sdtdh="http://schemas.microsoft.com/office/word/2020/wordml/sdtdatahash" xmlns:w16se="http://schemas.microsoft.com/office/word/2015/wordml/symex" xmlns:wpg="http://schemas.microsoft.com/office/word/2010/wordprocessingGroup" xmlns:wpi="http://schemas.microsoft.com/office/word/2010/wordprocessingInk" xmlns:wne="http://schemas.microsoft.com/office/word/2006/wordml" xmlns:wps="http://schemas.microsoft.com/office/word/2010/wordprocessingShape" mc:Ignorable="w14 w15 w16se w16cid w16 w16cex w16sdtdh wp14">
+<w:ftr xmlns:wpc="http://schemas.microsoft.com/office/word/2010/wordprocessingCanvas" xmlns:cx="http://schemas.microsoft.com/office/drawing/2014/chartex" xmlns:mc="http://schemas.openxmlformats.org/markup-compatibility/2006" xmlns:o="urn:schemas-microsoft-com:office:office" xmlns:r="http://schemas.openxmlformats.org/officeDocument/2006/relationships" xmlns:m="http://schemas.openxmlformats.org/officeDocument/2006/math" xmlns:v="urn:schemas-microsoft-com:vml" xmlns:wp14="http://schemas.microsoft.com/office/word/2010/wordprocessingDrawing" xmlns:wp="http://schemas.openxmlformats.org/drawingml/2006/wordprocessingDrawing" xmlns:w10="urn:schemas-microsoft-com:office:word" xmlns:w="http://schemas.openxmlformats.org/wordprocessingml/2006/main" xmlns:w14="http://schemas.microsoft.com/office/word/2010/wordml" xmlns:w15="http://schemas.microsoft.com/office/word/2012/wordml" xmlns:w16se="http://schemas.microsoft.com/office/word/2015/wordml/symex" xmlns:wpg="http://schemas.microsoft.com/office/word/2010/wordprocessingGroup" xmlns:wpi="http://schemas.microsoft.com/office/word/2010/wordprocessingInk" xmlns:wne="http://schemas.microsoft.com/office/word/2006/wordml" xmlns:wps="http://schemas.microsoft.com/office/word/2010/wordprocessingShape" mc:Ignorable="w14 w15 w16se wp14">
   <w:p>
     <w:pPr>
       <w:pStyle w:val="Piedepgina"/>
@@ -6819,7 +7196,7 @@
 </file>
 
 <file path=word/footer3.xml><?xml version="1.0" encoding="utf-8"?>
-<w:ftr xmlns:wpc="http://schemas.microsoft.com/office/word/2010/wordprocessingCanvas" xmlns:cx="http://schemas.microsoft.com/office/drawing/2014/chartex" xmlns:cx1="http://schemas.microsoft.com/office/drawing/2015/9/8/chartex" xmlns:cx2="http://schemas.microsoft.com/office/drawing/2015/10/21/chartex" xmlns:cx3="http://schemas.microsoft.com/office/drawing/2016/5/9/chartex" xmlns:cx4="http://schemas.microsoft.com/office/drawing/2016/5/10/chartex" xmlns:cx5="http://schemas.microsoft.com/office/drawing/2016/5/11/chartex" xmlns:cx6="http://schemas.microsoft.com/office/drawing/2016/5/12/chartex" xmlns:cx7="http://schemas.microsoft.com/office/drawing/2016/5/13/chartex" xmlns:cx8="http://schemas.microsoft.com/office/drawing/2016/5/14/chartex" xmlns:mc="http://schemas.openxmlformats.org/markup-compatibility/2006" xmlns:aink="http://schemas.microsoft.com/office/drawing/2016/ink" xmlns:am3d="http://schemas.microsoft.com/office/drawing/2017/model3d" xmlns:o="urn:schemas-microsoft-com:office:office" xmlns:r="http://schemas.openxmlformats.org/officeDocument/2006/relationships" xmlns:m="http://schemas.openxmlformats.org/officeDocument/2006/math" xmlns:v="urn:schemas-microsoft-com:vml" xmlns:wp14="http://schemas.microsoft.com/office/word/2010/wordprocessingDrawing" xmlns:wp="http://schemas.openxmlformats.org/drawingml/2006/wordprocessingDrawing" xmlns:w10="urn:schemas-microsoft-com:office:word" xmlns:w="http://schemas.openxmlformats.org/wordprocessingml/2006/main" xmlns:w14="http://schemas.microsoft.com/office/word/2010/wordml" xmlns:w15="http://schemas.microsoft.com/office/word/2012/wordml" xmlns:w16cex="http://schemas.microsoft.com/office/word/2018/wordml/cex" xmlns:w16cid="http://schemas.microsoft.com/office/word/2016/wordml/cid" xmlns:w16="http://schemas.microsoft.com/office/word/2018/wordml" xmlns:w16sdtdh="http://schemas.microsoft.com/office/word/2020/wordml/sdtdatahash" xmlns:w16se="http://schemas.microsoft.com/office/word/2015/wordml/symex" xmlns:wpg="http://schemas.microsoft.com/office/word/2010/wordprocessingGroup" xmlns:wpi="http://schemas.microsoft.com/office/word/2010/wordprocessingInk" xmlns:wne="http://schemas.microsoft.com/office/word/2006/wordml" xmlns:wps="http://schemas.microsoft.com/office/word/2010/wordprocessingShape" mc:Ignorable="w14 w15 w16se w16cid w16 w16cex w16sdtdh wp14">
+<w:ftr xmlns:wpc="http://schemas.microsoft.com/office/word/2010/wordprocessingCanvas" xmlns:cx="http://schemas.microsoft.com/office/drawing/2014/chartex" xmlns:mc="http://schemas.openxmlformats.org/markup-compatibility/2006" xmlns:o="urn:schemas-microsoft-com:office:office" xmlns:r="http://schemas.openxmlformats.org/officeDocument/2006/relationships" xmlns:m="http://schemas.openxmlformats.org/officeDocument/2006/math" xmlns:v="urn:schemas-microsoft-com:vml" xmlns:wp14="http://schemas.microsoft.com/office/word/2010/wordprocessingDrawing" xmlns:wp="http://schemas.openxmlformats.org/drawingml/2006/wordprocessingDrawing" xmlns:w10="urn:schemas-microsoft-com:office:word" xmlns:w="http://schemas.openxmlformats.org/wordprocessingml/2006/main" xmlns:w14="http://schemas.microsoft.com/office/word/2010/wordml" xmlns:w15="http://schemas.microsoft.com/office/word/2012/wordml" xmlns:w16se="http://schemas.microsoft.com/office/word/2015/wordml/symex" xmlns:wpg="http://schemas.microsoft.com/office/word/2010/wordprocessingGroup" xmlns:wpi="http://schemas.microsoft.com/office/word/2010/wordprocessingInk" xmlns:wne="http://schemas.microsoft.com/office/word/2006/wordml" xmlns:wps="http://schemas.microsoft.com/office/word/2010/wordprocessingShape" mc:Ignorable="w14 w15 w16se wp14">
   <w:sdt>
     <w:sdtPr>
       <w:id w:val="500472756"/>
@@ -6845,7 +7222,10 @@
           <w:fldChar w:fldCharType="separate"/>
         </w:r>
         <w:r>
-          <w:t>2</w:t>
+          <w:rPr>
+            <w:noProof/>
+          </w:rPr>
+          <w:t>4</w:t>
         </w:r>
         <w:r>
           <w:fldChar w:fldCharType="end"/>
@@ -6857,7 +7237,7 @@
 </file>
 
 <file path=word/footnotes.xml><?xml version="1.0" encoding="utf-8"?>
-<w:footnotes xmlns:wpc="http://schemas.microsoft.com/office/word/2010/wordprocessingCanvas" xmlns:cx="http://schemas.microsoft.com/office/drawing/2014/chartex" xmlns:cx1="http://schemas.microsoft.com/office/drawing/2015/9/8/chartex" xmlns:cx2="http://schemas.microsoft.com/office/drawing/2015/10/21/chartex" xmlns:cx3="http://schemas.microsoft.com/office/drawing/2016/5/9/chartex" xmlns:cx4="http://schemas.microsoft.com/office/drawing/2016/5/10/chartex" xmlns:cx5="http://schemas.microsoft.com/office/drawing/2016/5/11/chartex" xmlns:cx6="http://schemas.microsoft.com/office/drawing/2016/5/12/chartex" xmlns:cx7="http://schemas.microsoft.com/office/drawing/2016/5/13/chartex" xmlns:cx8="http://schemas.microsoft.com/office/drawing/2016/5/14/chartex" xmlns:mc="http://schemas.openxmlformats.org/markup-compatibility/2006" xmlns:aink="http://schemas.microsoft.com/office/drawing/2016/ink" xmlns:am3d="http://schemas.microsoft.com/office/drawing/2017/model3d" xmlns:o="urn:schemas-microsoft-com:office:office" xmlns:r="http://schemas.openxmlformats.org/officeDocument/2006/relationships" xmlns:m="http://schemas.openxmlformats.org/officeDocument/2006/math" xmlns:v="urn:schemas-microsoft-com:vml" xmlns:wp14="http://schemas.microsoft.com/office/word/2010/wordprocessingDrawing" xmlns:wp="http://schemas.openxmlformats.org/drawingml/2006/wordprocessingDrawing" xmlns:w10="urn:schemas-microsoft-com:office:word" xmlns:w="http://schemas.openxmlformats.org/wordprocessingml/2006/main" xmlns:w14="http://schemas.microsoft.com/office/word/2010/wordml" xmlns:w15="http://schemas.microsoft.com/office/word/2012/wordml" xmlns:w16cex="http://schemas.microsoft.com/office/word/2018/wordml/cex" xmlns:w16cid="http://schemas.microsoft.com/office/word/2016/wordml/cid" xmlns:w16="http://schemas.microsoft.com/office/word/2018/wordml" xmlns:w16sdtdh="http://schemas.microsoft.com/office/word/2020/wordml/sdtdatahash" xmlns:w16se="http://schemas.microsoft.com/office/word/2015/wordml/symex" xmlns:wpg="http://schemas.microsoft.com/office/word/2010/wordprocessingGroup" xmlns:wpi="http://schemas.microsoft.com/office/word/2010/wordprocessingInk" xmlns:wne="http://schemas.microsoft.com/office/word/2006/wordml" xmlns:wps="http://schemas.microsoft.com/office/word/2010/wordprocessingShape" mc:Ignorable="w14 w15 w16se w16cid w16 w16cex w16sdtdh wp14">
+<w:footnotes xmlns:wpc="http://schemas.microsoft.com/office/word/2010/wordprocessingCanvas" xmlns:cx="http://schemas.microsoft.com/office/drawing/2014/chartex" xmlns:mc="http://schemas.openxmlformats.org/markup-compatibility/2006" xmlns:o="urn:schemas-microsoft-com:office:office" xmlns:r="http://schemas.openxmlformats.org/officeDocument/2006/relationships" xmlns:m="http://schemas.openxmlformats.org/officeDocument/2006/math" xmlns:v="urn:schemas-microsoft-com:vml" xmlns:wp14="http://schemas.microsoft.com/office/word/2010/wordprocessingDrawing" xmlns:wp="http://schemas.openxmlformats.org/drawingml/2006/wordprocessingDrawing" xmlns:w10="urn:schemas-microsoft-com:office:word" xmlns:w="http://schemas.openxmlformats.org/wordprocessingml/2006/main" xmlns:w14="http://schemas.microsoft.com/office/word/2010/wordml" xmlns:w15="http://schemas.microsoft.com/office/word/2012/wordml" xmlns:w16se="http://schemas.microsoft.com/office/word/2015/wordml/symex" xmlns:wpg="http://schemas.microsoft.com/office/word/2010/wordprocessingGroup" xmlns:wpi="http://schemas.microsoft.com/office/word/2010/wordprocessingInk" xmlns:wne="http://schemas.microsoft.com/office/word/2006/wordml" xmlns:wps="http://schemas.microsoft.com/office/word/2010/wordprocessingShape" mc:Ignorable="w14 w15 w16se wp14">
   <w:footnote w:type="separator" w:id="-1">
     <w:p>
       <w:r>
@@ -6876,7 +7256,7 @@
 </file>
 
 <file path=word/header1.xml><?xml version="1.0" encoding="utf-8"?>
-<w:hdr xmlns:wpc="http://schemas.microsoft.com/office/word/2010/wordprocessingCanvas" xmlns:cx="http://schemas.microsoft.com/office/drawing/2014/chartex" xmlns:cx1="http://schemas.microsoft.com/office/drawing/2015/9/8/chartex" xmlns:cx2="http://schemas.microsoft.com/office/drawing/2015/10/21/chartex" xmlns:cx3="http://schemas.microsoft.com/office/drawing/2016/5/9/chartex" xmlns:cx4="http://schemas.microsoft.com/office/drawing/2016/5/10/chartex" xmlns:cx5="http://schemas.microsoft.com/office/drawing/2016/5/11/chartex" xmlns:cx6="http://schemas.microsoft.com/office/drawing/2016/5/12/chartex" xmlns:cx7="http://schemas.microsoft.com/office/drawing/2016/5/13/chartex" xmlns:cx8="http://schemas.microsoft.com/office/drawing/2016/5/14/chartex" xmlns:mc="http://schemas.openxmlformats.org/markup-compatibility/2006" xmlns:aink="http://schemas.microsoft.com/office/drawing/2016/ink" xmlns:am3d="http://schemas.microsoft.com/office/drawing/2017/model3d" xmlns:o="urn:schemas-microsoft-com:office:office" xmlns:r="http://schemas.openxmlformats.org/officeDocument/2006/relationships" xmlns:m="http://schemas.openxmlformats.org/officeDocument/2006/math" xmlns:v="urn:schemas-microsoft-com:vml" xmlns:wp14="http://schemas.microsoft.com/office/word/2010/wordprocessingDrawing" xmlns:wp="http://schemas.openxmlformats.org/drawingml/2006/wordprocessingDrawing" xmlns:w10="urn:schemas-microsoft-com:office:word" xmlns:w="http://schemas.openxmlformats.org/wordprocessingml/2006/main" xmlns:w14="http://schemas.microsoft.com/office/word/2010/wordml" xmlns:w15="http://schemas.microsoft.com/office/word/2012/wordml" xmlns:w16cex="http://schemas.microsoft.com/office/word/2018/wordml/cex" xmlns:w16cid="http://schemas.microsoft.com/office/word/2016/wordml/cid" xmlns:w16="http://schemas.microsoft.com/office/word/2018/wordml" xmlns:w16sdtdh="http://schemas.microsoft.com/office/word/2020/wordml/sdtdatahash" xmlns:w16se="http://schemas.microsoft.com/office/word/2015/wordml/symex" xmlns:wpg="http://schemas.microsoft.com/office/word/2010/wordprocessingGroup" xmlns:wpi="http://schemas.microsoft.com/office/word/2010/wordprocessingInk" xmlns:wne="http://schemas.microsoft.com/office/word/2006/wordml" xmlns:wps="http://schemas.microsoft.com/office/word/2010/wordprocessingShape" mc:Ignorable="w14 w15 w16se w16cid w16 w16cex w16sdtdh wp14">
+<w:hdr xmlns:wpc="http://schemas.microsoft.com/office/word/2010/wordprocessingCanvas" xmlns:cx="http://schemas.microsoft.com/office/drawing/2014/chartex" xmlns:mc="http://schemas.openxmlformats.org/markup-compatibility/2006" xmlns:o="urn:schemas-microsoft-com:office:office" xmlns:r="http://schemas.openxmlformats.org/officeDocument/2006/relationships" xmlns:m="http://schemas.openxmlformats.org/officeDocument/2006/math" xmlns:v="urn:schemas-microsoft-com:vml" xmlns:wp14="http://schemas.microsoft.com/office/word/2010/wordprocessingDrawing" xmlns:wp="http://schemas.openxmlformats.org/drawingml/2006/wordprocessingDrawing" xmlns:w10="urn:schemas-microsoft-com:office:word" xmlns:w="http://schemas.openxmlformats.org/wordprocessingml/2006/main" xmlns:w14="http://schemas.microsoft.com/office/word/2010/wordml" xmlns:w15="http://schemas.microsoft.com/office/word/2012/wordml" xmlns:w16se="http://schemas.microsoft.com/office/word/2015/wordml/symex" xmlns:wpg="http://schemas.microsoft.com/office/word/2010/wordprocessingGroup" xmlns:wpi="http://schemas.microsoft.com/office/word/2010/wordprocessingInk" xmlns:wne="http://schemas.microsoft.com/office/word/2006/wordml" xmlns:wps="http://schemas.microsoft.com/office/word/2010/wordprocessingShape" mc:Ignorable="w14 w15 w16se wp14">
   <w:p>
     <w:pPr>
       <w:pStyle w:val="Encabezado"/>
@@ -6957,7 +7337,7 @@
 </file>
 
 <file path=word/header2.xml><?xml version="1.0" encoding="utf-8"?>
-<w:hdr xmlns:wpc="http://schemas.microsoft.com/office/word/2010/wordprocessingCanvas" xmlns:cx="http://schemas.microsoft.com/office/drawing/2014/chartex" xmlns:cx1="http://schemas.microsoft.com/office/drawing/2015/9/8/chartex" xmlns:cx2="http://schemas.microsoft.com/office/drawing/2015/10/21/chartex" xmlns:cx3="http://schemas.microsoft.com/office/drawing/2016/5/9/chartex" xmlns:cx4="http://schemas.microsoft.com/office/drawing/2016/5/10/chartex" xmlns:cx5="http://schemas.microsoft.com/office/drawing/2016/5/11/chartex" xmlns:cx6="http://schemas.microsoft.com/office/drawing/2016/5/12/chartex" xmlns:cx7="http://schemas.microsoft.com/office/drawing/2016/5/13/chartex" xmlns:cx8="http://schemas.microsoft.com/office/drawing/2016/5/14/chartex" xmlns:mc="http://schemas.openxmlformats.org/markup-compatibility/2006" xmlns:aink="http://schemas.microsoft.com/office/drawing/2016/ink" xmlns:am3d="http://schemas.microsoft.com/office/drawing/2017/model3d" xmlns:o="urn:schemas-microsoft-com:office:office" xmlns:r="http://schemas.openxmlformats.org/officeDocument/2006/relationships" xmlns:m="http://schemas.openxmlformats.org/officeDocument/2006/math" xmlns:v="urn:schemas-microsoft-com:vml" xmlns:wp14="http://schemas.microsoft.com/office/word/2010/wordprocessingDrawing" xmlns:wp="http://schemas.openxmlformats.org/drawingml/2006/wordprocessingDrawing" xmlns:w10="urn:schemas-microsoft-com:office:word" xmlns:w="http://schemas.openxmlformats.org/wordprocessingml/2006/main" xmlns:w14="http://schemas.microsoft.com/office/word/2010/wordml" xmlns:w15="http://schemas.microsoft.com/office/word/2012/wordml" xmlns:w16cex="http://schemas.microsoft.com/office/word/2018/wordml/cex" xmlns:w16cid="http://schemas.microsoft.com/office/word/2016/wordml/cid" xmlns:w16="http://schemas.microsoft.com/office/word/2018/wordml" xmlns:w16sdtdh="http://schemas.microsoft.com/office/word/2020/wordml/sdtdatahash" xmlns:w16se="http://schemas.microsoft.com/office/word/2015/wordml/symex" xmlns:wpg="http://schemas.microsoft.com/office/word/2010/wordprocessingGroup" xmlns:wpi="http://schemas.microsoft.com/office/word/2010/wordprocessingInk" xmlns:wne="http://schemas.microsoft.com/office/word/2006/wordml" xmlns:wps="http://schemas.microsoft.com/office/word/2010/wordprocessingShape" mc:Ignorable="w14 w15 w16se w16cid w16 w16cex w16sdtdh wp14">
+<w:hdr xmlns:wpc="http://schemas.microsoft.com/office/word/2010/wordprocessingCanvas" xmlns:cx="http://schemas.microsoft.com/office/drawing/2014/chartex" xmlns:mc="http://schemas.openxmlformats.org/markup-compatibility/2006" xmlns:o="urn:schemas-microsoft-com:office:office" xmlns:r="http://schemas.openxmlformats.org/officeDocument/2006/relationships" xmlns:m="http://schemas.openxmlformats.org/officeDocument/2006/math" xmlns:v="urn:schemas-microsoft-com:vml" xmlns:wp14="http://schemas.microsoft.com/office/word/2010/wordprocessingDrawing" xmlns:wp="http://schemas.openxmlformats.org/drawingml/2006/wordprocessingDrawing" xmlns:w10="urn:schemas-microsoft-com:office:word" xmlns:w="http://schemas.openxmlformats.org/wordprocessingml/2006/main" xmlns:w14="http://schemas.microsoft.com/office/word/2010/wordml" xmlns:w15="http://schemas.microsoft.com/office/word/2012/wordml" xmlns:w16se="http://schemas.microsoft.com/office/word/2015/wordml/symex" xmlns:wpg="http://schemas.microsoft.com/office/word/2010/wordprocessingGroup" xmlns:wpi="http://schemas.microsoft.com/office/word/2010/wordprocessingInk" xmlns:wne="http://schemas.microsoft.com/office/word/2006/wordml" xmlns:wps="http://schemas.microsoft.com/office/word/2010/wordprocessingShape" mc:Ignorable="w14 w15 w16se wp14">
   <w:p>
     <w:pPr>
       <w:pStyle w:val="Encabezado"/>
@@ -7038,7 +7418,7 @@
 </file>
 
 <file path=word/numbering.xml><?xml version="1.0" encoding="utf-8"?>
-<w:numbering xmlns:wpc="http://schemas.microsoft.com/office/word/2010/wordprocessingCanvas" xmlns:cx="http://schemas.microsoft.com/office/drawing/2014/chartex" xmlns:cx1="http://schemas.microsoft.com/office/drawing/2015/9/8/chartex" xmlns:cx2="http://schemas.microsoft.com/office/drawing/2015/10/21/chartex" xmlns:cx3="http://schemas.microsoft.com/office/drawing/2016/5/9/chartex" xmlns:cx4="http://schemas.microsoft.com/office/drawing/2016/5/10/chartex" xmlns:cx5="http://schemas.microsoft.com/office/drawing/2016/5/11/chartex" xmlns:cx6="http://schemas.microsoft.com/office/drawing/2016/5/12/chartex" xmlns:cx7="http://schemas.microsoft.com/office/drawing/2016/5/13/chartex" xmlns:cx8="http://schemas.microsoft.com/office/drawing/2016/5/14/chartex" xmlns:mc="http://schemas.openxmlformats.org/markup-compatibility/2006" xmlns:aink="http://schemas.microsoft.com/office/drawing/2016/ink" xmlns:am3d="http://schemas.microsoft.com/office/drawing/2017/model3d" xmlns:o="urn:schemas-microsoft-com:office:office" xmlns:r="http://schemas.openxmlformats.org/officeDocument/2006/relationships" xmlns:m="http://schemas.openxmlformats.org/officeDocument/2006/math" xmlns:v="urn:schemas-microsoft-com:vml" xmlns:wp14="http://schemas.microsoft.com/office/word/2010/wordprocessingDrawing" xmlns:wp="http://schemas.openxmlformats.org/drawingml/2006/wordprocessingDrawing" xmlns:w10="urn:schemas-microsoft-com:office:word" xmlns:w="http://schemas.openxmlformats.org/wordprocessingml/2006/main" xmlns:w14="http://schemas.microsoft.com/office/word/2010/wordml" xmlns:w15="http://schemas.microsoft.com/office/word/2012/wordml" xmlns:w16cex="http://schemas.microsoft.com/office/word/2018/wordml/cex" xmlns:w16cid="http://schemas.microsoft.com/office/word/2016/wordml/cid" xmlns:w16="http://schemas.microsoft.com/office/word/2018/wordml" xmlns:w16sdtdh="http://schemas.microsoft.com/office/word/2020/wordml/sdtdatahash" xmlns:w16se="http://schemas.microsoft.com/office/word/2015/wordml/symex" xmlns:wpg="http://schemas.microsoft.com/office/word/2010/wordprocessingGroup" xmlns:wpi="http://schemas.microsoft.com/office/word/2010/wordprocessingInk" xmlns:wne="http://schemas.microsoft.com/office/word/2006/wordml" xmlns:wps="http://schemas.microsoft.com/office/word/2010/wordprocessingShape" mc:Ignorable="w14 w15 w16se w16cid w16 w16cex w16sdtdh wp14">
+<w:numbering xmlns:wpc="http://schemas.microsoft.com/office/word/2010/wordprocessingCanvas" xmlns:cx="http://schemas.microsoft.com/office/drawing/2014/chartex" xmlns:mc="http://schemas.openxmlformats.org/markup-compatibility/2006" xmlns:o="urn:schemas-microsoft-com:office:office" xmlns:r="http://schemas.openxmlformats.org/officeDocument/2006/relationships" xmlns:m="http://schemas.openxmlformats.org/officeDocument/2006/math" xmlns:v="urn:schemas-microsoft-com:vml" xmlns:wp14="http://schemas.microsoft.com/office/word/2010/wordprocessingDrawing" xmlns:wp="http://schemas.openxmlformats.org/drawingml/2006/wordprocessingDrawing" xmlns:w10="urn:schemas-microsoft-com:office:word" xmlns:w="http://schemas.openxmlformats.org/wordprocessingml/2006/main" xmlns:w14="http://schemas.microsoft.com/office/word/2010/wordml" xmlns:w15="http://schemas.microsoft.com/office/word/2012/wordml" xmlns:w16se="http://schemas.microsoft.com/office/word/2015/wordml/symex" xmlns:wpg="http://schemas.microsoft.com/office/word/2010/wordprocessingGroup" xmlns:wpi="http://schemas.microsoft.com/office/word/2010/wordprocessingInk" xmlns:wne="http://schemas.microsoft.com/office/word/2006/wordml" xmlns:wps="http://schemas.microsoft.com/office/word/2010/wordprocessingShape" mc:Ignorable="w14 w15 w16se wp14">
   <w:abstractNum w:abstractNumId="0" w15:restartNumberingAfterBreak="0">
     <w:nsid w:val="215F6879"/>
     <w:multiLevelType w:val="multilevel"/>
@@ -7518,7 +7898,7 @@
 </file>
 
 <file path=word/styles.xml><?xml version="1.0" encoding="utf-8"?>
-<w:styles xmlns:mc="http://schemas.openxmlformats.org/markup-compatibility/2006" xmlns:r="http://schemas.openxmlformats.org/officeDocument/2006/relationships" xmlns:w="http://schemas.openxmlformats.org/wordprocessingml/2006/main" xmlns:w14="http://schemas.microsoft.com/office/word/2010/wordml" xmlns:w15="http://schemas.microsoft.com/office/word/2012/wordml" xmlns:w16cex="http://schemas.microsoft.com/office/word/2018/wordml/cex" xmlns:w16cid="http://schemas.microsoft.com/office/word/2016/wordml/cid" xmlns:w16="http://schemas.microsoft.com/office/word/2018/wordml" xmlns:w16sdtdh="http://schemas.microsoft.com/office/word/2020/wordml/sdtdatahash" xmlns:w16se="http://schemas.microsoft.com/office/word/2015/wordml/symex" mc:Ignorable="w14 w15 w16se w16cid w16 w16cex w16sdtdh">
+<w:styles xmlns:mc="http://schemas.openxmlformats.org/markup-compatibility/2006" xmlns:r="http://schemas.openxmlformats.org/officeDocument/2006/relationships" xmlns:w="http://schemas.openxmlformats.org/wordprocessingml/2006/main" xmlns:w14="http://schemas.microsoft.com/office/word/2010/wordml" xmlns:w15="http://schemas.microsoft.com/office/word/2012/wordml" xmlns:w16se="http://schemas.microsoft.com/office/word/2015/wordml/symex" mc:Ignorable="w14 w15 w16se">
   <w:docDefaults>
     <w:rPrDefault>
       <w:rPr>
@@ -7534,7 +7914,7 @@
       </w:pPr>
     </w:pPrDefault>
   </w:docDefaults>
-  <w:latentStyles w:defLockedState="0" w:defUIPriority="99" w:defSemiHidden="0" w:defUnhideWhenUsed="0" w:defQFormat="0" w:count="376">
+  <w:latentStyles w:defLockedState="0" w:defUIPriority="99" w:defSemiHidden="0" w:defUnhideWhenUsed="0" w:defQFormat="0" w:count="371">
     <w:lsdException w:name="Normal" w:uiPriority="0" w:qFormat="1"/>
     <w:lsdException w:name="heading 1" w:uiPriority="9" w:qFormat="1"/>
     <w:lsdException w:name="heading 2" w:semiHidden="1" w:uiPriority="0" w:unhideWhenUsed="1" w:qFormat="1"/>
@@ -7906,11 +8286,6 @@
     <w:lsdException w:name="List Table 5 Dark Accent 6" w:uiPriority="50"/>
     <w:lsdException w:name="List Table 6 Colorful Accent 6" w:uiPriority="51"/>
     <w:lsdException w:name="List Table 7 Colorful Accent 6" w:uiPriority="52"/>
-    <w:lsdException w:name="Mention" w:semiHidden="1" w:unhideWhenUsed="1"/>
-    <w:lsdException w:name="Smart Hyperlink" w:semiHidden="1" w:unhideWhenUsed="1"/>
-    <w:lsdException w:name="Hashtag" w:semiHidden="1" w:unhideWhenUsed="1"/>
-    <w:lsdException w:name="Unresolved Mention" w:semiHidden="1" w:unhideWhenUsed="1"/>
-    <w:lsdException w:name="Smart Link" w:semiHidden="1" w:unhideWhenUsed="1"/>
   </w:latentStyles>
   <w:style w:type="paragraph" w:default="1" w:styleId="Normal">
     <w:name w:val="Normal"/>
@@ -8795,7 +9170,7 @@
 </file>
 
 <file path=customXml/itemProps1.xml><?xml version="1.0" encoding="utf-8"?>
-<ds:datastoreItem xmlns:ds="http://schemas.openxmlformats.org/officeDocument/2006/customXml" ds:itemID="{35E3CC8F-3705-4842-AF6F-4B6EE60E8114}">
+<ds:datastoreItem xmlns:ds="http://schemas.openxmlformats.org/officeDocument/2006/customXml" ds:itemID="{E2C2B243-42DC-4B41-AB23-DA0BF9A9CDCC}">
   <ds:schemaRefs>
     <ds:schemaRef ds:uri="http://schemas.openxmlformats.org/officeDocument/2006/bibliography"/>
   </ds:schemaRefs>

</xml_diff>

<commit_message>
cuando metan texto ponganle time news roman, no arial :v
</commit_message>
<xml_diff>
--- a/INFORME.docx
+++ b/INFORME.docx
@@ -1,6 +1,6 @@
 
 <file path=word/document.xml><?xml version="1.0" encoding="utf-8"?>
-<w:document xmlns:wpc="http://schemas.microsoft.com/office/word/2010/wordprocessingCanvas" xmlns:cx="http://schemas.microsoft.com/office/drawing/2014/chartex" xmlns:cx1="http://schemas.microsoft.com/office/drawing/2015/9/8/chartex" xmlns:cx2="http://schemas.microsoft.com/office/drawing/2015/10/21/chartex" xmlns:cx3="http://schemas.microsoft.com/office/drawing/2016/5/9/chartex" xmlns:cx4="http://schemas.microsoft.com/office/drawing/2016/5/10/chartex" xmlns:cx5="http://schemas.microsoft.com/office/drawing/2016/5/11/chartex" xmlns:cx6="http://schemas.microsoft.com/office/drawing/2016/5/12/chartex" xmlns:cx7="http://schemas.microsoft.com/office/drawing/2016/5/13/chartex" xmlns:cx8="http://schemas.microsoft.com/office/drawing/2016/5/14/chartex" xmlns:mc="http://schemas.openxmlformats.org/markup-compatibility/2006" xmlns:aink="http://schemas.microsoft.com/office/drawing/2016/ink" xmlns:am3d="http://schemas.microsoft.com/office/drawing/2017/model3d" xmlns:o="urn:schemas-microsoft-com:office:office" xmlns:r="http://schemas.openxmlformats.org/officeDocument/2006/relationships" xmlns:m="http://schemas.openxmlformats.org/officeDocument/2006/math" xmlns:v="urn:schemas-microsoft-com:vml" xmlns:wp14="http://schemas.microsoft.com/office/word/2010/wordprocessingDrawing" xmlns:wp="http://schemas.openxmlformats.org/drawingml/2006/wordprocessingDrawing" xmlns:w10="urn:schemas-microsoft-com:office:word" xmlns:w="http://schemas.openxmlformats.org/wordprocessingml/2006/main" xmlns:w14="http://schemas.microsoft.com/office/word/2010/wordml" xmlns:w15="http://schemas.microsoft.com/office/word/2012/wordml" xmlns:w16cex="http://schemas.microsoft.com/office/word/2018/wordml/cex" xmlns:w16cid="http://schemas.microsoft.com/office/word/2016/wordml/cid" xmlns:w16="http://schemas.microsoft.com/office/word/2018/wordml" xmlns:w16sdtdh="http://schemas.microsoft.com/office/word/2020/wordml/sdtdatahash" xmlns:w16se="http://schemas.microsoft.com/office/word/2015/wordml/symex" xmlns:wpg="http://schemas.microsoft.com/office/word/2010/wordprocessingGroup" xmlns:wpi="http://schemas.microsoft.com/office/word/2010/wordprocessingInk" xmlns:wne="http://schemas.microsoft.com/office/word/2006/wordml" xmlns:wps="http://schemas.microsoft.com/office/word/2010/wordprocessingShape" mc:Ignorable="w14 w15 w16se w16cid w16 w16cex w16sdtdh wp14">
+<w:document xmlns:wpc="http://schemas.microsoft.com/office/word/2010/wordprocessingCanvas" xmlns:cx="http://schemas.microsoft.com/office/drawing/2014/chartex" xmlns:cx1="http://schemas.microsoft.com/office/drawing/2015/9/8/chartex" xmlns:cx2="http://schemas.microsoft.com/office/drawing/2015/10/21/chartex" xmlns:cx3="http://schemas.microsoft.com/office/drawing/2016/5/9/chartex" xmlns:cx4="http://schemas.microsoft.com/office/drawing/2016/5/10/chartex" xmlns:cx5="http://schemas.microsoft.com/office/drawing/2016/5/11/chartex" xmlns:cx6="http://schemas.microsoft.com/office/drawing/2016/5/12/chartex" xmlns:cx7="http://schemas.microsoft.com/office/drawing/2016/5/13/chartex" xmlns:cx8="http://schemas.microsoft.com/office/drawing/2016/5/14/chartex" xmlns:mc="http://schemas.openxmlformats.org/markup-compatibility/2006" xmlns:aink="http://schemas.microsoft.com/office/drawing/2016/ink" xmlns:am3d="http://schemas.microsoft.com/office/drawing/2017/model3d" xmlns:o="urn:schemas-microsoft-com:office:office" xmlns:oel="http://schemas.microsoft.com/office/2019/extlst" xmlns:r="http://schemas.openxmlformats.org/officeDocument/2006/relationships" xmlns:m="http://schemas.openxmlformats.org/officeDocument/2006/math" xmlns:v="urn:schemas-microsoft-com:vml" xmlns:wp14="http://schemas.microsoft.com/office/word/2010/wordprocessingDrawing" xmlns:wp="http://schemas.openxmlformats.org/drawingml/2006/wordprocessingDrawing" xmlns:w10="urn:schemas-microsoft-com:office:word" xmlns:w="http://schemas.openxmlformats.org/wordprocessingml/2006/main" xmlns:w14="http://schemas.microsoft.com/office/word/2010/wordml" xmlns:w15="http://schemas.microsoft.com/office/word/2012/wordml" xmlns:w16cex="http://schemas.microsoft.com/office/word/2018/wordml/cex" xmlns:w16cid="http://schemas.microsoft.com/office/word/2016/wordml/cid" xmlns:w16="http://schemas.microsoft.com/office/word/2018/wordml" xmlns:w16sdtdh="http://schemas.microsoft.com/office/word/2020/wordml/sdtdatahash" xmlns:w16se="http://schemas.microsoft.com/office/word/2015/wordml/symex" xmlns:wpg="http://schemas.microsoft.com/office/word/2010/wordprocessingGroup" xmlns:wpi="http://schemas.microsoft.com/office/word/2010/wordprocessingInk" xmlns:wne="http://schemas.microsoft.com/office/word/2006/wordml" xmlns:wps="http://schemas.microsoft.com/office/word/2010/wordprocessingShape" mc:Ignorable="w14 w15 w16se w16cid w16 w16cex w16sdtdh wp14">
   <w:body>
     <w:p>
       <w:pPr>
@@ -322,7 +322,7 @@
               </wp:anchor>
             </w:drawing>
           </mc:Choice>
-          <mc:Fallback xmlns:oel="http://schemas.microsoft.com/office/2019/extlst">
+          <mc:Fallback>
             <w:pict>
               <v:line w14:anchorId="36B0B7A2" id="Conector recto 100" o:spid="_x0000_s1026" style="position:absolute;flip:y;z-index:251659264;visibility:visible;mso-wrap-style:square;mso-wrap-distance-left:9pt;mso-wrap-distance-top:0;mso-wrap-distance-right:9pt;mso-wrap-distance-bottom:0;mso-position-horizontal:absolute;mso-position-horizontal-relative:text;mso-position-vertical:absolute;mso-position-vertical-relative:text" from="2.7pt,5.8pt" to="442.2pt,6.55pt" o:gfxdata="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" strokecolor="black [3200]" strokeweight="1.5pt">
                 <v:stroke joinstyle="miter"/>
@@ -430,7 +430,7 @@
               </wp:anchor>
             </w:drawing>
           </mc:Choice>
-          <mc:Fallback xmlns:oel="http://schemas.microsoft.com/office/2019/extlst">
+          <mc:Fallback>
             <w:pict>
               <v:line w14:anchorId="04D555F2" id="Conector recto 107" o:spid="_x0000_s1026" style="position:absolute;flip:y;z-index:251660288;visibility:visible;mso-wrap-style:square;mso-wrap-distance-left:9pt;mso-wrap-distance-top:0;mso-wrap-distance-right:9pt;mso-wrap-distance-bottom:0;mso-position-horizontal:absolute;mso-position-horizontal-relative:text;mso-position-vertical:absolute;mso-position-vertical-relative:text" from="4.2pt,8.5pt" to="443.7pt,9.25pt" o:gfxdata="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" strokecolor="black [3200]" strokeweight="1.5pt">
                 <v:stroke joinstyle="miter"/>
@@ -3709,27 +3709,7 @@
             <w:szCs w:val="24"/>
             <w:lang w:val="es-PE"/>
           </w:rPr>
-          <w:t>https://github.com/h</w:t>
-        </w:r>
-        <w:r>
-          <w:rPr>
-            <w:rStyle w:val="Hipervnculo"/>
-            <w:rFonts w:ascii="Times New Roman" w:eastAsiaTheme="minorHAnsi" w:hAnsi="Times New Roman" w:cs="Times New Roman"/>
-            <w:sz w:val="24"/>
-            <w:szCs w:val="24"/>
-            <w:lang w:val="es-PE"/>
-          </w:rPr>
-          <w:t>d</w:t>
-        </w:r>
-        <w:r>
-          <w:rPr>
-            <w:rStyle w:val="Hipervnculo"/>
-            <w:rFonts w:ascii="Times New Roman" w:eastAsiaTheme="minorHAnsi" w:hAnsi="Times New Roman" w:cs="Times New Roman"/>
-            <w:sz w:val="24"/>
-            <w:szCs w:val="24"/>
-            <w:lang w:val="es-PE"/>
-          </w:rPr>
-          <w:t>jdudixjxy/Laboratorio-2-Grupo1-PI-UNT-2022.git</w:t>
+          <w:t>https://github.com/hdjdudixjxy/Laboratorio-2-Grupo1-PI-UNT-2022.git</w:t>
         </w:r>
       </w:hyperlink>
       <w:r>
@@ -5054,14 +5034,276 @@
     <w:p>
       <w:pPr>
         <w:spacing w:line="276" w:lineRule="auto"/>
-        <w:rPr>
-          <w:rFonts w:ascii="Times New Roman" w:hAnsi="Times New Roman" w:cs="Times New Roman"/>
-          <w:sz w:val="24"/>
-        </w:rPr>
-      </w:pPr>
-      <w:r>
-        <w:rPr>
-          <w:rFonts w:ascii="Times New Roman" w:hAnsi="Times New Roman" w:cs="Times New Roman"/>
+        <w:ind w:left="708"/>
+        <w:rPr>
+          <w:rFonts w:ascii="Times New Roman" w:hAnsi="Times New Roman" w:cs="Times New Roman"/>
+          <w:sz w:val="24"/>
+        </w:rPr>
+      </w:pPr>
+      <w:r>
+        <w:rPr>
+          <w:rFonts w:ascii="Times New Roman" w:hAnsi="Times New Roman" w:cs="Times New Roman"/>
+          <w:sz w:val="24"/>
+        </w:rPr>
+        <w:t>A parte del conocido “</w:t>
+      </w:r>
+      <w:proofErr w:type="spellStart"/>
+      <w:r>
+        <w:rPr>
+          <w:rFonts w:ascii="Times New Roman" w:hAnsi="Times New Roman" w:cs="Times New Roman"/>
+          <w:sz w:val="24"/>
+        </w:rPr>
+        <w:t>git</w:t>
+      </w:r>
+      <w:proofErr w:type="spellEnd"/>
+      <w:r>
+        <w:rPr>
+          <w:rFonts w:ascii="Times New Roman" w:hAnsi="Times New Roman" w:cs="Times New Roman"/>
+          <w:sz w:val="24"/>
+        </w:rPr>
+        <w:t xml:space="preserve"> </w:t>
+      </w:r>
+      <w:proofErr w:type="spellStart"/>
+      <w:r>
+        <w:rPr>
+          <w:rFonts w:ascii="Times New Roman" w:hAnsi="Times New Roman" w:cs="Times New Roman"/>
+          <w:sz w:val="24"/>
+        </w:rPr>
+        <w:t>branch</w:t>
+      </w:r>
+      <w:proofErr w:type="spellEnd"/>
+      <w:r>
+        <w:rPr>
+          <w:rFonts w:ascii="Times New Roman" w:hAnsi="Times New Roman" w:cs="Times New Roman"/>
+          <w:sz w:val="24"/>
+        </w:rPr>
+        <w:t xml:space="preserve">” para la creación de ramas, existe otro comando con el cual podemos crear una nueva rama a partir de una ya existente. Este comando se trabaja de la siguiente manera: </w:t>
+      </w:r>
+      <w:proofErr w:type="spellStart"/>
+      <w:r>
+        <w:rPr>
+          <w:rFonts w:ascii="Times New Roman" w:hAnsi="Times New Roman" w:cs="Times New Roman"/>
+          <w:b/>
+          <w:i/>
+          <w:sz w:val="24"/>
+        </w:rPr>
+        <w:t>git</w:t>
+      </w:r>
+      <w:proofErr w:type="spellEnd"/>
+      <w:r>
+        <w:rPr>
+          <w:rFonts w:ascii="Times New Roman" w:hAnsi="Times New Roman" w:cs="Times New Roman"/>
+          <w:b/>
+          <w:i/>
+          <w:sz w:val="24"/>
+        </w:rPr>
+        <w:t xml:space="preserve"> </w:t>
+      </w:r>
+      <w:proofErr w:type="spellStart"/>
+      <w:r>
+        <w:rPr>
+          <w:rFonts w:ascii="Times New Roman" w:hAnsi="Times New Roman" w:cs="Times New Roman"/>
+          <w:b/>
+          <w:i/>
+          <w:sz w:val="24"/>
+        </w:rPr>
+        <w:t>checkout</w:t>
+      </w:r>
+      <w:proofErr w:type="spellEnd"/>
+      <w:r>
+        <w:rPr>
+          <w:rFonts w:ascii="Times New Roman" w:hAnsi="Times New Roman" w:cs="Times New Roman"/>
+          <w:b/>
+          <w:i/>
+          <w:sz w:val="24"/>
+        </w:rPr>
+        <w:t xml:space="preserve"> –b “nombre de rama”</w:t>
+      </w:r>
+      <w:r>
+        <w:rPr>
+          <w:rFonts w:ascii="Times New Roman" w:hAnsi="Times New Roman" w:cs="Times New Roman"/>
+          <w:sz w:val="24"/>
+        </w:rPr>
+        <w:t xml:space="preserve">. Y significa una manera alternativa al </w:t>
+      </w:r>
+      <w:r>
+        <w:rPr>
+          <w:rFonts w:ascii="Times New Roman" w:hAnsi="Times New Roman" w:cs="Times New Roman"/>
+          <w:sz w:val="24"/>
+        </w:rPr>
+        <w:t>“</w:t>
+      </w:r>
+      <w:proofErr w:type="spellStart"/>
+      <w:r>
+        <w:rPr>
+          <w:rFonts w:ascii="Times New Roman" w:hAnsi="Times New Roman" w:cs="Times New Roman"/>
+          <w:sz w:val="24"/>
+        </w:rPr>
+        <w:t>git</w:t>
+      </w:r>
+      <w:proofErr w:type="spellEnd"/>
+      <w:r>
+        <w:rPr>
+          <w:rFonts w:ascii="Times New Roman" w:hAnsi="Times New Roman" w:cs="Times New Roman"/>
+          <w:sz w:val="24"/>
+        </w:rPr>
+        <w:t xml:space="preserve"> </w:t>
+      </w:r>
+      <w:proofErr w:type="spellStart"/>
+      <w:r>
+        <w:rPr>
+          <w:rFonts w:ascii="Times New Roman" w:hAnsi="Times New Roman" w:cs="Times New Roman"/>
+          <w:sz w:val="24"/>
+        </w:rPr>
+        <w:t>branch</w:t>
+      </w:r>
+      <w:proofErr w:type="spellEnd"/>
+      <w:r>
+        <w:rPr>
+          <w:rFonts w:ascii="Times New Roman" w:hAnsi="Times New Roman" w:cs="Times New Roman"/>
+          <w:sz w:val="24"/>
+        </w:rPr>
+        <w:t>” en</w:t>
+      </w:r>
+      <w:r>
+        <w:rPr>
+          <w:rFonts w:ascii="Times New Roman" w:hAnsi="Times New Roman" w:cs="Times New Roman"/>
+          <w:sz w:val="24"/>
+        </w:rPr>
+        <w:t xml:space="preserve"> algunos casos específicos. </w:t>
+      </w:r>
+    </w:p>
+    <w:p>
+      <w:pPr>
+        <w:rPr>
+          <w:rFonts w:ascii="Times New Roman" w:hAnsi="Times New Roman" w:cs="Times New Roman"/>
+        </w:rPr>
+      </w:pPr>
+    </w:p>
+    <w:p>
+      <w:pPr>
+        <w:rPr>
+          <w:rFonts w:ascii="Times New Roman" w:hAnsi="Times New Roman" w:cs="Times New Roman"/>
+        </w:rPr>
+      </w:pPr>
+    </w:p>
+    <w:p>
+      <w:pPr>
+        <w:ind w:left="567"/>
+        <w:rPr>
+          <w:rFonts w:ascii="Times New Roman" w:hAnsi="Times New Roman" w:cs="Times New Roman"/>
+          <w:sz w:val="24"/>
+          <w:szCs w:val="24"/>
+        </w:rPr>
+      </w:pPr>
+      <w:r>
+        <w:rPr>
+          <w:rFonts w:ascii="Times New Roman" w:hAnsi="Times New Roman" w:cs="Times New Roman"/>
+          <w:sz w:val="24"/>
+          <w:szCs w:val="24"/>
+        </w:rPr>
+        <w:t xml:space="preserve">b) </w:t>
+      </w:r>
+      <w:r>
+        <w:rPr>
+          <w:rFonts w:ascii="Times New Roman" w:hAnsi="Times New Roman" w:cs="Times New Roman"/>
+          <w:sz w:val="24"/>
+          <w:szCs w:val="24"/>
+        </w:rPr>
+        <w:t>Explique la sentencia Si… entonces.</w:t>
+      </w:r>
+    </w:p>
+    <w:p>
+      <w:pPr>
+        <w:rPr>
+          <w:rFonts w:ascii="Times New Roman" w:hAnsi="Times New Roman" w:cs="Times New Roman"/>
+        </w:rPr>
+      </w:pPr>
+    </w:p>
+    <w:p>
+      <w:pPr>
+        <w:ind w:left="708"/>
+        <w:rPr>
+          <w:rFonts w:ascii="Times New Roman" w:hAnsi="Times New Roman" w:cs="Times New Roman"/>
+          <w:sz w:val="24"/>
+          <w:szCs w:val="24"/>
+        </w:rPr>
+      </w:pPr>
+      <w:r>
+        <w:rPr>
+          <w:rFonts w:ascii="Times New Roman" w:hAnsi="Times New Roman" w:cs="Times New Roman"/>
+          <w:sz w:val="24"/>
+          <w:szCs w:val="24"/>
+        </w:rPr>
+        <w:t xml:space="preserve">Este comando permite colocar condiciones al algoritmo, </w:t>
+      </w:r>
+      <w:r>
+        <w:rPr>
+          <w:rFonts w:ascii="Times New Roman" w:hAnsi="Times New Roman" w:cs="Times New Roman"/>
+          <w:sz w:val="24"/>
+          <w:szCs w:val="24"/>
+        </w:rPr>
+        <w:t xml:space="preserve">al aplicarlo, se evalúa la condición y se ejecuta las instrucciones que correspondan. </w:t>
+      </w:r>
+    </w:p>
+    <w:p>
+      <w:pPr>
+        <w:ind w:firstLine="708"/>
+        <w:rPr>
+          <w:rFonts w:ascii="Times New Roman" w:hAnsi="Times New Roman" w:cs="Times New Roman"/>
+          <w:sz w:val="24"/>
+          <w:szCs w:val="24"/>
+        </w:rPr>
+      </w:pPr>
+      <w:proofErr w:type="spellStart"/>
+      <w:r>
+        <w:rPr>
+          <w:rFonts w:ascii="Times New Roman" w:hAnsi="Times New Roman" w:cs="Times New Roman"/>
+          <w:sz w:val="24"/>
+          <w:szCs w:val="24"/>
+        </w:rPr>
+        <w:t>Ejm</w:t>
+      </w:r>
+      <w:proofErr w:type="spellEnd"/>
+      <w:r>
+        <w:rPr>
+          <w:rFonts w:ascii="Times New Roman" w:hAnsi="Times New Roman" w:cs="Times New Roman"/>
+          <w:sz w:val="24"/>
+          <w:szCs w:val="24"/>
+        </w:rPr>
+        <w:t xml:space="preserve">: </w:t>
+      </w:r>
+    </w:p>
+    <w:p>
+      <w:pPr>
+        <w:rPr>
+          <w:rFonts w:ascii="Times New Roman" w:hAnsi="Times New Roman" w:cs="Times New Roman"/>
+          <w:sz w:val="24"/>
+          <w:szCs w:val="24"/>
+        </w:rPr>
+      </w:pPr>
+    </w:p>
+    <w:p>
+      <w:pPr>
+        <w:rPr>
+          <w:rFonts w:ascii="Times New Roman" w:hAnsi="Times New Roman" w:cs="Times New Roman"/>
+          <w:sz w:val="24"/>
+          <w:szCs w:val="24"/>
+        </w:rPr>
+      </w:pPr>
+      <w:r>
+        <w:rPr>
+          <w:rFonts w:ascii="Times New Roman" w:hAnsi="Times New Roman" w:cs="Times New Roman"/>
+          <w:sz w:val="24"/>
+          <w:szCs w:val="24"/>
+        </w:rPr>
+        <w:t xml:space="preserve">    </w:t>
+      </w:r>
+      <w:r>
+        <w:rPr>
+          <w:rFonts w:ascii="Times New Roman" w:hAnsi="Times New Roman" w:cs="Times New Roman"/>
+          <w:sz w:val="24"/>
+          <w:szCs w:val="24"/>
         </w:rPr>
         <w:tab/>
       </w:r>
@@ -5069,260 +5311,9 @@
         <w:rPr>
           <w:rFonts w:ascii="Times New Roman" w:hAnsi="Times New Roman" w:cs="Times New Roman"/>
           <w:sz w:val="24"/>
-        </w:rPr>
-        <w:t>A parte del conocido “</w:t>
-      </w:r>
-      <w:proofErr w:type="spellStart"/>
-      <w:r>
-        <w:rPr>
-          <w:rFonts w:ascii="Times New Roman" w:hAnsi="Times New Roman" w:cs="Times New Roman"/>
-          <w:sz w:val="24"/>
-        </w:rPr>
-        <w:t>git</w:t>
-      </w:r>
-      <w:proofErr w:type="spellEnd"/>
-      <w:r>
-        <w:rPr>
-          <w:rFonts w:ascii="Times New Roman" w:hAnsi="Times New Roman" w:cs="Times New Roman"/>
-          <w:sz w:val="24"/>
-        </w:rPr>
-        <w:t xml:space="preserve"> </w:t>
-      </w:r>
-      <w:proofErr w:type="spellStart"/>
-      <w:r>
-        <w:rPr>
-          <w:rFonts w:ascii="Times New Roman" w:hAnsi="Times New Roman" w:cs="Times New Roman"/>
-          <w:sz w:val="24"/>
-        </w:rPr>
-        <w:t>branch</w:t>
-      </w:r>
-      <w:proofErr w:type="spellEnd"/>
-      <w:r>
-        <w:rPr>
-          <w:rFonts w:ascii="Times New Roman" w:hAnsi="Times New Roman" w:cs="Times New Roman"/>
-          <w:sz w:val="24"/>
-        </w:rPr>
-        <w:t xml:space="preserve">” para la creación de ramas, existe otro comando con el cual podemos crear una nueva rama a partir de una ya existente. Este comando se trabaja de la siguiente manera: </w:t>
-      </w:r>
-      <w:proofErr w:type="spellStart"/>
-      <w:r>
-        <w:rPr>
-          <w:rFonts w:ascii="Times New Roman" w:hAnsi="Times New Roman" w:cs="Times New Roman"/>
-          <w:b/>
-          <w:i/>
-          <w:sz w:val="24"/>
-        </w:rPr>
-        <w:t>git</w:t>
-      </w:r>
-      <w:proofErr w:type="spellEnd"/>
-      <w:r>
-        <w:rPr>
-          <w:rFonts w:ascii="Times New Roman" w:hAnsi="Times New Roman" w:cs="Times New Roman"/>
-          <w:b/>
-          <w:i/>
-          <w:sz w:val="24"/>
-        </w:rPr>
-        <w:t xml:space="preserve"> </w:t>
-      </w:r>
-      <w:proofErr w:type="spellStart"/>
-      <w:r>
-        <w:rPr>
-          <w:rFonts w:ascii="Times New Roman" w:hAnsi="Times New Roman" w:cs="Times New Roman"/>
-          <w:b/>
-          <w:i/>
-          <w:sz w:val="24"/>
-        </w:rPr>
-        <w:t>checkout</w:t>
-      </w:r>
-      <w:proofErr w:type="spellEnd"/>
-      <w:r>
-        <w:rPr>
-          <w:rFonts w:ascii="Times New Roman" w:hAnsi="Times New Roman" w:cs="Times New Roman"/>
-          <w:b/>
-          <w:i/>
-          <w:sz w:val="24"/>
-        </w:rPr>
-        <w:t xml:space="preserve"> –b “nombre de rama”</w:t>
-      </w:r>
-      <w:r>
-        <w:rPr>
-          <w:rFonts w:ascii="Times New Roman" w:hAnsi="Times New Roman" w:cs="Times New Roman"/>
-          <w:sz w:val="24"/>
-        </w:rPr>
-        <w:t xml:space="preserve">. Y significa una manera alternativa al </w:t>
-      </w:r>
-      <w:r>
-        <w:rPr>
-          <w:rFonts w:ascii="Times New Roman" w:hAnsi="Times New Roman" w:cs="Times New Roman"/>
-          <w:sz w:val="24"/>
-        </w:rPr>
-        <w:t>“</w:t>
-      </w:r>
-      <w:proofErr w:type="spellStart"/>
-      <w:r>
-        <w:rPr>
-          <w:rFonts w:ascii="Times New Roman" w:hAnsi="Times New Roman" w:cs="Times New Roman"/>
-          <w:sz w:val="24"/>
-        </w:rPr>
-        <w:t>git</w:t>
-      </w:r>
-      <w:proofErr w:type="spellEnd"/>
-      <w:r>
-        <w:rPr>
-          <w:rFonts w:ascii="Times New Roman" w:hAnsi="Times New Roman" w:cs="Times New Roman"/>
-          <w:sz w:val="24"/>
-        </w:rPr>
-        <w:t xml:space="preserve"> </w:t>
-      </w:r>
-      <w:proofErr w:type="spellStart"/>
-      <w:r>
-        <w:rPr>
-          <w:rFonts w:ascii="Times New Roman" w:hAnsi="Times New Roman" w:cs="Times New Roman"/>
-          <w:sz w:val="24"/>
-        </w:rPr>
-        <w:t>branch</w:t>
-      </w:r>
-      <w:proofErr w:type="spellEnd"/>
-      <w:r>
-        <w:rPr>
-          <w:rFonts w:ascii="Times New Roman" w:hAnsi="Times New Roman" w:cs="Times New Roman"/>
-          <w:sz w:val="24"/>
-        </w:rPr>
-        <w:t>” en</w:t>
-      </w:r>
-      <w:r>
-        <w:rPr>
-          <w:rFonts w:ascii="Times New Roman" w:hAnsi="Times New Roman" w:cs="Times New Roman"/>
-          <w:sz w:val="24"/>
-        </w:rPr>
-        <w:t xml:space="preserve"> algunos casos específicos. </w:t>
-      </w:r>
-    </w:p>
-    <w:p>
-      <w:pPr>
-        <w:rPr>
-          <w:rFonts w:ascii="Times New Roman" w:hAnsi="Times New Roman" w:cs="Times New Roman"/>
-        </w:rPr>
-      </w:pPr>
-    </w:p>
-    <w:p>
-      <w:pPr>
-        <w:rPr>
-          <w:rFonts w:ascii="Times New Roman" w:hAnsi="Times New Roman" w:cs="Times New Roman"/>
-        </w:rPr>
-      </w:pPr>
-    </w:p>
-    <w:p>
-      <w:pPr>
-        <w:ind w:left="567"/>
-        <w:rPr>
-          <w:rFonts w:ascii="Times New Roman" w:hAnsi="Times New Roman" w:cs="Times New Roman"/>
-          <w:sz w:val="24"/>
           <w:szCs w:val="24"/>
         </w:rPr>
-      </w:pPr>
-      <w:r>
-        <w:rPr>
-          <w:rFonts w:ascii="Times New Roman" w:hAnsi="Times New Roman" w:cs="Times New Roman"/>
-          <w:sz w:val="24"/>
-          <w:szCs w:val="24"/>
-        </w:rPr>
-        <w:t xml:space="preserve">b) </w:t>
-      </w:r>
-      <w:r>
-        <w:rPr>
-          <w:rFonts w:ascii="Times New Roman" w:hAnsi="Times New Roman" w:cs="Times New Roman"/>
-          <w:sz w:val="24"/>
-          <w:szCs w:val="24"/>
-        </w:rPr>
-        <w:t>Explique la sentencia Si… entonces.</w:t>
-      </w:r>
-    </w:p>
-    <w:p>
-      <w:pPr>
-        <w:rPr>
-          <w:rFonts w:ascii="Times New Roman" w:hAnsi="Times New Roman" w:cs="Times New Roman"/>
-        </w:rPr>
-      </w:pPr>
-    </w:p>
-    <w:p>
-      <w:pPr>
-        <w:ind w:firstLine="708"/>
-        <w:rPr>
-          <w:rFonts w:ascii="Times New Roman" w:hAnsi="Times New Roman" w:cs="Times New Roman"/>
-          <w:sz w:val="24"/>
-          <w:szCs w:val="24"/>
-        </w:rPr>
-      </w:pPr>
-      <w:r>
-        <w:rPr>
-          <w:rFonts w:ascii="Times New Roman" w:hAnsi="Times New Roman" w:cs="Times New Roman"/>
-          <w:sz w:val="24"/>
-          <w:szCs w:val="24"/>
-        </w:rPr>
-        <w:t xml:space="preserve">Este comando permite colocar condiciones al algoritmo, </w:t>
-      </w:r>
-      <w:r>
-        <w:rPr>
-          <w:rFonts w:ascii="Times New Roman" w:hAnsi="Times New Roman" w:cs="Times New Roman"/>
-          <w:sz w:val="24"/>
-          <w:szCs w:val="24"/>
-        </w:rPr>
-        <w:t xml:space="preserve">al aplicarlo, se evalúa la condición y se ejecuta las instrucciones que correspondan. </w:t>
-      </w:r>
-    </w:p>
-    <w:p>
-      <w:pPr>
-        <w:ind w:firstLine="708"/>
-        <w:rPr>
-          <w:rFonts w:ascii="Times New Roman" w:hAnsi="Times New Roman" w:cs="Times New Roman"/>
-          <w:sz w:val="24"/>
-          <w:szCs w:val="24"/>
-        </w:rPr>
-      </w:pPr>
-      <w:proofErr w:type="spellStart"/>
-      <w:r>
-        <w:rPr>
-          <w:rFonts w:ascii="Times New Roman" w:hAnsi="Times New Roman" w:cs="Times New Roman"/>
-          <w:sz w:val="24"/>
-          <w:szCs w:val="24"/>
-        </w:rPr>
-        <w:t>Ejm</w:t>
-      </w:r>
-      <w:proofErr w:type="spellEnd"/>
-      <w:r>
-        <w:rPr>
-          <w:rFonts w:ascii="Times New Roman" w:hAnsi="Times New Roman" w:cs="Times New Roman"/>
-          <w:sz w:val="24"/>
-          <w:szCs w:val="24"/>
-        </w:rPr>
-        <w:t xml:space="preserve">: </w:t>
-      </w:r>
-    </w:p>
-    <w:p>
-      <w:pPr>
-        <w:rPr>
-          <w:rFonts w:ascii="Times New Roman" w:hAnsi="Times New Roman" w:cs="Times New Roman"/>
-          <w:sz w:val="24"/>
-          <w:szCs w:val="24"/>
-        </w:rPr>
-      </w:pPr>
-    </w:p>
-    <w:p>
-      <w:pPr>
-        <w:rPr>
-          <w:rFonts w:ascii="Times New Roman" w:hAnsi="Times New Roman" w:cs="Times New Roman"/>
-          <w:sz w:val="24"/>
-          <w:szCs w:val="24"/>
-        </w:rPr>
-      </w:pPr>
-      <w:r>
-        <w:rPr>
-          <w:rFonts w:ascii="Times New Roman" w:hAnsi="Times New Roman" w:cs="Times New Roman"/>
-          <w:sz w:val="24"/>
-          <w:szCs w:val="24"/>
-        </w:rPr>
-        <w:t xml:space="preserve">       Si x es impar Entonces</w:t>
+        <w:t>Si x es impar Entonces</w:t>
       </w:r>
     </w:p>
     <w:p>
@@ -5420,7 +5411,7 @@
     </w:p>
     <w:p>
       <w:pPr>
-        <w:ind w:firstLine="709"/>
+        <w:ind w:left="708" w:firstLine="1"/>
         <w:jc w:val="both"/>
         <w:rPr>
           <w:rFonts w:ascii="Times New Roman" w:hAnsi="Times New Roman" w:cs="Times New Roman"/>
@@ -5511,8 +5502,14 @@
           <w:ilvl w:val="0"/>
           <w:numId w:val="5"/>
         </w:numPr>
-      </w:pPr>
-      <w:r>
+        <w:rPr>
+          <w:rFonts w:ascii="Times New Roman" w:hAnsi="Times New Roman" w:cs="Times New Roman"/>
+        </w:rPr>
+      </w:pPr>
+      <w:r>
+        <w:rPr>
+          <w:rFonts w:ascii="Times New Roman" w:hAnsi="Times New Roman" w:cs="Times New Roman"/>
+        </w:rPr>
         <w:t>Ser ordenado al momento de colocar las sentencias.</w:t>
       </w:r>
     </w:p>
@@ -5523,8 +5520,14 @@
           <w:ilvl w:val="0"/>
           <w:numId w:val="5"/>
         </w:numPr>
-      </w:pPr>
-      <w:r>
+        <w:rPr>
+          <w:rFonts w:ascii="Times New Roman" w:hAnsi="Times New Roman" w:cs="Times New Roman"/>
+        </w:rPr>
+      </w:pPr>
+      <w:r>
+        <w:rPr>
+          <w:rFonts w:ascii="Times New Roman" w:hAnsi="Times New Roman" w:cs="Times New Roman"/>
+        </w:rPr>
         <w:t>Al momento de hacer el pseudocódigo, utilizar términos que sean fáciles de reconocer en el futuro.</w:t>
       </w:r>
     </w:p>
@@ -5535,12 +5538,24 @@
           <w:ilvl w:val="0"/>
           <w:numId w:val="5"/>
         </w:numPr>
-      </w:pPr>
-      <w:r>
+        <w:rPr>
+          <w:rFonts w:ascii="Times New Roman" w:hAnsi="Times New Roman" w:cs="Times New Roman"/>
+        </w:rPr>
+      </w:pPr>
+      <w:r>
+        <w:rPr>
+          <w:rFonts w:ascii="Times New Roman" w:hAnsi="Times New Roman" w:cs="Times New Roman"/>
+        </w:rPr>
         <w:t xml:space="preserve">Pensar en la solución mas sencilla antes de realizar el pseudocódigo. </w:t>
       </w:r>
     </w:p>
-    <w:p/>
+    <w:p>
+      <w:pPr>
+        <w:rPr>
+          <w:rFonts w:ascii="Times New Roman" w:hAnsi="Times New Roman" w:cs="Times New Roman"/>
+        </w:rPr>
+      </w:pPr>
+    </w:p>
     <w:p>
       <w:pPr>
         <w:rPr>
@@ -5573,8 +5588,14 @@
           <w:ilvl w:val="0"/>
           <w:numId w:val="5"/>
         </w:numPr>
-      </w:pPr>
-      <w:r>
+        <w:rPr>
+          <w:rFonts w:ascii="Times New Roman" w:hAnsi="Times New Roman" w:cs="Times New Roman"/>
+        </w:rPr>
+      </w:pPr>
+      <w:r>
+        <w:rPr>
+          <w:rFonts w:ascii="Times New Roman" w:hAnsi="Times New Roman" w:cs="Times New Roman"/>
+        </w:rPr>
         <w:t>Los ejercicios fueron desarrollados de manera eficaz, haciendo uso de sentencias condicionales, lo cual era el objetivo principal de este informe de laboratorio.</w:t>
       </w:r>
     </w:p>
@@ -5585,25 +5606,29 @@
           <w:ilvl w:val="0"/>
           <w:numId w:val="5"/>
         </w:numPr>
-      </w:pPr>
-      <w:r>
+        <w:rPr>
+          <w:rFonts w:ascii="Times New Roman" w:hAnsi="Times New Roman" w:cs="Times New Roman"/>
+        </w:rPr>
+      </w:pPr>
+      <w:r>
+        <w:rPr>
+          <w:rFonts w:ascii="Times New Roman" w:hAnsi="Times New Roman" w:cs="Times New Roman"/>
+        </w:rPr>
         <w:t>Las sentencias condicionales permiten crear algoritmos más precisos en cuanto a la respuesta, dado que, permite establecer ciertos parámetros.</w:t>
       </w:r>
     </w:p>
-    <w:p/>
+    <w:p>
+      <w:pPr>
+        <w:rPr>
+          <w:rFonts w:ascii="Times New Roman" w:hAnsi="Times New Roman" w:cs="Times New Roman"/>
+        </w:rPr>
+      </w:pPr>
+    </w:p>
     <w:p>
       <w:pPr>
         <w:spacing w:line="480" w:lineRule="auto"/>
         <w:rPr>
           <w:rFonts w:ascii="Times New Roman" w:hAnsi="Times New Roman" w:cs="Times New Roman"/>
-        </w:rPr>
-      </w:pPr>
-    </w:p>
-    <w:p>
-      <w:pPr>
-        <w:rPr>
-          <w:rFonts w:ascii="Times New Roman" w:hAnsi="Times New Roman" w:cs="Times New Roman"/>
-          <w:lang w:val="es-PE"/>
         </w:rPr>
       </w:pPr>
     </w:p>
@@ -5863,6 +5888,7 @@
       <w:bookmarkStart w:id="34" w:name="_Toc44348512"/>
       <w:bookmarkStart w:id="35" w:name="_Toc105693886"/>
       <w:r>
+        <w:lastRenderedPageBreak/>
         <w:t>REFERENCIAS BIBLIOGRÁFICAS</w:t>
       </w:r>
       <w:bookmarkEnd w:id="33"/>
@@ -6273,6 +6299,7 @@
       <w:bookmarkStart w:id="36" w:name="_Toc509912480"/>
       <w:bookmarkStart w:id="37" w:name="_Toc105693887"/>
       <w:r>
+        <w:lastRenderedPageBreak/>
         <w:t>ANEXO</w:t>
       </w:r>
       <w:bookmarkEnd w:id="36"/>
@@ -7083,7 +7110,7 @@
 </file>
 
 <file path=word/endnotes.xml><?xml version="1.0" encoding="utf-8"?>
-<w:endnotes xmlns:wpc="http://schemas.microsoft.com/office/word/2010/wordprocessingCanvas" xmlns:cx="http://schemas.microsoft.com/office/drawing/2014/chartex" xmlns:cx1="http://schemas.microsoft.com/office/drawing/2015/9/8/chartex" xmlns:cx2="http://schemas.microsoft.com/office/drawing/2015/10/21/chartex" xmlns:cx3="http://schemas.microsoft.com/office/drawing/2016/5/9/chartex" xmlns:cx4="http://schemas.microsoft.com/office/drawing/2016/5/10/chartex" xmlns:cx5="http://schemas.microsoft.com/office/drawing/2016/5/11/chartex" xmlns:cx6="http://schemas.microsoft.com/office/drawing/2016/5/12/chartex" xmlns:cx7="http://schemas.microsoft.com/office/drawing/2016/5/13/chartex" xmlns:cx8="http://schemas.microsoft.com/office/drawing/2016/5/14/chartex" xmlns:mc="http://schemas.openxmlformats.org/markup-compatibility/2006" xmlns:aink="http://schemas.microsoft.com/office/drawing/2016/ink" xmlns:am3d="http://schemas.microsoft.com/office/drawing/2017/model3d" xmlns:o="urn:schemas-microsoft-com:office:office" xmlns:r="http://schemas.openxmlformats.org/officeDocument/2006/relationships" xmlns:m="http://schemas.openxmlformats.org/officeDocument/2006/math" xmlns:v="urn:schemas-microsoft-com:vml" xmlns:wp14="http://schemas.microsoft.com/office/word/2010/wordprocessingDrawing" xmlns:wp="http://schemas.openxmlformats.org/drawingml/2006/wordprocessingDrawing" xmlns:w10="urn:schemas-microsoft-com:office:word" xmlns:w="http://schemas.openxmlformats.org/wordprocessingml/2006/main" xmlns:w14="http://schemas.microsoft.com/office/word/2010/wordml" xmlns:w15="http://schemas.microsoft.com/office/word/2012/wordml" xmlns:w16cex="http://schemas.microsoft.com/office/word/2018/wordml/cex" xmlns:w16cid="http://schemas.microsoft.com/office/word/2016/wordml/cid" xmlns:w16="http://schemas.microsoft.com/office/word/2018/wordml" xmlns:w16sdtdh="http://schemas.microsoft.com/office/word/2020/wordml/sdtdatahash" xmlns:w16se="http://schemas.microsoft.com/office/word/2015/wordml/symex" xmlns:wpg="http://schemas.microsoft.com/office/word/2010/wordprocessingGroup" xmlns:wpi="http://schemas.microsoft.com/office/word/2010/wordprocessingInk" xmlns:wne="http://schemas.microsoft.com/office/word/2006/wordml" xmlns:wps="http://schemas.microsoft.com/office/word/2010/wordprocessingShape" mc:Ignorable="w14 w15 w16se w16cid w16 w16cex w16sdtdh wp14">
+<w:endnotes xmlns:wpc="http://schemas.microsoft.com/office/word/2010/wordprocessingCanvas" xmlns:cx="http://schemas.microsoft.com/office/drawing/2014/chartex" xmlns:cx1="http://schemas.microsoft.com/office/drawing/2015/9/8/chartex" xmlns:cx2="http://schemas.microsoft.com/office/drawing/2015/10/21/chartex" xmlns:cx3="http://schemas.microsoft.com/office/drawing/2016/5/9/chartex" xmlns:cx4="http://schemas.microsoft.com/office/drawing/2016/5/10/chartex" xmlns:cx5="http://schemas.microsoft.com/office/drawing/2016/5/11/chartex" xmlns:cx6="http://schemas.microsoft.com/office/drawing/2016/5/12/chartex" xmlns:cx7="http://schemas.microsoft.com/office/drawing/2016/5/13/chartex" xmlns:cx8="http://schemas.microsoft.com/office/drawing/2016/5/14/chartex" xmlns:mc="http://schemas.openxmlformats.org/markup-compatibility/2006" xmlns:aink="http://schemas.microsoft.com/office/drawing/2016/ink" xmlns:am3d="http://schemas.microsoft.com/office/drawing/2017/model3d" xmlns:o="urn:schemas-microsoft-com:office:office" xmlns:oel="http://schemas.microsoft.com/office/2019/extlst" xmlns:r="http://schemas.openxmlformats.org/officeDocument/2006/relationships" xmlns:m="http://schemas.openxmlformats.org/officeDocument/2006/math" xmlns:v="urn:schemas-microsoft-com:vml" xmlns:wp14="http://schemas.microsoft.com/office/word/2010/wordprocessingDrawing" xmlns:wp="http://schemas.openxmlformats.org/drawingml/2006/wordprocessingDrawing" xmlns:w10="urn:schemas-microsoft-com:office:word" xmlns:w="http://schemas.openxmlformats.org/wordprocessingml/2006/main" xmlns:w14="http://schemas.microsoft.com/office/word/2010/wordml" xmlns:w15="http://schemas.microsoft.com/office/word/2012/wordml" xmlns:w16cex="http://schemas.microsoft.com/office/word/2018/wordml/cex" xmlns:w16cid="http://schemas.microsoft.com/office/word/2016/wordml/cid" xmlns:w16="http://schemas.microsoft.com/office/word/2018/wordml" xmlns:w16sdtdh="http://schemas.microsoft.com/office/word/2020/wordml/sdtdatahash" xmlns:w16se="http://schemas.microsoft.com/office/word/2015/wordml/symex" xmlns:wpg="http://schemas.microsoft.com/office/word/2010/wordprocessingGroup" xmlns:wpi="http://schemas.microsoft.com/office/word/2010/wordprocessingInk" xmlns:wne="http://schemas.microsoft.com/office/word/2006/wordml" xmlns:wps="http://schemas.microsoft.com/office/word/2010/wordprocessingShape" mc:Ignorable="w14 w15 w16se w16cid w16 w16cex w16sdtdh wp14">
   <w:endnote w:type="separator" w:id="-1">
     <w:p>
       <w:r>
@@ -7102,7 +7129,7 @@
 </file>
 
 <file path=word/footer1.xml><?xml version="1.0" encoding="utf-8"?>
-<w:ftr xmlns:wpc="http://schemas.microsoft.com/office/word/2010/wordprocessingCanvas" xmlns:cx="http://schemas.microsoft.com/office/drawing/2014/chartex" xmlns:cx1="http://schemas.microsoft.com/office/drawing/2015/9/8/chartex" xmlns:cx2="http://schemas.microsoft.com/office/drawing/2015/10/21/chartex" xmlns:cx3="http://schemas.microsoft.com/office/drawing/2016/5/9/chartex" xmlns:cx4="http://schemas.microsoft.com/office/drawing/2016/5/10/chartex" xmlns:cx5="http://schemas.microsoft.com/office/drawing/2016/5/11/chartex" xmlns:cx6="http://schemas.microsoft.com/office/drawing/2016/5/12/chartex" xmlns:cx7="http://schemas.microsoft.com/office/drawing/2016/5/13/chartex" xmlns:cx8="http://schemas.microsoft.com/office/drawing/2016/5/14/chartex" xmlns:mc="http://schemas.openxmlformats.org/markup-compatibility/2006" xmlns:aink="http://schemas.microsoft.com/office/drawing/2016/ink" xmlns:am3d="http://schemas.microsoft.com/office/drawing/2017/model3d" xmlns:o="urn:schemas-microsoft-com:office:office" xmlns:r="http://schemas.openxmlformats.org/officeDocument/2006/relationships" xmlns:m="http://schemas.openxmlformats.org/officeDocument/2006/math" xmlns:v="urn:schemas-microsoft-com:vml" xmlns:wp14="http://schemas.microsoft.com/office/word/2010/wordprocessingDrawing" xmlns:wp="http://schemas.openxmlformats.org/drawingml/2006/wordprocessingDrawing" xmlns:w10="urn:schemas-microsoft-com:office:word" xmlns:w="http://schemas.openxmlformats.org/wordprocessingml/2006/main" xmlns:w14="http://schemas.microsoft.com/office/word/2010/wordml" xmlns:w15="http://schemas.microsoft.com/office/word/2012/wordml" xmlns:w16cex="http://schemas.microsoft.com/office/word/2018/wordml/cex" xmlns:w16cid="http://schemas.microsoft.com/office/word/2016/wordml/cid" xmlns:w16="http://schemas.microsoft.com/office/word/2018/wordml" xmlns:w16sdtdh="http://schemas.microsoft.com/office/word/2020/wordml/sdtdatahash" xmlns:w16se="http://schemas.microsoft.com/office/word/2015/wordml/symex" xmlns:wpg="http://schemas.microsoft.com/office/word/2010/wordprocessingGroup" xmlns:wpi="http://schemas.microsoft.com/office/word/2010/wordprocessingInk" xmlns:wne="http://schemas.microsoft.com/office/word/2006/wordml" xmlns:wps="http://schemas.microsoft.com/office/word/2010/wordprocessingShape" mc:Ignorable="w14 w15 w16se w16cid w16 w16cex w16sdtdh wp14">
+<w:ftr xmlns:wpc="http://schemas.microsoft.com/office/word/2010/wordprocessingCanvas" xmlns:cx="http://schemas.microsoft.com/office/drawing/2014/chartex" xmlns:cx1="http://schemas.microsoft.com/office/drawing/2015/9/8/chartex" xmlns:cx2="http://schemas.microsoft.com/office/drawing/2015/10/21/chartex" xmlns:cx3="http://schemas.microsoft.com/office/drawing/2016/5/9/chartex" xmlns:cx4="http://schemas.microsoft.com/office/drawing/2016/5/10/chartex" xmlns:cx5="http://schemas.microsoft.com/office/drawing/2016/5/11/chartex" xmlns:cx6="http://schemas.microsoft.com/office/drawing/2016/5/12/chartex" xmlns:cx7="http://schemas.microsoft.com/office/drawing/2016/5/13/chartex" xmlns:cx8="http://schemas.microsoft.com/office/drawing/2016/5/14/chartex" xmlns:mc="http://schemas.openxmlformats.org/markup-compatibility/2006" xmlns:aink="http://schemas.microsoft.com/office/drawing/2016/ink" xmlns:am3d="http://schemas.microsoft.com/office/drawing/2017/model3d" xmlns:o="urn:schemas-microsoft-com:office:office" xmlns:oel="http://schemas.microsoft.com/office/2019/extlst" xmlns:r="http://schemas.openxmlformats.org/officeDocument/2006/relationships" xmlns:m="http://schemas.openxmlformats.org/officeDocument/2006/math" xmlns:v="urn:schemas-microsoft-com:vml" xmlns:wp14="http://schemas.microsoft.com/office/word/2010/wordprocessingDrawing" xmlns:wp="http://schemas.openxmlformats.org/drawingml/2006/wordprocessingDrawing" xmlns:w10="urn:schemas-microsoft-com:office:word" xmlns:w="http://schemas.openxmlformats.org/wordprocessingml/2006/main" xmlns:w14="http://schemas.microsoft.com/office/word/2010/wordml" xmlns:w15="http://schemas.microsoft.com/office/word/2012/wordml" xmlns:w16cex="http://schemas.microsoft.com/office/word/2018/wordml/cex" xmlns:w16cid="http://schemas.microsoft.com/office/word/2016/wordml/cid" xmlns:w16="http://schemas.microsoft.com/office/word/2018/wordml" xmlns:w16sdtdh="http://schemas.microsoft.com/office/word/2020/wordml/sdtdatahash" xmlns:w16se="http://schemas.microsoft.com/office/word/2015/wordml/symex" xmlns:wpg="http://schemas.microsoft.com/office/word/2010/wordprocessingGroup" xmlns:wpi="http://schemas.microsoft.com/office/word/2010/wordprocessingInk" xmlns:wne="http://schemas.microsoft.com/office/word/2006/wordml" xmlns:wps="http://schemas.microsoft.com/office/word/2010/wordprocessingShape" mc:Ignorable="w14 w15 w16se w16cid w16 w16cex w16sdtdh wp14">
   <w:p>
     <w:pPr>
       <w:pStyle w:val="Piedepgina"/>
@@ -7120,7 +7147,7 @@
 </file>
 
 <file path=word/footer2.xml><?xml version="1.0" encoding="utf-8"?>
-<w:ftr xmlns:wpc="http://schemas.microsoft.com/office/word/2010/wordprocessingCanvas" xmlns:cx="http://schemas.microsoft.com/office/drawing/2014/chartex" xmlns:cx1="http://schemas.microsoft.com/office/drawing/2015/9/8/chartex" xmlns:cx2="http://schemas.microsoft.com/office/drawing/2015/10/21/chartex" xmlns:cx3="http://schemas.microsoft.com/office/drawing/2016/5/9/chartex" xmlns:cx4="http://schemas.microsoft.com/office/drawing/2016/5/10/chartex" xmlns:cx5="http://schemas.microsoft.com/office/drawing/2016/5/11/chartex" xmlns:cx6="http://schemas.microsoft.com/office/drawing/2016/5/12/chartex" xmlns:cx7="http://schemas.microsoft.com/office/drawing/2016/5/13/chartex" xmlns:cx8="http://schemas.microsoft.com/office/drawing/2016/5/14/chartex" xmlns:mc="http://schemas.openxmlformats.org/markup-compatibility/2006" xmlns:aink="http://schemas.microsoft.com/office/drawing/2016/ink" xmlns:am3d="http://schemas.microsoft.com/office/drawing/2017/model3d" xmlns:o="urn:schemas-microsoft-com:office:office" xmlns:r="http://schemas.openxmlformats.org/officeDocument/2006/relationships" xmlns:m="http://schemas.openxmlformats.org/officeDocument/2006/math" xmlns:v="urn:schemas-microsoft-com:vml" xmlns:wp14="http://schemas.microsoft.com/office/word/2010/wordprocessingDrawing" xmlns:wp="http://schemas.openxmlformats.org/drawingml/2006/wordprocessingDrawing" xmlns:w10="urn:schemas-microsoft-com:office:word" xmlns:w="http://schemas.openxmlformats.org/wordprocessingml/2006/main" xmlns:w14="http://schemas.microsoft.com/office/word/2010/wordml" xmlns:w15="http://schemas.microsoft.com/office/word/2012/wordml" xmlns:w16cex="http://schemas.microsoft.com/office/word/2018/wordml/cex" xmlns:w16cid="http://schemas.microsoft.com/office/word/2016/wordml/cid" xmlns:w16="http://schemas.microsoft.com/office/word/2018/wordml" xmlns:w16sdtdh="http://schemas.microsoft.com/office/word/2020/wordml/sdtdatahash" xmlns:w16se="http://schemas.microsoft.com/office/word/2015/wordml/symex" xmlns:wpg="http://schemas.microsoft.com/office/word/2010/wordprocessingGroup" xmlns:wpi="http://schemas.microsoft.com/office/word/2010/wordprocessingInk" xmlns:wne="http://schemas.microsoft.com/office/word/2006/wordml" xmlns:wps="http://schemas.microsoft.com/office/word/2010/wordprocessingShape" mc:Ignorable="w14 w15 w16se w16cid w16 w16cex w16sdtdh wp14">
+<w:ftr xmlns:wpc="http://schemas.microsoft.com/office/word/2010/wordprocessingCanvas" xmlns:cx="http://schemas.microsoft.com/office/drawing/2014/chartex" xmlns:cx1="http://schemas.microsoft.com/office/drawing/2015/9/8/chartex" xmlns:cx2="http://schemas.microsoft.com/office/drawing/2015/10/21/chartex" xmlns:cx3="http://schemas.microsoft.com/office/drawing/2016/5/9/chartex" xmlns:cx4="http://schemas.microsoft.com/office/drawing/2016/5/10/chartex" xmlns:cx5="http://schemas.microsoft.com/office/drawing/2016/5/11/chartex" xmlns:cx6="http://schemas.microsoft.com/office/drawing/2016/5/12/chartex" xmlns:cx7="http://schemas.microsoft.com/office/drawing/2016/5/13/chartex" xmlns:cx8="http://schemas.microsoft.com/office/drawing/2016/5/14/chartex" xmlns:mc="http://schemas.openxmlformats.org/markup-compatibility/2006" xmlns:aink="http://schemas.microsoft.com/office/drawing/2016/ink" xmlns:am3d="http://schemas.microsoft.com/office/drawing/2017/model3d" xmlns:o="urn:schemas-microsoft-com:office:office" xmlns:oel="http://schemas.microsoft.com/office/2019/extlst" xmlns:r="http://schemas.openxmlformats.org/officeDocument/2006/relationships" xmlns:m="http://schemas.openxmlformats.org/officeDocument/2006/math" xmlns:v="urn:schemas-microsoft-com:vml" xmlns:wp14="http://schemas.microsoft.com/office/word/2010/wordprocessingDrawing" xmlns:wp="http://schemas.openxmlformats.org/drawingml/2006/wordprocessingDrawing" xmlns:w10="urn:schemas-microsoft-com:office:word" xmlns:w="http://schemas.openxmlformats.org/wordprocessingml/2006/main" xmlns:w14="http://schemas.microsoft.com/office/word/2010/wordml" xmlns:w15="http://schemas.microsoft.com/office/word/2012/wordml" xmlns:w16cex="http://schemas.microsoft.com/office/word/2018/wordml/cex" xmlns:w16cid="http://schemas.microsoft.com/office/word/2016/wordml/cid" xmlns:w16="http://schemas.microsoft.com/office/word/2018/wordml" xmlns:w16sdtdh="http://schemas.microsoft.com/office/word/2020/wordml/sdtdatahash" xmlns:w16se="http://schemas.microsoft.com/office/word/2015/wordml/symex" xmlns:wpg="http://schemas.microsoft.com/office/word/2010/wordprocessingGroup" xmlns:wpi="http://schemas.microsoft.com/office/word/2010/wordprocessingInk" xmlns:wne="http://schemas.microsoft.com/office/word/2006/wordml" xmlns:wps="http://schemas.microsoft.com/office/word/2010/wordprocessingShape" mc:Ignorable="w14 w15 w16se w16cid w16 w16cex w16sdtdh wp14">
   <w:p>
     <w:pPr>
       <w:pStyle w:val="Piedepgina"/>
@@ -7131,7 +7158,7 @@
 </file>
 
 <file path=word/footer3.xml><?xml version="1.0" encoding="utf-8"?>
-<w:ftr xmlns:wpc="http://schemas.microsoft.com/office/word/2010/wordprocessingCanvas" xmlns:cx="http://schemas.microsoft.com/office/drawing/2014/chartex" xmlns:cx1="http://schemas.microsoft.com/office/drawing/2015/9/8/chartex" xmlns:cx2="http://schemas.microsoft.com/office/drawing/2015/10/21/chartex" xmlns:cx3="http://schemas.microsoft.com/office/drawing/2016/5/9/chartex" xmlns:cx4="http://schemas.microsoft.com/office/drawing/2016/5/10/chartex" xmlns:cx5="http://schemas.microsoft.com/office/drawing/2016/5/11/chartex" xmlns:cx6="http://schemas.microsoft.com/office/drawing/2016/5/12/chartex" xmlns:cx7="http://schemas.microsoft.com/office/drawing/2016/5/13/chartex" xmlns:cx8="http://schemas.microsoft.com/office/drawing/2016/5/14/chartex" xmlns:mc="http://schemas.openxmlformats.org/markup-compatibility/2006" xmlns:aink="http://schemas.microsoft.com/office/drawing/2016/ink" xmlns:am3d="http://schemas.microsoft.com/office/drawing/2017/model3d" xmlns:o="urn:schemas-microsoft-com:office:office" xmlns:r="http://schemas.openxmlformats.org/officeDocument/2006/relationships" xmlns:m="http://schemas.openxmlformats.org/officeDocument/2006/math" xmlns:v="urn:schemas-microsoft-com:vml" xmlns:wp14="http://schemas.microsoft.com/office/word/2010/wordprocessingDrawing" xmlns:wp="http://schemas.openxmlformats.org/drawingml/2006/wordprocessingDrawing" xmlns:w10="urn:schemas-microsoft-com:office:word" xmlns:w="http://schemas.openxmlformats.org/wordprocessingml/2006/main" xmlns:w14="http://schemas.microsoft.com/office/word/2010/wordml" xmlns:w15="http://schemas.microsoft.com/office/word/2012/wordml" xmlns:w16cex="http://schemas.microsoft.com/office/word/2018/wordml/cex" xmlns:w16cid="http://schemas.microsoft.com/office/word/2016/wordml/cid" xmlns:w16="http://schemas.microsoft.com/office/word/2018/wordml" xmlns:w16sdtdh="http://schemas.microsoft.com/office/word/2020/wordml/sdtdatahash" xmlns:w16se="http://schemas.microsoft.com/office/word/2015/wordml/symex" xmlns:wpg="http://schemas.microsoft.com/office/word/2010/wordprocessingGroup" xmlns:wpi="http://schemas.microsoft.com/office/word/2010/wordprocessingInk" xmlns:wne="http://schemas.microsoft.com/office/word/2006/wordml" xmlns:wps="http://schemas.microsoft.com/office/word/2010/wordprocessingShape" mc:Ignorable="w14 w15 w16se w16cid w16 w16cex w16sdtdh wp14">
+<w:ftr xmlns:wpc="http://schemas.microsoft.com/office/word/2010/wordprocessingCanvas" xmlns:cx="http://schemas.microsoft.com/office/drawing/2014/chartex" xmlns:cx1="http://schemas.microsoft.com/office/drawing/2015/9/8/chartex" xmlns:cx2="http://schemas.microsoft.com/office/drawing/2015/10/21/chartex" xmlns:cx3="http://schemas.microsoft.com/office/drawing/2016/5/9/chartex" xmlns:cx4="http://schemas.microsoft.com/office/drawing/2016/5/10/chartex" xmlns:cx5="http://schemas.microsoft.com/office/drawing/2016/5/11/chartex" xmlns:cx6="http://schemas.microsoft.com/office/drawing/2016/5/12/chartex" xmlns:cx7="http://schemas.microsoft.com/office/drawing/2016/5/13/chartex" xmlns:cx8="http://schemas.microsoft.com/office/drawing/2016/5/14/chartex" xmlns:mc="http://schemas.openxmlformats.org/markup-compatibility/2006" xmlns:aink="http://schemas.microsoft.com/office/drawing/2016/ink" xmlns:am3d="http://schemas.microsoft.com/office/drawing/2017/model3d" xmlns:o="urn:schemas-microsoft-com:office:office" xmlns:oel="http://schemas.microsoft.com/office/2019/extlst" xmlns:r="http://schemas.openxmlformats.org/officeDocument/2006/relationships" xmlns:m="http://schemas.openxmlformats.org/officeDocument/2006/math" xmlns:v="urn:schemas-microsoft-com:vml" xmlns:wp14="http://schemas.microsoft.com/office/word/2010/wordprocessingDrawing" xmlns:wp="http://schemas.openxmlformats.org/drawingml/2006/wordprocessingDrawing" xmlns:w10="urn:schemas-microsoft-com:office:word" xmlns:w="http://schemas.openxmlformats.org/wordprocessingml/2006/main" xmlns:w14="http://schemas.microsoft.com/office/word/2010/wordml" xmlns:w15="http://schemas.microsoft.com/office/word/2012/wordml" xmlns:w16cex="http://schemas.microsoft.com/office/word/2018/wordml/cex" xmlns:w16cid="http://schemas.microsoft.com/office/word/2016/wordml/cid" xmlns:w16="http://schemas.microsoft.com/office/word/2018/wordml" xmlns:w16sdtdh="http://schemas.microsoft.com/office/word/2020/wordml/sdtdatahash" xmlns:w16se="http://schemas.microsoft.com/office/word/2015/wordml/symex" xmlns:wpg="http://schemas.microsoft.com/office/word/2010/wordprocessingGroup" xmlns:wpi="http://schemas.microsoft.com/office/word/2010/wordprocessingInk" xmlns:wne="http://schemas.microsoft.com/office/word/2006/wordml" xmlns:wps="http://schemas.microsoft.com/office/word/2010/wordprocessingShape" mc:Ignorable="w14 w15 w16se w16cid w16 w16cex w16sdtdh wp14">
   <w:sdt>
     <w:sdtPr>
       <w:id w:val="500472756"/>
@@ -7172,7 +7199,7 @@
 </file>
 
 <file path=word/footnotes.xml><?xml version="1.0" encoding="utf-8"?>
-<w:footnotes xmlns:wpc="http://schemas.microsoft.com/office/word/2010/wordprocessingCanvas" xmlns:cx="http://schemas.microsoft.com/office/drawing/2014/chartex" xmlns:cx1="http://schemas.microsoft.com/office/drawing/2015/9/8/chartex" xmlns:cx2="http://schemas.microsoft.com/office/drawing/2015/10/21/chartex" xmlns:cx3="http://schemas.microsoft.com/office/drawing/2016/5/9/chartex" xmlns:cx4="http://schemas.microsoft.com/office/drawing/2016/5/10/chartex" xmlns:cx5="http://schemas.microsoft.com/office/drawing/2016/5/11/chartex" xmlns:cx6="http://schemas.microsoft.com/office/drawing/2016/5/12/chartex" xmlns:cx7="http://schemas.microsoft.com/office/drawing/2016/5/13/chartex" xmlns:cx8="http://schemas.microsoft.com/office/drawing/2016/5/14/chartex" xmlns:mc="http://schemas.openxmlformats.org/markup-compatibility/2006" xmlns:aink="http://schemas.microsoft.com/office/drawing/2016/ink" xmlns:am3d="http://schemas.microsoft.com/office/drawing/2017/model3d" xmlns:o="urn:schemas-microsoft-com:office:office" xmlns:r="http://schemas.openxmlformats.org/officeDocument/2006/relationships" xmlns:m="http://schemas.openxmlformats.org/officeDocument/2006/math" xmlns:v="urn:schemas-microsoft-com:vml" xmlns:wp14="http://schemas.microsoft.com/office/word/2010/wordprocessingDrawing" xmlns:wp="http://schemas.openxmlformats.org/drawingml/2006/wordprocessingDrawing" xmlns:w10="urn:schemas-microsoft-com:office:word" xmlns:w="http://schemas.openxmlformats.org/wordprocessingml/2006/main" xmlns:w14="http://schemas.microsoft.com/office/word/2010/wordml" xmlns:w15="http://schemas.microsoft.com/office/word/2012/wordml" xmlns:w16cex="http://schemas.microsoft.com/office/word/2018/wordml/cex" xmlns:w16cid="http://schemas.microsoft.com/office/word/2016/wordml/cid" xmlns:w16="http://schemas.microsoft.com/office/word/2018/wordml" xmlns:w16sdtdh="http://schemas.microsoft.com/office/word/2020/wordml/sdtdatahash" xmlns:w16se="http://schemas.microsoft.com/office/word/2015/wordml/symex" xmlns:wpg="http://schemas.microsoft.com/office/word/2010/wordprocessingGroup" xmlns:wpi="http://schemas.microsoft.com/office/word/2010/wordprocessingInk" xmlns:wne="http://schemas.microsoft.com/office/word/2006/wordml" xmlns:wps="http://schemas.microsoft.com/office/word/2010/wordprocessingShape" mc:Ignorable="w14 w15 w16se w16cid w16 w16cex w16sdtdh wp14">
+<w:footnotes xmlns:wpc="http://schemas.microsoft.com/office/word/2010/wordprocessingCanvas" xmlns:cx="http://schemas.microsoft.com/office/drawing/2014/chartex" xmlns:cx1="http://schemas.microsoft.com/office/drawing/2015/9/8/chartex" xmlns:cx2="http://schemas.microsoft.com/office/drawing/2015/10/21/chartex" xmlns:cx3="http://schemas.microsoft.com/office/drawing/2016/5/9/chartex" xmlns:cx4="http://schemas.microsoft.com/office/drawing/2016/5/10/chartex" xmlns:cx5="http://schemas.microsoft.com/office/drawing/2016/5/11/chartex" xmlns:cx6="http://schemas.microsoft.com/office/drawing/2016/5/12/chartex" xmlns:cx7="http://schemas.microsoft.com/office/drawing/2016/5/13/chartex" xmlns:cx8="http://schemas.microsoft.com/office/drawing/2016/5/14/chartex" xmlns:mc="http://schemas.openxmlformats.org/markup-compatibility/2006" xmlns:aink="http://schemas.microsoft.com/office/drawing/2016/ink" xmlns:am3d="http://schemas.microsoft.com/office/drawing/2017/model3d" xmlns:o="urn:schemas-microsoft-com:office:office" xmlns:oel="http://schemas.microsoft.com/office/2019/extlst" xmlns:r="http://schemas.openxmlformats.org/officeDocument/2006/relationships" xmlns:m="http://schemas.openxmlformats.org/officeDocument/2006/math" xmlns:v="urn:schemas-microsoft-com:vml" xmlns:wp14="http://schemas.microsoft.com/office/word/2010/wordprocessingDrawing" xmlns:wp="http://schemas.openxmlformats.org/drawingml/2006/wordprocessingDrawing" xmlns:w10="urn:schemas-microsoft-com:office:word" xmlns:w="http://schemas.openxmlformats.org/wordprocessingml/2006/main" xmlns:w14="http://schemas.microsoft.com/office/word/2010/wordml" xmlns:w15="http://schemas.microsoft.com/office/word/2012/wordml" xmlns:w16cex="http://schemas.microsoft.com/office/word/2018/wordml/cex" xmlns:w16cid="http://schemas.microsoft.com/office/word/2016/wordml/cid" xmlns:w16="http://schemas.microsoft.com/office/word/2018/wordml" xmlns:w16sdtdh="http://schemas.microsoft.com/office/word/2020/wordml/sdtdatahash" xmlns:w16se="http://schemas.microsoft.com/office/word/2015/wordml/symex" xmlns:wpg="http://schemas.microsoft.com/office/word/2010/wordprocessingGroup" xmlns:wpi="http://schemas.microsoft.com/office/word/2010/wordprocessingInk" xmlns:wne="http://schemas.microsoft.com/office/word/2006/wordml" xmlns:wps="http://schemas.microsoft.com/office/word/2010/wordprocessingShape" mc:Ignorable="w14 w15 w16se w16cid w16 w16cex w16sdtdh wp14">
   <w:footnote w:type="separator" w:id="-1">
     <w:p>
       <w:r>
@@ -7191,7 +7218,7 @@
 </file>
 
 <file path=word/header1.xml><?xml version="1.0" encoding="utf-8"?>
-<w:hdr xmlns:wpc="http://schemas.microsoft.com/office/word/2010/wordprocessingCanvas" xmlns:cx="http://schemas.microsoft.com/office/drawing/2014/chartex" xmlns:cx1="http://schemas.microsoft.com/office/drawing/2015/9/8/chartex" xmlns:cx2="http://schemas.microsoft.com/office/drawing/2015/10/21/chartex" xmlns:cx3="http://schemas.microsoft.com/office/drawing/2016/5/9/chartex" xmlns:cx4="http://schemas.microsoft.com/office/drawing/2016/5/10/chartex" xmlns:cx5="http://schemas.microsoft.com/office/drawing/2016/5/11/chartex" xmlns:cx6="http://schemas.microsoft.com/office/drawing/2016/5/12/chartex" xmlns:cx7="http://schemas.microsoft.com/office/drawing/2016/5/13/chartex" xmlns:cx8="http://schemas.microsoft.com/office/drawing/2016/5/14/chartex" xmlns:mc="http://schemas.openxmlformats.org/markup-compatibility/2006" xmlns:aink="http://schemas.microsoft.com/office/drawing/2016/ink" xmlns:am3d="http://schemas.microsoft.com/office/drawing/2017/model3d" xmlns:o="urn:schemas-microsoft-com:office:office" xmlns:r="http://schemas.openxmlformats.org/officeDocument/2006/relationships" xmlns:m="http://schemas.openxmlformats.org/officeDocument/2006/math" xmlns:v="urn:schemas-microsoft-com:vml" xmlns:wp14="http://schemas.microsoft.com/office/word/2010/wordprocessingDrawing" xmlns:wp="http://schemas.openxmlformats.org/drawingml/2006/wordprocessingDrawing" xmlns:w10="urn:schemas-microsoft-com:office:word" xmlns:w="http://schemas.openxmlformats.org/wordprocessingml/2006/main" xmlns:w14="http://schemas.microsoft.com/office/word/2010/wordml" xmlns:w15="http://schemas.microsoft.com/office/word/2012/wordml" xmlns:w16cex="http://schemas.microsoft.com/office/word/2018/wordml/cex" xmlns:w16cid="http://schemas.microsoft.com/office/word/2016/wordml/cid" xmlns:w16="http://schemas.microsoft.com/office/word/2018/wordml" xmlns:w16sdtdh="http://schemas.microsoft.com/office/word/2020/wordml/sdtdatahash" xmlns:w16se="http://schemas.microsoft.com/office/word/2015/wordml/symex" xmlns:wpg="http://schemas.microsoft.com/office/word/2010/wordprocessingGroup" xmlns:wpi="http://schemas.microsoft.com/office/word/2010/wordprocessingInk" xmlns:wne="http://schemas.microsoft.com/office/word/2006/wordml" xmlns:wps="http://schemas.microsoft.com/office/word/2010/wordprocessingShape" mc:Ignorable="w14 w15 w16se w16cid w16 w16cex w16sdtdh wp14">
+<w:hdr xmlns:wpc="http://schemas.microsoft.com/office/word/2010/wordprocessingCanvas" xmlns:cx="http://schemas.microsoft.com/office/drawing/2014/chartex" xmlns:cx1="http://schemas.microsoft.com/office/drawing/2015/9/8/chartex" xmlns:cx2="http://schemas.microsoft.com/office/drawing/2015/10/21/chartex" xmlns:cx3="http://schemas.microsoft.com/office/drawing/2016/5/9/chartex" xmlns:cx4="http://schemas.microsoft.com/office/drawing/2016/5/10/chartex" xmlns:cx5="http://schemas.microsoft.com/office/drawing/2016/5/11/chartex" xmlns:cx6="http://schemas.microsoft.com/office/drawing/2016/5/12/chartex" xmlns:cx7="http://schemas.microsoft.com/office/drawing/2016/5/13/chartex" xmlns:cx8="http://schemas.microsoft.com/office/drawing/2016/5/14/chartex" xmlns:mc="http://schemas.openxmlformats.org/markup-compatibility/2006" xmlns:aink="http://schemas.microsoft.com/office/drawing/2016/ink" xmlns:am3d="http://schemas.microsoft.com/office/drawing/2017/model3d" xmlns:o="urn:schemas-microsoft-com:office:office" xmlns:oel="http://schemas.microsoft.com/office/2019/extlst" xmlns:r="http://schemas.openxmlformats.org/officeDocument/2006/relationships" xmlns:m="http://schemas.openxmlformats.org/officeDocument/2006/math" xmlns:v="urn:schemas-microsoft-com:vml" xmlns:wp14="http://schemas.microsoft.com/office/word/2010/wordprocessingDrawing" xmlns:wp="http://schemas.openxmlformats.org/drawingml/2006/wordprocessingDrawing" xmlns:w10="urn:schemas-microsoft-com:office:word" xmlns:w="http://schemas.openxmlformats.org/wordprocessingml/2006/main" xmlns:w14="http://schemas.microsoft.com/office/word/2010/wordml" xmlns:w15="http://schemas.microsoft.com/office/word/2012/wordml" xmlns:w16cex="http://schemas.microsoft.com/office/word/2018/wordml/cex" xmlns:w16cid="http://schemas.microsoft.com/office/word/2016/wordml/cid" xmlns:w16="http://schemas.microsoft.com/office/word/2018/wordml" xmlns:w16sdtdh="http://schemas.microsoft.com/office/word/2020/wordml/sdtdatahash" xmlns:w16se="http://schemas.microsoft.com/office/word/2015/wordml/symex" xmlns:wpg="http://schemas.microsoft.com/office/word/2010/wordprocessingGroup" xmlns:wpi="http://schemas.microsoft.com/office/word/2010/wordprocessingInk" xmlns:wne="http://schemas.microsoft.com/office/word/2006/wordml" xmlns:wps="http://schemas.microsoft.com/office/word/2010/wordprocessingShape" mc:Ignorable="w14 w15 w16se w16cid w16 w16cex w16sdtdh wp14">
   <w:p>
     <w:pPr>
       <w:pStyle w:val="Encabezado"/>
@@ -7272,7 +7299,7 @@
 </file>
 
 <file path=word/header2.xml><?xml version="1.0" encoding="utf-8"?>
-<w:hdr xmlns:wpc="http://schemas.microsoft.com/office/word/2010/wordprocessingCanvas" xmlns:cx="http://schemas.microsoft.com/office/drawing/2014/chartex" xmlns:cx1="http://schemas.microsoft.com/office/drawing/2015/9/8/chartex" xmlns:cx2="http://schemas.microsoft.com/office/drawing/2015/10/21/chartex" xmlns:cx3="http://schemas.microsoft.com/office/drawing/2016/5/9/chartex" xmlns:cx4="http://schemas.microsoft.com/office/drawing/2016/5/10/chartex" xmlns:cx5="http://schemas.microsoft.com/office/drawing/2016/5/11/chartex" xmlns:cx6="http://schemas.microsoft.com/office/drawing/2016/5/12/chartex" xmlns:cx7="http://schemas.microsoft.com/office/drawing/2016/5/13/chartex" xmlns:cx8="http://schemas.microsoft.com/office/drawing/2016/5/14/chartex" xmlns:mc="http://schemas.openxmlformats.org/markup-compatibility/2006" xmlns:aink="http://schemas.microsoft.com/office/drawing/2016/ink" xmlns:am3d="http://schemas.microsoft.com/office/drawing/2017/model3d" xmlns:o="urn:schemas-microsoft-com:office:office" xmlns:r="http://schemas.openxmlformats.org/officeDocument/2006/relationships" xmlns:m="http://schemas.openxmlformats.org/officeDocument/2006/math" xmlns:v="urn:schemas-microsoft-com:vml" xmlns:wp14="http://schemas.microsoft.com/office/word/2010/wordprocessingDrawing" xmlns:wp="http://schemas.openxmlformats.org/drawingml/2006/wordprocessingDrawing" xmlns:w10="urn:schemas-microsoft-com:office:word" xmlns:w="http://schemas.openxmlformats.org/wordprocessingml/2006/main" xmlns:w14="http://schemas.microsoft.com/office/word/2010/wordml" xmlns:w15="http://schemas.microsoft.com/office/word/2012/wordml" xmlns:w16cex="http://schemas.microsoft.com/office/word/2018/wordml/cex" xmlns:w16cid="http://schemas.microsoft.com/office/word/2016/wordml/cid" xmlns:w16="http://schemas.microsoft.com/office/word/2018/wordml" xmlns:w16sdtdh="http://schemas.microsoft.com/office/word/2020/wordml/sdtdatahash" xmlns:w16se="http://schemas.microsoft.com/office/word/2015/wordml/symex" xmlns:wpg="http://schemas.microsoft.com/office/word/2010/wordprocessingGroup" xmlns:wpi="http://schemas.microsoft.com/office/word/2010/wordprocessingInk" xmlns:wne="http://schemas.microsoft.com/office/word/2006/wordml" xmlns:wps="http://schemas.microsoft.com/office/word/2010/wordprocessingShape" mc:Ignorable="w14 w15 w16se w16cid w16 w16cex w16sdtdh wp14">
+<w:hdr xmlns:wpc="http://schemas.microsoft.com/office/word/2010/wordprocessingCanvas" xmlns:cx="http://schemas.microsoft.com/office/drawing/2014/chartex" xmlns:cx1="http://schemas.microsoft.com/office/drawing/2015/9/8/chartex" xmlns:cx2="http://schemas.microsoft.com/office/drawing/2015/10/21/chartex" xmlns:cx3="http://schemas.microsoft.com/office/drawing/2016/5/9/chartex" xmlns:cx4="http://schemas.microsoft.com/office/drawing/2016/5/10/chartex" xmlns:cx5="http://schemas.microsoft.com/office/drawing/2016/5/11/chartex" xmlns:cx6="http://schemas.microsoft.com/office/drawing/2016/5/12/chartex" xmlns:cx7="http://schemas.microsoft.com/office/drawing/2016/5/13/chartex" xmlns:cx8="http://schemas.microsoft.com/office/drawing/2016/5/14/chartex" xmlns:mc="http://schemas.openxmlformats.org/markup-compatibility/2006" xmlns:aink="http://schemas.microsoft.com/office/drawing/2016/ink" xmlns:am3d="http://schemas.microsoft.com/office/drawing/2017/model3d" xmlns:o="urn:schemas-microsoft-com:office:office" xmlns:oel="http://schemas.microsoft.com/office/2019/extlst" xmlns:r="http://schemas.openxmlformats.org/officeDocument/2006/relationships" xmlns:m="http://schemas.openxmlformats.org/officeDocument/2006/math" xmlns:v="urn:schemas-microsoft-com:vml" xmlns:wp14="http://schemas.microsoft.com/office/word/2010/wordprocessingDrawing" xmlns:wp="http://schemas.openxmlformats.org/drawingml/2006/wordprocessingDrawing" xmlns:w10="urn:schemas-microsoft-com:office:word" xmlns:w="http://schemas.openxmlformats.org/wordprocessingml/2006/main" xmlns:w14="http://schemas.microsoft.com/office/word/2010/wordml" xmlns:w15="http://schemas.microsoft.com/office/word/2012/wordml" xmlns:w16cex="http://schemas.microsoft.com/office/word/2018/wordml/cex" xmlns:w16cid="http://schemas.microsoft.com/office/word/2016/wordml/cid" xmlns:w16="http://schemas.microsoft.com/office/word/2018/wordml" xmlns:w16sdtdh="http://schemas.microsoft.com/office/word/2020/wordml/sdtdatahash" xmlns:w16se="http://schemas.microsoft.com/office/word/2015/wordml/symex" xmlns:wpg="http://schemas.microsoft.com/office/word/2010/wordprocessingGroup" xmlns:wpi="http://schemas.microsoft.com/office/word/2010/wordprocessingInk" xmlns:wne="http://schemas.microsoft.com/office/word/2006/wordml" xmlns:wps="http://schemas.microsoft.com/office/word/2010/wordprocessingShape" mc:Ignorable="w14 w15 w16se w16cid w16 w16cex w16sdtdh wp14">
   <w:p>
     <w:pPr>
       <w:pStyle w:val="Encabezado"/>
@@ -7353,7 +7380,7 @@
 </file>
 
 <file path=word/numbering.xml><?xml version="1.0" encoding="utf-8"?>
-<w:numbering xmlns:wpc="http://schemas.microsoft.com/office/word/2010/wordprocessingCanvas" xmlns:cx="http://schemas.microsoft.com/office/drawing/2014/chartex" xmlns:cx1="http://schemas.microsoft.com/office/drawing/2015/9/8/chartex" xmlns:cx2="http://schemas.microsoft.com/office/drawing/2015/10/21/chartex" xmlns:cx3="http://schemas.microsoft.com/office/drawing/2016/5/9/chartex" xmlns:cx4="http://schemas.microsoft.com/office/drawing/2016/5/10/chartex" xmlns:cx5="http://schemas.microsoft.com/office/drawing/2016/5/11/chartex" xmlns:cx6="http://schemas.microsoft.com/office/drawing/2016/5/12/chartex" xmlns:cx7="http://schemas.microsoft.com/office/drawing/2016/5/13/chartex" xmlns:cx8="http://schemas.microsoft.com/office/drawing/2016/5/14/chartex" xmlns:mc="http://schemas.openxmlformats.org/markup-compatibility/2006" xmlns:aink="http://schemas.microsoft.com/office/drawing/2016/ink" xmlns:am3d="http://schemas.microsoft.com/office/drawing/2017/model3d" xmlns:o="urn:schemas-microsoft-com:office:office" xmlns:r="http://schemas.openxmlformats.org/officeDocument/2006/relationships" xmlns:m="http://schemas.openxmlformats.org/officeDocument/2006/math" xmlns:v="urn:schemas-microsoft-com:vml" xmlns:wp14="http://schemas.microsoft.com/office/word/2010/wordprocessingDrawing" xmlns:wp="http://schemas.openxmlformats.org/drawingml/2006/wordprocessingDrawing" xmlns:w10="urn:schemas-microsoft-com:office:word" xmlns:w="http://schemas.openxmlformats.org/wordprocessingml/2006/main" xmlns:w14="http://schemas.microsoft.com/office/word/2010/wordml" xmlns:w15="http://schemas.microsoft.com/office/word/2012/wordml" xmlns:w16cex="http://schemas.microsoft.com/office/word/2018/wordml/cex" xmlns:w16cid="http://schemas.microsoft.com/office/word/2016/wordml/cid" xmlns:w16="http://schemas.microsoft.com/office/word/2018/wordml" xmlns:w16sdtdh="http://schemas.microsoft.com/office/word/2020/wordml/sdtdatahash" xmlns:w16se="http://schemas.microsoft.com/office/word/2015/wordml/symex" xmlns:wpg="http://schemas.microsoft.com/office/word/2010/wordprocessingGroup" xmlns:wpi="http://schemas.microsoft.com/office/word/2010/wordprocessingInk" xmlns:wne="http://schemas.microsoft.com/office/word/2006/wordml" xmlns:wps="http://schemas.microsoft.com/office/word/2010/wordprocessingShape" mc:Ignorable="w14 w15 w16se w16cid w16 w16cex w16sdtdh wp14">
+<w:numbering xmlns:wpc="http://schemas.microsoft.com/office/word/2010/wordprocessingCanvas" xmlns:cx="http://schemas.microsoft.com/office/drawing/2014/chartex" xmlns:cx1="http://schemas.microsoft.com/office/drawing/2015/9/8/chartex" xmlns:cx2="http://schemas.microsoft.com/office/drawing/2015/10/21/chartex" xmlns:cx3="http://schemas.microsoft.com/office/drawing/2016/5/9/chartex" xmlns:cx4="http://schemas.microsoft.com/office/drawing/2016/5/10/chartex" xmlns:cx5="http://schemas.microsoft.com/office/drawing/2016/5/11/chartex" xmlns:cx6="http://schemas.microsoft.com/office/drawing/2016/5/12/chartex" xmlns:cx7="http://schemas.microsoft.com/office/drawing/2016/5/13/chartex" xmlns:cx8="http://schemas.microsoft.com/office/drawing/2016/5/14/chartex" xmlns:mc="http://schemas.openxmlformats.org/markup-compatibility/2006" xmlns:aink="http://schemas.microsoft.com/office/drawing/2016/ink" xmlns:am3d="http://schemas.microsoft.com/office/drawing/2017/model3d" xmlns:o="urn:schemas-microsoft-com:office:office" xmlns:oel="http://schemas.microsoft.com/office/2019/extlst" xmlns:r="http://schemas.openxmlformats.org/officeDocument/2006/relationships" xmlns:m="http://schemas.openxmlformats.org/officeDocument/2006/math" xmlns:v="urn:schemas-microsoft-com:vml" xmlns:wp14="http://schemas.microsoft.com/office/word/2010/wordprocessingDrawing" xmlns:wp="http://schemas.openxmlformats.org/drawingml/2006/wordprocessingDrawing" xmlns:w10="urn:schemas-microsoft-com:office:word" xmlns:w="http://schemas.openxmlformats.org/wordprocessingml/2006/main" xmlns:w14="http://schemas.microsoft.com/office/word/2010/wordml" xmlns:w15="http://schemas.microsoft.com/office/word/2012/wordml" xmlns:w16cex="http://schemas.microsoft.com/office/word/2018/wordml/cex" xmlns:w16cid="http://schemas.microsoft.com/office/word/2016/wordml/cid" xmlns:w16="http://schemas.microsoft.com/office/word/2018/wordml" xmlns:w16sdtdh="http://schemas.microsoft.com/office/word/2020/wordml/sdtdatahash" xmlns:w16se="http://schemas.microsoft.com/office/word/2015/wordml/symex" xmlns:wpg="http://schemas.microsoft.com/office/word/2010/wordprocessingGroup" xmlns:wpi="http://schemas.microsoft.com/office/word/2010/wordprocessingInk" xmlns:wne="http://schemas.microsoft.com/office/word/2006/wordml" xmlns:wps="http://schemas.microsoft.com/office/word/2010/wordprocessingShape" mc:Ignorable="w14 w15 w16se w16cid w16 w16cex w16sdtdh wp14">
   <w:abstractNum w:abstractNumId="0" w15:restartNumberingAfterBreak="0">
     <w:nsid w:val="215F6879"/>
     <w:multiLevelType w:val="multilevel"/>
@@ -7929,19 +7956,19 @@
       </w:rPr>
     </w:lvl>
   </w:abstractNum>
-  <w:num w:numId="1">
+  <w:num w:numId="1" w16cid:durableId="2107842950">
     <w:abstractNumId w:val="3"/>
   </w:num>
-  <w:num w:numId="2">
+  <w:num w:numId="2" w16cid:durableId="1687752053">
     <w:abstractNumId w:val="1"/>
   </w:num>
-  <w:num w:numId="3">
+  <w:num w:numId="3" w16cid:durableId="1283028906">
     <w:abstractNumId w:val="2"/>
   </w:num>
-  <w:num w:numId="4">
+  <w:num w:numId="4" w16cid:durableId="949358334">
     <w:abstractNumId w:val="0"/>
   </w:num>
-  <w:num w:numId="5">
+  <w:num w:numId="5" w16cid:durableId="60912308">
     <w:abstractNumId w:val="4"/>
   </w:num>
 </w:numbering>
@@ -8070,6 +8097,7 @@
     <w:lsdException w:name="HTML Sample" w:semiHidden="1" w:unhideWhenUsed="1"/>
     <w:lsdException w:name="HTML Typewriter" w:semiHidden="1" w:unhideWhenUsed="1"/>
     <w:lsdException w:name="HTML Variable" w:semiHidden="1" w:unhideWhenUsed="1"/>
+    <w:lsdException w:name="Normal Table" w:semiHidden="1" w:unhideWhenUsed="1"/>
     <w:lsdException w:name="annotation subject" w:semiHidden="1" w:unhideWhenUsed="1"/>
     <w:lsdException w:name="No List" w:semiHidden="1" w:unhideWhenUsed="1"/>
     <w:lsdException w:name="Outline List 1" w:semiHidden="1" w:unhideWhenUsed="1"/>
@@ -8112,8 +8140,11 @@
     <w:lsdException w:name="Table Contemporary" w:semiHidden="1" w:unhideWhenUsed="1"/>
     <w:lsdException w:name="Table Elegant" w:semiHidden="1" w:unhideWhenUsed="1"/>
     <w:lsdException w:name="Table Professional" w:semiHidden="1" w:unhideWhenUsed="1"/>
+    <w:lsdException w:name="Table Subtle 1" w:semiHidden="1" w:unhideWhenUsed="1"/>
     <w:lsdException w:name="Table Subtle 2" w:semiHidden="1" w:unhideWhenUsed="1"/>
     <w:lsdException w:name="Table Web 1" w:semiHidden="1" w:unhideWhenUsed="1"/>
+    <w:lsdException w:name="Table Web 2" w:semiHidden="1" w:unhideWhenUsed="1"/>
+    <w:lsdException w:name="Table Web 3" w:semiHidden="1" w:unhideWhenUsed="1"/>
     <w:lsdException w:name="Balloon Text" w:semiHidden="1" w:unhideWhenUsed="1"/>
     <w:lsdException w:name="Table Grid" w:uiPriority="39"/>
     <w:lsdException w:name="Table Theme" w:semiHidden="1" w:unhideWhenUsed="1"/>

</xml_diff>